<commit_message>
fix "Anlage zum Lernentwicklungsbericht" Semester output
</commit_message>
<xml_diff>
--- a/template/Anlage zum Lernentwicklungsbericht.docx
+++ b/template/Anlage zum Lernentwicklungsbericht.docx
@@ -1,6 +1,6 @@
 
 <file path=word/document.xml><?xml version="1.0" encoding="utf-8"?>
-<w:document xmlns:wpc="http://schemas.microsoft.com/office/word/2010/wordprocessingCanvas" xmlns:cx="http://schemas.microsoft.com/office/drawing/2014/chartex" xmlns:cx1="http://schemas.microsoft.com/office/drawing/2015/9/8/chartex" xmlns:cx2="http://schemas.microsoft.com/office/drawing/2015/10/21/chartex" xmlns:cx3="http://schemas.microsoft.com/office/drawing/2016/5/9/chartex" xmlns:cx4="http://schemas.microsoft.com/office/drawing/2016/5/10/chartex" xmlns:cx5="http://schemas.microsoft.com/office/drawing/2016/5/11/chartex" xmlns:mc="http://schemas.openxmlformats.org/markup-compatibility/2006" xmlns:o="urn:schemas-microsoft-com:office:office" xmlns:r="http://schemas.openxmlformats.org/officeDocument/2006/relationships" xmlns:m="http://schemas.openxmlformats.org/officeDocument/2006/math" xmlns:v="urn:schemas-microsoft-com:vml" xmlns:wp14="http://schemas.microsoft.com/office/word/2010/wordprocessingDrawing" xmlns:wp="http://schemas.openxmlformats.org/drawingml/2006/wordprocessingDrawing" xmlns:w10="urn:schemas-microsoft-com:office:word" xmlns:w="http://schemas.openxmlformats.org/wordprocessingml/2006/main" xmlns:w14="http://schemas.microsoft.com/office/word/2010/wordml" xmlns:w15="http://schemas.microsoft.com/office/word/2012/wordml" xmlns:w16se="http://schemas.microsoft.com/office/word/2015/wordml/symex" xmlns:wpg="http://schemas.microsoft.com/office/word/2010/wordprocessingGroup" xmlns:wpi="http://schemas.microsoft.com/office/word/2010/wordprocessingInk" xmlns:wne="http://schemas.microsoft.com/office/word/2006/wordml" xmlns:wps="http://schemas.microsoft.com/office/word/2010/wordprocessingShape" mc:Ignorable="w14 w15 w16se wp14">
+<w:document xmlns:wpc="http://schemas.microsoft.com/office/word/2010/wordprocessingCanvas" xmlns:cx="http://schemas.microsoft.com/office/drawing/2014/chartex" xmlns:cx1="http://schemas.microsoft.com/office/drawing/2015/9/8/chartex" xmlns:cx2="http://schemas.microsoft.com/office/drawing/2015/10/21/chartex" xmlns:cx3="http://schemas.microsoft.com/office/drawing/2016/5/9/chartex" xmlns:cx4="http://schemas.microsoft.com/office/drawing/2016/5/10/chartex" xmlns:cx5="http://schemas.microsoft.com/office/drawing/2016/5/11/chartex" xmlns:cx6="http://schemas.microsoft.com/office/drawing/2016/5/12/chartex" xmlns:cx7="http://schemas.microsoft.com/office/drawing/2016/5/13/chartex" xmlns:cx8="http://schemas.microsoft.com/office/drawing/2016/5/14/chartex" xmlns:mc="http://schemas.openxmlformats.org/markup-compatibility/2006" xmlns:aink="http://schemas.microsoft.com/office/drawing/2016/ink" xmlns:am3d="http://schemas.microsoft.com/office/drawing/2017/model3d" xmlns:o="urn:schemas-microsoft-com:office:office" xmlns:r="http://schemas.openxmlformats.org/officeDocument/2006/relationships" xmlns:m="http://schemas.openxmlformats.org/officeDocument/2006/math" xmlns:v="urn:schemas-microsoft-com:vml" xmlns:wp14="http://schemas.microsoft.com/office/word/2010/wordprocessingDrawing" xmlns:wp="http://schemas.openxmlformats.org/drawingml/2006/wordprocessingDrawing" xmlns:w10="urn:schemas-microsoft-com:office:word" xmlns:w="http://schemas.openxmlformats.org/wordprocessingml/2006/main" xmlns:w14="http://schemas.microsoft.com/office/word/2010/wordml" xmlns:w15="http://schemas.microsoft.com/office/word/2012/wordml" xmlns:w16se="http://schemas.microsoft.com/office/word/2015/wordml/symex" xmlns:wpg="http://schemas.microsoft.com/office/word/2010/wordprocessingGroup" xmlns:wpi="http://schemas.microsoft.com/office/word/2010/wordprocessingInk" xmlns:wne="http://schemas.microsoft.com/office/word/2006/wordml" xmlns:wps="http://schemas.microsoft.com/office/word/2010/wordprocessingShape" mc:Ignorable="w14 w15 w16se wp14">
   <w:body>
     <w:p>
       <w:pPr>
@@ -32,26 +32,15 @@
     </w:p>
     <w:p>
       <w:pPr>
-        <w:numPr>
-          <w:ilvl w:val="0"/>
-          <w:numId w:val="1"/>
-        </w:numPr>
         <w:spacing w:after="60"/>
-        <w:ind w:left="426"/>
+        <w:ind w:left="360"/>
         <w:jc w:val="center"/>
       </w:pPr>
       <w:r>
-        <w:t>Schulhalbjahr  20</w:t>
-      </w:r>
-      <w:r>
-        <w:t>16</w:t>
-      </w:r>
-      <w:r>
-        <w:t>/20</w:t>
-      </w:r>
-      <w:r>
-        <w:t>17</w:t>
-      </w:r>
+        <w:t>${periode}</w:t>
+      </w:r>
+      <w:bookmarkStart w:id="0" w:name="_GoBack"/>
+      <w:bookmarkEnd w:id="0"/>
     </w:p>
     <w:p>
       <w:pPr>
@@ -669,8 +658,6 @@
               </w:rPr>
               <w:t>n</w:t>
             </w:r>
-            <w:bookmarkStart w:id="0" w:name="_GoBack"/>
-            <w:bookmarkEnd w:id="0"/>
             <w:r>
               <w:rPr>
                 <w:noProof/>
@@ -997,7 +984,7 @@
 </file>
 
 <file path=word/endnotes.xml><?xml version="1.0" encoding="utf-8"?>
-<w:endnotes xmlns:wpc="http://schemas.microsoft.com/office/word/2010/wordprocessingCanvas" xmlns:cx="http://schemas.microsoft.com/office/drawing/2014/chartex" xmlns:cx1="http://schemas.microsoft.com/office/drawing/2015/9/8/chartex" xmlns:cx2="http://schemas.microsoft.com/office/drawing/2015/10/21/chartex" xmlns:cx3="http://schemas.microsoft.com/office/drawing/2016/5/9/chartex" xmlns:cx4="http://schemas.microsoft.com/office/drawing/2016/5/10/chartex" xmlns:cx5="http://schemas.microsoft.com/office/drawing/2016/5/11/chartex" xmlns:mc="http://schemas.openxmlformats.org/markup-compatibility/2006" xmlns:o="urn:schemas-microsoft-com:office:office" xmlns:r="http://schemas.openxmlformats.org/officeDocument/2006/relationships" xmlns:m="http://schemas.openxmlformats.org/officeDocument/2006/math" xmlns:v="urn:schemas-microsoft-com:vml" xmlns:wp14="http://schemas.microsoft.com/office/word/2010/wordprocessingDrawing" xmlns:wp="http://schemas.openxmlformats.org/drawingml/2006/wordprocessingDrawing" xmlns:w10="urn:schemas-microsoft-com:office:word" xmlns:w="http://schemas.openxmlformats.org/wordprocessingml/2006/main" xmlns:w14="http://schemas.microsoft.com/office/word/2010/wordml" xmlns:w15="http://schemas.microsoft.com/office/word/2012/wordml" xmlns:w16se="http://schemas.microsoft.com/office/word/2015/wordml/symex" xmlns:wpg="http://schemas.microsoft.com/office/word/2010/wordprocessingGroup" xmlns:wpi="http://schemas.microsoft.com/office/word/2010/wordprocessingInk" xmlns:wne="http://schemas.microsoft.com/office/word/2006/wordml" xmlns:wps="http://schemas.microsoft.com/office/word/2010/wordprocessingShape" mc:Ignorable="w14 w15 w16se wp14">
+<w:endnotes xmlns:wpc="http://schemas.microsoft.com/office/word/2010/wordprocessingCanvas" xmlns:cx="http://schemas.microsoft.com/office/drawing/2014/chartex" xmlns:cx1="http://schemas.microsoft.com/office/drawing/2015/9/8/chartex" xmlns:cx2="http://schemas.microsoft.com/office/drawing/2015/10/21/chartex" xmlns:cx3="http://schemas.microsoft.com/office/drawing/2016/5/9/chartex" xmlns:cx4="http://schemas.microsoft.com/office/drawing/2016/5/10/chartex" xmlns:cx5="http://schemas.microsoft.com/office/drawing/2016/5/11/chartex" xmlns:cx6="http://schemas.microsoft.com/office/drawing/2016/5/12/chartex" xmlns:cx7="http://schemas.microsoft.com/office/drawing/2016/5/13/chartex" xmlns:cx8="http://schemas.microsoft.com/office/drawing/2016/5/14/chartex" xmlns:mc="http://schemas.openxmlformats.org/markup-compatibility/2006" xmlns:aink="http://schemas.microsoft.com/office/drawing/2016/ink" xmlns:am3d="http://schemas.microsoft.com/office/drawing/2017/model3d" xmlns:o="urn:schemas-microsoft-com:office:office" xmlns:r="http://schemas.openxmlformats.org/officeDocument/2006/relationships" xmlns:m="http://schemas.openxmlformats.org/officeDocument/2006/math" xmlns:v="urn:schemas-microsoft-com:vml" xmlns:wp14="http://schemas.microsoft.com/office/word/2010/wordprocessingDrawing" xmlns:wp="http://schemas.openxmlformats.org/drawingml/2006/wordprocessingDrawing" xmlns:w10="urn:schemas-microsoft-com:office:word" xmlns:w="http://schemas.openxmlformats.org/wordprocessingml/2006/main" xmlns:w14="http://schemas.microsoft.com/office/word/2010/wordml" xmlns:w15="http://schemas.microsoft.com/office/word/2012/wordml" xmlns:w16se="http://schemas.microsoft.com/office/word/2015/wordml/symex" xmlns:wpg="http://schemas.microsoft.com/office/word/2010/wordprocessingGroup" xmlns:wpi="http://schemas.microsoft.com/office/word/2010/wordprocessingInk" xmlns:wne="http://schemas.microsoft.com/office/word/2006/wordml" xmlns:wps="http://schemas.microsoft.com/office/word/2010/wordprocessingShape" mc:Ignorable="w14 w15 w16se wp14">
   <w:endnote w:type="separator" w:id="-1">
     <w:p>
       <w:r>
@@ -1016,10 +1003,10 @@
 </file>
 
 <file path=word/footer1.xml><?xml version="1.0" encoding="utf-8"?>
-<w:ftr xmlns:wpc="http://schemas.microsoft.com/office/word/2010/wordprocessingCanvas" xmlns:cx="http://schemas.microsoft.com/office/drawing/2014/chartex" xmlns:cx1="http://schemas.microsoft.com/office/drawing/2015/9/8/chartex" xmlns:cx2="http://schemas.microsoft.com/office/drawing/2015/10/21/chartex" xmlns:cx3="http://schemas.microsoft.com/office/drawing/2016/5/9/chartex" xmlns:cx4="http://schemas.microsoft.com/office/drawing/2016/5/10/chartex" xmlns:cx5="http://schemas.microsoft.com/office/drawing/2016/5/11/chartex" xmlns:mc="http://schemas.openxmlformats.org/markup-compatibility/2006" xmlns:o="urn:schemas-microsoft-com:office:office" xmlns:r="http://schemas.openxmlformats.org/officeDocument/2006/relationships" xmlns:m="http://schemas.openxmlformats.org/officeDocument/2006/math" xmlns:v="urn:schemas-microsoft-com:vml" xmlns:wp14="http://schemas.microsoft.com/office/word/2010/wordprocessingDrawing" xmlns:wp="http://schemas.openxmlformats.org/drawingml/2006/wordprocessingDrawing" xmlns:w10="urn:schemas-microsoft-com:office:word" xmlns:w="http://schemas.openxmlformats.org/wordprocessingml/2006/main" xmlns:w14="http://schemas.microsoft.com/office/word/2010/wordml" xmlns:w15="http://schemas.microsoft.com/office/word/2012/wordml" xmlns:w16se="http://schemas.microsoft.com/office/word/2015/wordml/symex" xmlns:wpg="http://schemas.microsoft.com/office/word/2010/wordprocessingGroup" xmlns:wpi="http://schemas.microsoft.com/office/word/2010/wordprocessingInk" xmlns:wne="http://schemas.microsoft.com/office/word/2006/wordml" xmlns:wps="http://schemas.microsoft.com/office/word/2010/wordprocessingShape" mc:Ignorable="w14 w15 w16se wp14">
+<w:ftr xmlns:wpc="http://schemas.microsoft.com/office/word/2010/wordprocessingCanvas" xmlns:cx="http://schemas.microsoft.com/office/drawing/2014/chartex" xmlns:cx1="http://schemas.microsoft.com/office/drawing/2015/9/8/chartex" xmlns:cx2="http://schemas.microsoft.com/office/drawing/2015/10/21/chartex" xmlns:cx3="http://schemas.microsoft.com/office/drawing/2016/5/9/chartex" xmlns:cx4="http://schemas.microsoft.com/office/drawing/2016/5/10/chartex" xmlns:cx5="http://schemas.microsoft.com/office/drawing/2016/5/11/chartex" xmlns:cx6="http://schemas.microsoft.com/office/drawing/2016/5/12/chartex" xmlns:cx7="http://schemas.microsoft.com/office/drawing/2016/5/13/chartex" xmlns:cx8="http://schemas.microsoft.com/office/drawing/2016/5/14/chartex" xmlns:mc="http://schemas.openxmlformats.org/markup-compatibility/2006" xmlns:aink="http://schemas.microsoft.com/office/drawing/2016/ink" xmlns:am3d="http://schemas.microsoft.com/office/drawing/2017/model3d" xmlns:o="urn:schemas-microsoft-com:office:office" xmlns:r="http://schemas.openxmlformats.org/officeDocument/2006/relationships" xmlns:m="http://schemas.openxmlformats.org/officeDocument/2006/math" xmlns:v="urn:schemas-microsoft-com:vml" xmlns:wp14="http://schemas.microsoft.com/office/word/2010/wordprocessingDrawing" xmlns:wp="http://schemas.openxmlformats.org/drawingml/2006/wordprocessingDrawing" xmlns:w10="urn:schemas-microsoft-com:office:word" xmlns:w="http://schemas.openxmlformats.org/wordprocessingml/2006/main" xmlns:w14="http://schemas.microsoft.com/office/word/2010/wordml" xmlns:w15="http://schemas.microsoft.com/office/word/2012/wordml" xmlns:w16se="http://schemas.microsoft.com/office/word/2015/wordml/symex" xmlns:wpg="http://schemas.microsoft.com/office/word/2010/wordprocessingGroup" xmlns:wpi="http://schemas.microsoft.com/office/word/2010/wordprocessingInk" xmlns:wne="http://schemas.microsoft.com/office/word/2006/wordml" xmlns:wps="http://schemas.microsoft.com/office/word/2010/wordprocessingShape" mc:Ignorable="w14 w15 w16se wp14">
   <w:p>
     <w:pPr>
-      <w:pStyle w:val="Fuzeile"/>
+      <w:pStyle w:val="Footer"/>
       <w:jc w:val="center"/>
     </w:pPr>
     <w:r>
@@ -1095,10 +1082,10 @@
 </file>
 
 <file path=word/footer2.xml><?xml version="1.0" encoding="utf-8"?>
-<w:ftr xmlns:wpc="http://schemas.microsoft.com/office/word/2010/wordprocessingCanvas" xmlns:cx="http://schemas.microsoft.com/office/drawing/2014/chartex" xmlns:cx1="http://schemas.microsoft.com/office/drawing/2015/9/8/chartex" xmlns:cx2="http://schemas.microsoft.com/office/drawing/2015/10/21/chartex" xmlns:cx3="http://schemas.microsoft.com/office/drawing/2016/5/9/chartex" xmlns:cx4="http://schemas.microsoft.com/office/drawing/2016/5/10/chartex" xmlns:cx5="http://schemas.microsoft.com/office/drawing/2016/5/11/chartex" xmlns:mc="http://schemas.openxmlformats.org/markup-compatibility/2006" xmlns:o="urn:schemas-microsoft-com:office:office" xmlns:r="http://schemas.openxmlformats.org/officeDocument/2006/relationships" xmlns:m="http://schemas.openxmlformats.org/officeDocument/2006/math" xmlns:v="urn:schemas-microsoft-com:vml" xmlns:wp14="http://schemas.microsoft.com/office/word/2010/wordprocessingDrawing" xmlns:wp="http://schemas.openxmlformats.org/drawingml/2006/wordprocessingDrawing" xmlns:w10="urn:schemas-microsoft-com:office:word" xmlns:w="http://schemas.openxmlformats.org/wordprocessingml/2006/main" xmlns:w14="http://schemas.microsoft.com/office/word/2010/wordml" xmlns:w15="http://schemas.microsoft.com/office/word/2012/wordml" xmlns:w16se="http://schemas.microsoft.com/office/word/2015/wordml/symex" xmlns:wpg="http://schemas.microsoft.com/office/word/2010/wordprocessingGroup" xmlns:wpi="http://schemas.microsoft.com/office/word/2010/wordprocessingInk" xmlns:wne="http://schemas.microsoft.com/office/word/2006/wordml" xmlns:wps="http://schemas.microsoft.com/office/word/2010/wordprocessingShape" mc:Ignorable="w14 w15 w16se wp14">
+<w:ftr xmlns:wpc="http://schemas.microsoft.com/office/word/2010/wordprocessingCanvas" xmlns:cx="http://schemas.microsoft.com/office/drawing/2014/chartex" xmlns:cx1="http://schemas.microsoft.com/office/drawing/2015/9/8/chartex" xmlns:cx2="http://schemas.microsoft.com/office/drawing/2015/10/21/chartex" xmlns:cx3="http://schemas.microsoft.com/office/drawing/2016/5/9/chartex" xmlns:cx4="http://schemas.microsoft.com/office/drawing/2016/5/10/chartex" xmlns:cx5="http://schemas.microsoft.com/office/drawing/2016/5/11/chartex" xmlns:cx6="http://schemas.microsoft.com/office/drawing/2016/5/12/chartex" xmlns:cx7="http://schemas.microsoft.com/office/drawing/2016/5/13/chartex" xmlns:cx8="http://schemas.microsoft.com/office/drawing/2016/5/14/chartex" xmlns:mc="http://schemas.openxmlformats.org/markup-compatibility/2006" xmlns:aink="http://schemas.microsoft.com/office/drawing/2016/ink" xmlns:am3d="http://schemas.microsoft.com/office/drawing/2017/model3d" xmlns:o="urn:schemas-microsoft-com:office:office" xmlns:r="http://schemas.openxmlformats.org/officeDocument/2006/relationships" xmlns:m="http://schemas.openxmlformats.org/officeDocument/2006/math" xmlns:v="urn:schemas-microsoft-com:vml" xmlns:wp14="http://schemas.microsoft.com/office/word/2010/wordprocessingDrawing" xmlns:wp="http://schemas.openxmlformats.org/drawingml/2006/wordprocessingDrawing" xmlns:w10="urn:schemas-microsoft-com:office:word" xmlns:w="http://schemas.openxmlformats.org/wordprocessingml/2006/main" xmlns:w14="http://schemas.microsoft.com/office/word/2010/wordml" xmlns:w15="http://schemas.microsoft.com/office/word/2012/wordml" xmlns:w16se="http://schemas.microsoft.com/office/word/2015/wordml/symex" xmlns:wpg="http://schemas.microsoft.com/office/word/2010/wordprocessingGroup" xmlns:wpi="http://schemas.microsoft.com/office/word/2010/wordprocessingInk" xmlns:wne="http://schemas.microsoft.com/office/word/2006/wordml" xmlns:wps="http://schemas.microsoft.com/office/word/2010/wordprocessingShape" mc:Ignorable="w14 w15 w16se wp14">
   <w:p>
     <w:pPr>
-      <w:pStyle w:val="Fuzeile"/>
+      <w:pStyle w:val="Footer"/>
       <w:jc w:val="center"/>
     </w:pPr>
     <w:r>
@@ -1174,7 +1161,7 @@
 </file>
 
 <file path=word/footnotes.xml><?xml version="1.0" encoding="utf-8"?>
-<w:footnotes xmlns:wpc="http://schemas.microsoft.com/office/word/2010/wordprocessingCanvas" xmlns:cx="http://schemas.microsoft.com/office/drawing/2014/chartex" xmlns:cx1="http://schemas.microsoft.com/office/drawing/2015/9/8/chartex" xmlns:cx2="http://schemas.microsoft.com/office/drawing/2015/10/21/chartex" xmlns:cx3="http://schemas.microsoft.com/office/drawing/2016/5/9/chartex" xmlns:cx4="http://schemas.microsoft.com/office/drawing/2016/5/10/chartex" xmlns:cx5="http://schemas.microsoft.com/office/drawing/2016/5/11/chartex" xmlns:mc="http://schemas.openxmlformats.org/markup-compatibility/2006" xmlns:o="urn:schemas-microsoft-com:office:office" xmlns:r="http://schemas.openxmlformats.org/officeDocument/2006/relationships" xmlns:m="http://schemas.openxmlformats.org/officeDocument/2006/math" xmlns:v="urn:schemas-microsoft-com:vml" xmlns:wp14="http://schemas.microsoft.com/office/word/2010/wordprocessingDrawing" xmlns:wp="http://schemas.openxmlformats.org/drawingml/2006/wordprocessingDrawing" xmlns:w10="urn:schemas-microsoft-com:office:word" xmlns:w="http://schemas.openxmlformats.org/wordprocessingml/2006/main" xmlns:w14="http://schemas.microsoft.com/office/word/2010/wordml" xmlns:w15="http://schemas.microsoft.com/office/word/2012/wordml" xmlns:w16se="http://schemas.microsoft.com/office/word/2015/wordml/symex" xmlns:wpg="http://schemas.microsoft.com/office/word/2010/wordprocessingGroup" xmlns:wpi="http://schemas.microsoft.com/office/word/2010/wordprocessingInk" xmlns:wne="http://schemas.microsoft.com/office/word/2006/wordml" xmlns:wps="http://schemas.microsoft.com/office/word/2010/wordprocessingShape" mc:Ignorable="w14 w15 w16se wp14">
+<w:footnotes xmlns:wpc="http://schemas.microsoft.com/office/word/2010/wordprocessingCanvas" xmlns:cx="http://schemas.microsoft.com/office/drawing/2014/chartex" xmlns:cx1="http://schemas.microsoft.com/office/drawing/2015/9/8/chartex" xmlns:cx2="http://schemas.microsoft.com/office/drawing/2015/10/21/chartex" xmlns:cx3="http://schemas.microsoft.com/office/drawing/2016/5/9/chartex" xmlns:cx4="http://schemas.microsoft.com/office/drawing/2016/5/10/chartex" xmlns:cx5="http://schemas.microsoft.com/office/drawing/2016/5/11/chartex" xmlns:cx6="http://schemas.microsoft.com/office/drawing/2016/5/12/chartex" xmlns:cx7="http://schemas.microsoft.com/office/drawing/2016/5/13/chartex" xmlns:cx8="http://schemas.microsoft.com/office/drawing/2016/5/14/chartex" xmlns:mc="http://schemas.openxmlformats.org/markup-compatibility/2006" xmlns:aink="http://schemas.microsoft.com/office/drawing/2016/ink" xmlns:am3d="http://schemas.microsoft.com/office/drawing/2017/model3d" xmlns:o="urn:schemas-microsoft-com:office:office" xmlns:r="http://schemas.openxmlformats.org/officeDocument/2006/relationships" xmlns:m="http://schemas.openxmlformats.org/officeDocument/2006/math" xmlns:v="urn:schemas-microsoft-com:vml" xmlns:wp14="http://schemas.microsoft.com/office/word/2010/wordprocessingDrawing" xmlns:wp="http://schemas.openxmlformats.org/drawingml/2006/wordprocessingDrawing" xmlns:w10="urn:schemas-microsoft-com:office:word" xmlns:w="http://schemas.openxmlformats.org/wordprocessingml/2006/main" xmlns:w14="http://schemas.microsoft.com/office/word/2010/wordml" xmlns:w15="http://schemas.microsoft.com/office/word/2012/wordml" xmlns:w16se="http://schemas.microsoft.com/office/word/2015/wordml/symex" xmlns:wpg="http://schemas.microsoft.com/office/word/2010/wordprocessingGroup" xmlns:wpi="http://schemas.microsoft.com/office/word/2010/wordprocessingInk" xmlns:wne="http://schemas.microsoft.com/office/word/2006/wordml" xmlns:wps="http://schemas.microsoft.com/office/word/2010/wordprocessingShape" mc:Ignorable="w14 w15 w16se wp14">
   <w:footnote w:type="separator" w:id="-1">
     <w:p>
       <w:r>
@@ -1193,10 +1180,10 @@
 </file>
 
 <file path=word/header1.xml><?xml version="1.0" encoding="utf-8"?>
-<w:hdr xmlns:wpc="http://schemas.microsoft.com/office/word/2010/wordprocessingCanvas" xmlns:cx="http://schemas.microsoft.com/office/drawing/2014/chartex" xmlns:cx1="http://schemas.microsoft.com/office/drawing/2015/9/8/chartex" xmlns:cx2="http://schemas.microsoft.com/office/drawing/2015/10/21/chartex" xmlns:cx3="http://schemas.microsoft.com/office/drawing/2016/5/9/chartex" xmlns:cx4="http://schemas.microsoft.com/office/drawing/2016/5/10/chartex" xmlns:cx5="http://schemas.microsoft.com/office/drawing/2016/5/11/chartex" xmlns:mc="http://schemas.openxmlformats.org/markup-compatibility/2006" xmlns:o="urn:schemas-microsoft-com:office:office" xmlns:r="http://schemas.openxmlformats.org/officeDocument/2006/relationships" xmlns:m="http://schemas.openxmlformats.org/officeDocument/2006/math" xmlns:v="urn:schemas-microsoft-com:vml" xmlns:wp14="http://schemas.microsoft.com/office/word/2010/wordprocessingDrawing" xmlns:wp="http://schemas.openxmlformats.org/drawingml/2006/wordprocessingDrawing" xmlns:w10="urn:schemas-microsoft-com:office:word" xmlns:w="http://schemas.openxmlformats.org/wordprocessingml/2006/main" xmlns:w14="http://schemas.microsoft.com/office/word/2010/wordml" xmlns:w15="http://schemas.microsoft.com/office/word/2012/wordml" xmlns:w16se="http://schemas.microsoft.com/office/word/2015/wordml/symex" xmlns:wpg="http://schemas.microsoft.com/office/word/2010/wordprocessingGroup" xmlns:wpi="http://schemas.microsoft.com/office/word/2010/wordprocessingInk" xmlns:wne="http://schemas.microsoft.com/office/word/2006/wordml" xmlns:wps="http://schemas.microsoft.com/office/word/2010/wordprocessingShape" mc:Ignorable="w14 w15 w16se wp14">
+<w:hdr xmlns:wpc="http://schemas.microsoft.com/office/word/2010/wordprocessingCanvas" xmlns:cx="http://schemas.microsoft.com/office/drawing/2014/chartex" xmlns:cx1="http://schemas.microsoft.com/office/drawing/2015/9/8/chartex" xmlns:cx2="http://schemas.microsoft.com/office/drawing/2015/10/21/chartex" xmlns:cx3="http://schemas.microsoft.com/office/drawing/2016/5/9/chartex" xmlns:cx4="http://schemas.microsoft.com/office/drawing/2016/5/10/chartex" xmlns:cx5="http://schemas.microsoft.com/office/drawing/2016/5/11/chartex" xmlns:cx6="http://schemas.microsoft.com/office/drawing/2016/5/12/chartex" xmlns:cx7="http://schemas.microsoft.com/office/drawing/2016/5/13/chartex" xmlns:cx8="http://schemas.microsoft.com/office/drawing/2016/5/14/chartex" xmlns:mc="http://schemas.openxmlformats.org/markup-compatibility/2006" xmlns:aink="http://schemas.microsoft.com/office/drawing/2016/ink" xmlns:am3d="http://schemas.microsoft.com/office/drawing/2017/model3d" xmlns:o="urn:schemas-microsoft-com:office:office" xmlns:r="http://schemas.openxmlformats.org/officeDocument/2006/relationships" xmlns:m="http://schemas.openxmlformats.org/officeDocument/2006/math" xmlns:v="urn:schemas-microsoft-com:vml" xmlns:wp14="http://schemas.microsoft.com/office/word/2010/wordprocessingDrawing" xmlns:wp="http://schemas.openxmlformats.org/drawingml/2006/wordprocessingDrawing" xmlns:w10="urn:schemas-microsoft-com:office:word" xmlns:w="http://schemas.openxmlformats.org/wordprocessingml/2006/main" xmlns:w14="http://schemas.microsoft.com/office/word/2010/wordml" xmlns:w15="http://schemas.microsoft.com/office/word/2012/wordml" xmlns:w16se="http://schemas.microsoft.com/office/word/2015/wordml/symex" xmlns:wpg="http://schemas.microsoft.com/office/word/2010/wordprocessingGroup" xmlns:wpi="http://schemas.microsoft.com/office/word/2010/wordprocessingInk" xmlns:wne="http://schemas.microsoft.com/office/word/2006/wordml" xmlns:wps="http://schemas.microsoft.com/office/word/2010/wordprocessingShape" mc:Ignorable="w14 w15 w16se wp14">
   <w:p>
     <w:pPr>
-      <w:pStyle w:val="Kopfzeile"/>
+      <w:pStyle w:val="Header"/>
       <w:rPr>
         <w:sz w:val="22"/>
         <w:szCs w:val="22"/>
@@ -1228,7 +1215,7 @@
 </file>
 
 <file path=word/numbering.xml><?xml version="1.0" encoding="utf-8"?>
-<w:numbering xmlns:wpc="http://schemas.microsoft.com/office/word/2010/wordprocessingCanvas" xmlns:cx="http://schemas.microsoft.com/office/drawing/2014/chartex" xmlns:cx1="http://schemas.microsoft.com/office/drawing/2015/9/8/chartex" xmlns:cx2="http://schemas.microsoft.com/office/drawing/2015/10/21/chartex" xmlns:cx3="http://schemas.microsoft.com/office/drawing/2016/5/9/chartex" xmlns:cx4="http://schemas.microsoft.com/office/drawing/2016/5/10/chartex" xmlns:cx5="http://schemas.microsoft.com/office/drawing/2016/5/11/chartex" xmlns:mc="http://schemas.openxmlformats.org/markup-compatibility/2006" xmlns:o="urn:schemas-microsoft-com:office:office" xmlns:r="http://schemas.openxmlformats.org/officeDocument/2006/relationships" xmlns:m="http://schemas.openxmlformats.org/officeDocument/2006/math" xmlns:v="urn:schemas-microsoft-com:vml" xmlns:wp14="http://schemas.microsoft.com/office/word/2010/wordprocessingDrawing" xmlns:wp="http://schemas.openxmlformats.org/drawingml/2006/wordprocessingDrawing" xmlns:w10="urn:schemas-microsoft-com:office:word" xmlns:w="http://schemas.openxmlformats.org/wordprocessingml/2006/main" xmlns:w14="http://schemas.microsoft.com/office/word/2010/wordml" xmlns:w15="http://schemas.microsoft.com/office/word/2012/wordml" xmlns:w16se="http://schemas.microsoft.com/office/word/2015/wordml/symex" xmlns:wpg="http://schemas.microsoft.com/office/word/2010/wordprocessingGroup" xmlns:wpi="http://schemas.microsoft.com/office/word/2010/wordprocessingInk" xmlns:wne="http://schemas.microsoft.com/office/word/2006/wordml" xmlns:wps="http://schemas.microsoft.com/office/word/2010/wordprocessingShape" mc:Ignorable="w14 w15 w16se wp14">
+<w:numbering xmlns:wpc="http://schemas.microsoft.com/office/word/2010/wordprocessingCanvas" xmlns:cx="http://schemas.microsoft.com/office/drawing/2014/chartex" xmlns:cx1="http://schemas.microsoft.com/office/drawing/2015/9/8/chartex" xmlns:cx2="http://schemas.microsoft.com/office/drawing/2015/10/21/chartex" xmlns:cx3="http://schemas.microsoft.com/office/drawing/2016/5/9/chartex" xmlns:cx4="http://schemas.microsoft.com/office/drawing/2016/5/10/chartex" xmlns:cx5="http://schemas.microsoft.com/office/drawing/2016/5/11/chartex" xmlns:cx6="http://schemas.microsoft.com/office/drawing/2016/5/12/chartex" xmlns:cx7="http://schemas.microsoft.com/office/drawing/2016/5/13/chartex" xmlns:cx8="http://schemas.microsoft.com/office/drawing/2016/5/14/chartex" xmlns:mc="http://schemas.openxmlformats.org/markup-compatibility/2006" xmlns:aink="http://schemas.microsoft.com/office/drawing/2016/ink" xmlns:am3d="http://schemas.microsoft.com/office/drawing/2017/model3d" xmlns:o="urn:schemas-microsoft-com:office:office" xmlns:r="http://schemas.openxmlformats.org/officeDocument/2006/relationships" xmlns:m="http://schemas.openxmlformats.org/officeDocument/2006/math" xmlns:v="urn:schemas-microsoft-com:vml" xmlns:wp14="http://schemas.microsoft.com/office/word/2010/wordprocessingDrawing" xmlns:wp="http://schemas.openxmlformats.org/drawingml/2006/wordprocessingDrawing" xmlns:w10="urn:schemas-microsoft-com:office:word" xmlns:w="http://schemas.openxmlformats.org/wordprocessingml/2006/main" xmlns:w14="http://schemas.microsoft.com/office/word/2010/wordml" xmlns:w15="http://schemas.microsoft.com/office/word/2012/wordml" xmlns:w16se="http://schemas.microsoft.com/office/word/2015/wordml/symex" xmlns:wpg="http://schemas.microsoft.com/office/word/2010/wordprocessingGroup" xmlns:wpi="http://schemas.microsoft.com/office/word/2010/wordprocessingInk" xmlns:wne="http://schemas.microsoft.com/office/word/2006/wordml" xmlns:wps="http://schemas.microsoft.com/office/word/2010/wordprocessingShape" mc:Ignorable="w14 w15 w16se wp14">
   <w:abstractNum w:abstractNumId="0" w15:restartNumberingAfterBreak="0">
     <w:nsid w:val="3844545E"/>
     <w:multiLevelType w:val="hybridMultilevel"/>
@@ -1335,7 +1322,7 @@
     </w:rPrDefault>
     <w:pPrDefault/>
   </w:docDefaults>
-  <w:latentStyles w:defLockedState="0" w:defUIPriority="99" w:defSemiHidden="0" w:defUnhideWhenUsed="0" w:defQFormat="0" w:count="374">
+  <w:latentStyles w:defLockedState="0" w:defUIPriority="99" w:defSemiHidden="0" w:defUnhideWhenUsed="0" w:defQFormat="0" w:count="375">
     <w:lsdException w:name="Normal" w:uiPriority="0" w:qFormat="1"/>
     <w:lsdException w:name="heading 1" w:uiPriority="9" w:qFormat="1"/>
     <w:lsdException w:name="heading 2" w:semiHidden="1" w:uiPriority="9" w:unhideWhenUsed="1" w:qFormat="1"/>
@@ -1441,7 +1428,6 @@
     <w:lsdException w:name="HTML Sample" w:semiHidden="1" w:unhideWhenUsed="1"/>
     <w:lsdException w:name="HTML Typewriter" w:semiHidden="1" w:unhideWhenUsed="1"/>
     <w:lsdException w:name="HTML Variable" w:semiHidden="1" w:unhideWhenUsed="1"/>
-    <w:lsdException w:name="Normal Table" w:semiHidden="1" w:unhideWhenUsed="1"/>
     <w:lsdException w:name="annotation subject" w:semiHidden="1" w:unhideWhenUsed="1"/>
     <w:lsdException w:name="No List" w:semiHidden="1" w:unhideWhenUsed="1"/>
     <w:lsdException w:name="Outline List 1" w:semiHidden="1" w:unhideWhenUsed="1"/>
@@ -1488,10 +1474,8 @@
     <w:lsdException w:name="Table Subtle 2" w:semiHidden="1" w:unhideWhenUsed="1"/>
     <w:lsdException w:name="Table Web 1" w:semiHidden="1" w:unhideWhenUsed="1"/>
     <w:lsdException w:name="Table Web 2" w:semiHidden="1" w:unhideWhenUsed="1"/>
-    <w:lsdException w:name="Table Web 3" w:semiHidden="1" w:unhideWhenUsed="1"/>
     <w:lsdException w:name="Balloon Text" w:semiHidden="1" w:unhideWhenUsed="1"/>
     <w:lsdException w:name="Table Grid" w:uiPriority="59"/>
-    <w:lsdException w:name="Table Theme" w:semiHidden="1" w:unhideWhenUsed="1"/>
     <w:lsdException w:name="Placeholder Text" w:semiHidden="1"/>
     <w:lsdException w:name="No Spacing" w:uiPriority="1" w:qFormat="1"/>
     <w:lsdException w:name="Light Shading" w:uiPriority="60"/>
@@ -1710,8 +1694,9 @@
     <w:lsdException w:name="Mention" w:semiHidden="1" w:unhideWhenUsed="1"/>
     <w:lsdException w:name="Smart Hyperlink" w:semiHidden="1" w:unhideWhenUsed="1"/>
     <w:lsdException w:name="Hashtag" w:semiHidden="1" w:unhideWhenUsed="1"/>
+    <w:lsdException w:name="Unresolved Mention" w:semiHidden="1" w:unhideWhenUsed="1"/>
   </w:latentStyles>
-  <w:style w:type="paragraph" w:default="1" w:styleId="Standard">
+  <w:style w:type="paragraph" w:default="1" w:styleId="Normal">
     <w:name w:val="Normal"/>
     <w:qFormat/>
     <w:rPr>
@@ -1720,13 +1705,13 @@
       <w:lang w:val="de-DE" w:eastAsia="en-US"/>
     </w:rPr>
   </w:style>
-  <w:style w:type="character" w:default="1" w:styleId="Absatz-Standardschriftart">
+  <w:style w:type="character" w:default="1" w:styleId="DefaultParagraphFont">
     <w:name w:val="Default Paragraph Font"/>
     <w:uiPriority w:val="1"/>
     <w:semiHidden/>
     <w:unhideWhenUsed/>
   </w:style>
-  <w:style w:type="table" w:default="1" w:styleId="NormaleTabelle">
+  <w:style w:type="table" w:default="1" w:styleId="TableNormal">
     <w:name w:val="Normal Table"/>
     <w:uiPriority w:val="99"/>
     <w:semiHidden/>
@@ -1741,7 +1726,7 @@
       </w:tblCellMar>
     </w:tblPr>
   </w:style>
-  <w:style w:type="numbering" w:default="1" w:styleId="KeineListe">
+  <w:style w:type="numbering" w:default="1" w:styleId="NoList">
     <w:name w:val="No List"/>
     <w:uiPriority w:val="99"/>
     <w:semiHidden/>
@@ -1749,7 +1734,7 @@
   </w:style>
   <w:style w:type="paragraph" w:customStyle="1" w:styleId="KMTimesNewRoman8">
     <w:name w:val="KM_TimesNewRoman_8"/>
-    <w:basedOn w:val="Standard"/>
+    <w:basedOn w:val="Normal"/>
     <w:link w:val="KMTimesNewRoman8Zchn"/>
     <w:qFormat/>
     <w:rsid w:val="00296589"/>
@@ -1775,7 +1760,7 @@
   </w:style>
   <w:style w:type="paragraph" w:customStyle="1" w:styleId="Einrckung0">
     <w:name w:val="Einrückung0"/>
-    <w:basedOn w:val="Standard"/>
+    <w:basedOn w:val="Normal"/>
     <w:rsid w:val="00F44A67"/>
     <w:pPr>
       <w:overflowPunct w:val="0"/>
@@ -1793,7 +1778,7 @@
   </w:style>
   <w:style w:type="paragraph" w:customStyle="1" w:styleId="Einrckung1">
     <w:name w:val="Einrückung1"/>
-    <w:basedOn w:val="Standard"/>
+    <w:basedOn w:val="Normal"/>
     <w:rsid w:val="00F44A67"/>
     <w:pPr>
       <w:overflowPunct w:val="0"/>
@@ -1812,7 +1797,7 @@
   </w:style>
   <w:style w:type="paragraph" w:customStyle="1" w:styleId="Einrckung2">
     <w:name w:val="Einrückung2"/>
-    <w:basedOn w:val="Standard"/>
+    <w:basedOn w:val="Normal"/>
     <w:rsid w:val="00F44A67"/>
     <w:pPr>
       <w:overflowPunct w:val="0"/>
@@ -1831,7 +1816,7 @@
   </w:style>
   <w:style w:type="paragraph" w:customStyle="1" w:styleId="Einrckung3">
     <w:name w:val="Einrückung3"/>
-    <w:basedOn w:val="Standard"/>
+    <w:basedOn w:val="Normal"/>
     <w:rsid w:val="00F44A67"/>
     <w:pPr>
       <w:overflowPunct w:val="0"/>
@@ -1850,7 +1835,7 @@
   </w:style>
   <w:style w:type="paragraph" w:customStyle="1" w:styleId="Einrckung4">
     <w:name w:val="Einrückung4"/>
-    <w:basedOn w:val="Standard"/>
+    <w:basedOn w:val="Normal"/>
     <w:rsid w:val="00F44A67"/>
     <w:pPr>
       <w:overflowPunct w:val="0"/>
@@ -1867,10 +1852,10 @@
       <w:lang w:eastAsia="de-DE"/>
     </w:rPr>
   </w:style>
-  <w:style w:type="paragraph" w:styleId="Fuzeile">
+  <w:style w:type="paragraph" w:styleId="Footer">
     <w:name w:val="footer"/>
-    <w:basedOn w:val="Standard"/>
-    <w:link w:val="FuzeileZchn"/>
+    <w:basedOn w:val="Normal"/>
+    <w:link w:val="FooterChar"/>
     <w:uiPriority w:val="99"/>
     <w:rsid w:val="00F44A67"/>
     <w:pPr>
@@ -1891,9 +1876,9 @@
       <w:lang w:eastAsia="de-DE"/>
     </w:rPr>
   </w:style>
-  <w:style w:type="character" w:customStyle="1" w:styleId="FuzeileZchn">
-    <w:name w:val="Fußzeile Zchn"/>
-    <w:link w:val="Fuzeile"/>
+  <w:style w:type="character" w:customStyle="1" w:styleId="FooterChar">
+    <w:name w:val="Footer Char"/>
+    <w:link w:val="Footer"/>
     <w:uiPriority w:val="99"/>
     <w:rsid w:val="00F44A67"/>
     <w:rPr>
@@ -1903,10 +1888,10 @@
       <w:lang w:eastAsia="de-DE"/>
     </w:rPr>
   </w:style>
-  <w:style w:type="paragraph" w:styleId="Kopfzeile">
+  <w:style w:type="paragraph" w:styleId="Header">
     <w:name w:val="header"/>
-    <w:basedOn w:val="Standard"/>
-    <w:link w:val="KopfzeileZchn"/>
+    <w:basedOn w:val="Normal"/>
+    <w:link w:val="HeaderChar"/>
     <w:rsid w:val="00F44A67"/>
     <w:pPr>
       <w:tabs>
@@ -1925,9 +1910,9 @@
       <w:lang w:eastAsia="de-DE"/>
     </w:rPr>
   </w:style>
-  <w:style w:type="character" w:customStyle="1" w:styleId="KopfzeileZchn">
-    <w:name w:val="Kopfzeile Zchn"/>
-    <w:link w:val="Kopfzeile"/>
+  <w:style w:type="character" w:customStyle="1" w:styleId="HeaderChar">
+    <w:name w:val="Header Char"/>
+    <w:link w:val="Header"/>
     <w:rsid w:val="00F44A67"/>
     <w:rPr>
       <w:rFonts w:eastAsia="Times New Roman" w:cs="Times New Roman"/>
@@ -1935,9 +1920,9 @@
       <w:lang w:eastAsia="de-DE"/>
     </w:rPr>
   </w:style>
-  <w:style w:type="character" w:styleId="Seitenzahl">
+  <w:style w:type="character" w:styleId="PageNumber">
     <w:name w:val="page number"/>
-    <w:basedOn w:val="Absatz-Standardschriftart"/>
+    <w:basedOn w:val="DefaultParagraphFont"/>
     <w:rsid w:val="00F44A67"/>
   </w:style>
 </w:styles>

</xml_diff>

<commit_message>
fix Anlage zum Lernentwicklungsbericht header and undefined notice when printing
</commit_message>
<xml_diff>
--- a/template/Anlage zum Lernentwicklungsbericht.docx
+++ b/template/Anlage zum Lernentwicklungsbericht.docx
@@ -1,6 +1,6 @@
 
 <file path=word/document.xml><?xml version="1.0" encoding="utf-8"?>
-<w:document xmlns:wpc="http://schemas.microsoft.com/office/word/2010/wordprocessingCanvas" xmlns:cx="http://schemas.microsoft.com/office/drawing/2014/chartex" xmlns:cx1="http://schemas.microsoft.com/office/drawing/2015/9/8/chartex" xmlns:cx2="http://schemas.microsoft.com/office/drawing/2015/10/21/chartex" xmlns:cx3="http://schemas.microsoft.com/office/drawing/2016/5/9/chartex" xmlns:cx4="http://schemas.microsoft.com/office/drawing/2016/5/10/chartex" xmlns:cx5="http://schemas.microsoft.com/office/drawing/2016/5/11/chartex" xmlns:cx6="http://schemas.microsoft.com/office/drawing/2016/5/12/chartex" xmlns:cx7="http://schemas.microsoft.com/office/drawing/2016/5/13/chartex" xmlns:cx8="http://schemas.microsoft.com/office/drawing/2016/5/14/chartex" xmlns:mc="http://schemas.openxmlformats.org/markup-compatibility/2006" xmlns:aink="http://schemas.microsoft.com/office/drawing/2016/ink" xmlns:am3d="http://schemas.microsoft.com/office/drawing/2017/model3d" xmlns:o="urn:schemas-microsoft-com:office:office" xmlns:r="http://schemas.openxmlformats.org/officeDocument/2006/relationships" xmlns:m="http://schemas.openxmlformats.org/officeDocument/2006/math" xmlns:v="urn:schemas-microsoft-com:vml" xmlns:wp14="http://schemas.microsoft.com/office/word/2010/wordprocessingDrawing" xmlns:wp="http://schemas.openxmlformats.org/drawingml/2006/wordprocessingDrawing" xmlns:w10="urn:schemas-microsoft-com:office:word" xmlns:w="http://schemas.openxmlformats.org/wordprocessingml/2006/main" xmlns:w14="http://schemas.microsoft.com/office/word/2010/wordml" xmlns:w15="http://schemas.microsoft.com/office/word/2012/wordml" xmlns:w16se="http://schemas.microsoft.com/office/word/2015/wordml/symex" xmlns:wpg="http://schemas.microsoft.com/office/word/2010/wordprocessingGroup" xmlns:wpi="http://schemas.microsoft.com/office/word/2010/wordprocessingInk" xmlns:wne="http://schemas.microsoft.com/office/word/2006/wordml" xmlns:wps="http://schemas.microsoft.com/office/word/2010/wordprocessingShape" mc:Ignorable="w14 w15 w16se wp14">
+<w:document xmlns:wpc="http://schemas.microsoft.com/office/word/2010/wordprocessingCanvas" xmlns:cx="http://schemas.microsoft.com/office/drawing/2014/chartex" xmlns:cx1="http://schemas.microsoft.com/office/drawing/2015/9/8/chartex" xmlns:cx2="http://schemas.microsoft.com/office/drawing/2015/10/21/chartex" xmlns:cx3="http://schemas.microsoft.com/office/drawing/2016/5/9/chartex" xmlns:cx4="http://schemas.microsoft.com/office/drawing/2016/5/10/chartex" xmlns:cx5="http://schemas.microsoft.com/office/drawing/2016/5/11/chartex" xmlns:cx6="http://schemas.microsoft.com/office/drawing/2016/5/12/chartex" xmlns:cx7="http://schemas.microsoft.com/office/drawing/2016/5/13/chartex" xmlns:cx8="http://schemas.microsoft.com/office/drawing/2016/5/14/chartex" xmlns:mc="http://schemas.openxmlformats.org/markup-compatibility/2006" xmlns:aink="http://schemas.microsoft.com/office/drawing/2016/ink" xmlns:am3d="http://schemas.microsoft.com/office/drawing/2017/model3d" xmlns:o="urn:schemas-microsoft-com:office:office" xmlns:r="http://schemas.openxmlformats.org/officeDocument/2006/relationships" xmlns:m="http://schemas.openxmlformats.org/officeDocument/2006/math" xmlns:v="urn:schemas-microsoft-com:vml" xmlns:wp14="http://schemas.microsoft.com/office/word/2010/wordprocessingDrawing" xmlns:wp="http://schemas.openxmlformats.org/drawingml/2006/wordprocessingDrawing" xmlns:w10="urn:schemas-microsoft-com:office:word" xmlns:w="http://schemas.openxmlformats.org/wordprocessingml/2006/main" xmlns:w14="http://schemas.microsoft.com/office/word/2010/wordml" xmlns:w15="http://schemas.microsoft.com/office/word/2012/wordml" xmlns:w16cid="http://schemas.microsoft.com/office/word/2016/wordml/cid" xmlns:w16se="http://schemas.microsoft.com/office/word/2015/wordml/symex" xmlns:wpg="http://schemas.microsoft.com/office/word/2010/wordprocessingGroup" xmlns:wpi="http://schemas.microsoft.com/office/word/2010/wordprocessingInk" xmlns:wne="http://schemas.microsoft.com/office/word/2006/wordml" xmlns:wps="http://schemas.microsoft.com/office/word/2010/wordprocessingShape" mc:Ignorable="w14 w15 w16se w16cid wp14">
   <w:body>
     <w:p>
       <w:pPr>
@@ -37,7 +37,15 @@
         <w:jc w:val="center"/>
       </w:pPr>
       <w:r>
-        <w:t>${periode}</w:t>
+        <w:t>${</w:t>
+      </w:r>
+      <w:proofErr w:type="spellStart"/>
+      <w:r>
+        <w:t>periode</w:t>
+      </w:r>
+      <w:proofErr w:type="spellEnd"/>
+      <w:r>
+        <w:t>}</w:t>
       </w:r>
     </w:p>
     <w:p>
@@ -61,7 +69,15 @@
         <w:tab/>
       </w:r>
       <w:r>
-        <w:t>${name}</w:t>
+        <w:t>${</w:t>
+      </w:r>
+      <w:proofErr w:type="spellStart"/>
+      <w:r>
+        <w:t>name</w:t>
+      </w:r>
+      <w:proofErr w:type="spellEnd"/>
+      <w:r>
+        <w:t>}</w:t>
       </w:r>
     </w:p>
     <w:p>
@@ -84,9 +100,11 @@
       <w:r>
         <w:t>${</w:t>
       </w:r>
+      <w:proofErr w:type="spellStart"/>
       <w:r>
         <w:t>geburtsdatum</w:t>
       </w:r>
+      <w:proofErr w:type="spellEnd"/>
       <w:r>
         <w:t>}</w:t>
       </w:r>
@@ -202,7 +220,23 @@
                 <w:sz w:val="16"/>
                 <w:szCs w:val="16"/>
               </w:rPr>
-              <w:t>${kheader}</w:t>
+              <w:t>${</w:t>
+            </w:r>
+            <w:proofErr w:type="spellStart"/>
+            <w:r>
+              <w:rPr>
+                <w:sz w:val="16"/>
+                <w:szCs w:val="16"/>
+              </w:rPr>
+              <w:t>kheader</w:t>
+            </w:r>
+            <w:proofErr w:type="spellEnd"/>
+            <w:r>
+              <w:rPr>
+                <w:sz w:val="16"/>
+                <w:szCs w:val="16"/>
+              </w:rPr>
+              <w:t>}</w:t>
             </w:r>
           </w:p>
         </w:tc>
@@ -229,7 +263,21 @@
               <w:rPr>
                 <w:sz w:val="22"/>
               </w:rPr>
-              <w:t>${kriterium}</w:t>
+              <w:t>${</w:t>
+            </w:r>
+            <w:proofErr w:type="spellStart"/>
+            <w:r>
+              <w:rPr>
+                <w:sz w:val="22"/>
+              </w:rPr>
+              <w:t>kriterium</w:t>
+            </w:r>
+            <w:proofErr w:type="spellEnd"/>
+            <w:r>
+              <w:rPr>
+                <w:sz w:val="22"/>
+              </w:rPr>
+              <w:t>}</w:t>
             </w:r>
           </w:p>
         </w:tc>
@@ -252,7 +300,21 @@
               <w:rPr>
                 <w:sz w:val="22"/>
               </w:rPr>
-              <w:t>${kvalue}</w:t>
+              <w:t>${</w:t>
+            </w:r>
+            <w:proofErr w:type="spellStart"/>
+            <w:r>
+              <w:rPr>
+                <w:sz w:val="22"/>
+              </w:rPr>
+              <w:t>kvalue</w:t>
+            </w:r>
+            <w:proofErr w:type="spellEnd"/>
+            <w:r>
+              <w:rPr>
+                <w:sz w:val="22"/>
+              </w:rPr>
+              <w:t>}</w:t>
             </w:r>
           </w:p>
         </w:tc>
@@ -299,9 +361,11 @@
       <w:r>
         <w:t>${</w:t>
       </w:r>
+      <w:proofErr w:type="spellStart"/>
       <w:r>
         <w:t>subjectif</w:t>
       </w:r>
+      <w:proofErr w:type="spellEnd"/>
       <w:r>
         <w:t>}</w:t>
       </w:r>
@@ -321,12 +385,14 @@
         </w:rPr>
         <w:t>${</w:t>
       </w:r>
+      <w:proofErr w:type="spellStart"/>
       <w:r>
         <w:rPr>
           <w:b/>
         </w:rPr>
         <w:t>subject</w:t>
       </w:r>
+      <w:proofErr w:type="spellEnd"/>
       <w:r>
         <w:rPr>
           <w:b/>
@@ -383,17 +449,7 @@
                 <w:sz w:val="22"/>
                 <w:lang w:eastAsia="de-DE"/>
               </w:rPr>
-              <w:t>Kom</w:t>
-            </w:r>
-            <w:bookmarkStart w:id="0" w:name="_GoBack"/>
-            <w:bookmarkEnd w:id="0"/>
-            <w:r>
-              <w:rPr>
-                <w:noProof/>
-                <w:sz w:val="22"/>
-                <w:lang w:eastAsia="de-DE"/>
-              </w:rPr>
-              <w:t>petenz</w:t>
+              <w:t>Kompetenz</w:t>
             </w:r>
           </w:p>
         </w:tc>
@@ -813,8 +869,19 @@
                 <w:szCs w:val="16"/>
                 <w:lang w:eastAsia="de-DE"/>
               </w:rPr>
-              <w:t>${descriptor</w:t>
-            </w:r>
+              <w:t>${</w:t>
+            </w:r>
+            <w:proofErr w:type="spellStart"/>
+            <w:r>
+              <w:rPr>
+                <w:iCs/>
+                <w:sz w:val="20"/>
+                <w:szCs w:val="16"/>
+                <w:lang w:eastAsia="de-DE"/>
+              </w:rPr>
+              <w:t>descriptor</w:t>
+            </w:r>
+            <w:proofErr w:type="spellEnd"/>
             <w:r>
               <w:rPr>
                 <w:iCs/>
@@ -970,17 +1037,27 @@
       <w:r>
         <w:t>${/</w:t>
       </w:r>
+      <w:proofErr w:type="spellStart"/>
       <w:r>
         <w:t>subjectif</w:t>
       </w:r>
+      <w:proofErr w:type="spellEnd"/>
       <w:r>
         <w:t>}</w:t>
+      </w:r>
+    </w:p>
+    <w:p>
+      <w:r>
+        <w:br w:type="page"/>
       </w:r>
     </w:p>
     <w:sectPr>
-      <w:headerReference w:type="default" r:id="rId7"/>
-      <w:footerReference w:type="default" r:id="rId8"/>
-      <w:footerReference w:type="first" r:id="rId9"/>
+      <w:headerReference w:type="even" r:id="rId7"/>
+      <w:headerReference w:type="default" r:id="rId8"/>
+      <w:footerReference w:type="even" r:id="rId9"/>
+      <w:footerReference w:type="default" r:id="rId10"/>
+      <w:headerReference w:type="first" r:id="rId11"/>
+      <w:footerReference w:type="first" r:id="rId12"/>
       <w:pgSz w:w="11906" w:h="16838" w:code="9"/>
       <w:pgMar w:top="1418" w:right="1418" w:bottom="1134" w:left="1418" w:header="709" w:footer="709" w:gutter="0"/>
       <w:cols w:space="708"/>
@@ -992,7 +1069,7 @@
 </file>
 
 <file path=word/endnotes.xml><?xml version="1.0" encoding="utf-8"?>
-<w:endnotes xmlns:wpc="http://schemas.microsoft.com/office/word/2010/wordprocessingCanvas" xmlns:cx="http://schemas.microsoft.com/office/drawing/2014/chartex" xmlns:cx1="http://schemas.microsoft.com/office/drawing/2015/9/8/chartex" xmlns:cx2="http://schemas.microsoft.com/office/drawing/2015/10/21/chartex" xmlns:cx3="http://schemas.microsoft.com/office/drawing/2016/5/9/chartex" xmlns:cx4="http://schemas.microsoft.com/office/drawing/2016/5/10/chartex" xmlns:cx5="http://schemas.microsoft.com/office/drawing/2016/5/11/chartex" xmlns:cx6="http://schemas.microsoft.com/office/drawing/2016/5/12/chartex" xmlns:cx7="http://schemas.microsoft.com/office/drawing/2016/5/13/chartex" xmlns:cx8="http://schemas.microsoft.com/office/drawing/2016/5/14/chartex" xmlns:mc="http://schemas.openxmlformats.org/markup-compatibility/2006" xmlns:aink="http://schemas.microsoft.com/office/drawing/2016/ink" xmlns:am3d="http://schemas.microsoft.com/office/drawing/2017/model3d" xmlns:o="urn:schemas-microsoft-com:office:office" xmlns:r="http://schemas.openxmlformats.org/officeDocument/2006/relationships" xmlns:m="http://schemas.openxmlformats.org/officeDocument/2006/math" xmlns:v="urn:schemas-microsoft-com:vml" xmlns:wp14="http://schemas.microsoft.com/office/word/2010/wordprocessingDrawing" xmlns:wp="http://schemas.openxmlformats.org/drawingml/2006/wordprocessingDrawing" xmlns:w10="urn:schemas-microsoft-com:office:word" xmlns:w="http://schemas.openxmlformats.org/wordprocessingml/2006/main" xmlns:w14="http://schemas.microsoft.com/office/word/2010/wordml" xmlns:w15="http://schemas.microsoft.com/office/word/2012/wordml" xmlns:w16se="http://schemas.microsoft.com/office/word/2015/wordml/symex" xmlns:wpg="http://schemas.microsoft.com/office/word/2010/wordprocessingGroup" xmlns:wpi="http://schemas.microsoft.com/office/word/2010/wordprocessingInk" xmlns:wne="http://schemas.microsoft.com/office/word/2006/wordml" xmlns:wps="http://schemas.microsoft.com/office/word/2010/wordprocessingShape" mc:Ignorable="w14 w15 w16se wp14">
+<w:endnotes xmlns:wpc="http://schemas.microsoft.com/office/word/2010/wordprocessingCanvas" xmlns:cx="http://schemas.microsoft.com/office/drawing/2014/chartex" xmlns:cx1="http://schemas.microsoft.com/office/drawing/2015/9/8/chartex" xmlns:cx2="http://schemas.microsoft.com/office/drawing/2015/10/21/chartex" xmlns:cx3="http://schemas.microsoft.com/office/drawing/2016/5/9/chartex" xmlns:cx4="http://schemas.microsoft.com/office/drawing/2016/5/10/chartex" xmlns:cx5="http://schemas.microsoft.com/office/drawing/2016/5/11/chartex" xmlns:cx6="http://schemas.microsoft.com/office/drawing/2016/5/12/chartex" xmlns:cx7="http://schemas.microsoft.com/office/drawing/2016/5/13/chartex" xmlns:cx8="http://schemas.microsoft.com/office/drawing/2016/5/14/chartex" xmlns:mc="http://schemas.openxmlformats.org/markup-compatibility/2006" xmlns:aink="http://schemas.microsoft.com/office/drawing/2016/ink" xmlns:am3d="http://schemas.microsoft.com/office/drawing/2017/model3d" xmlns:o="urn:schemas-microsoft-com:office:office" xmlns:r="http://schemas.openxmlformats.org/officeDocument/2006/relationships" xmlns:m="http://schemas.openxmlformats.org/officeDocument/2006/math" xmlns:v="urn:schemas-microsoft-com:vml" xmlns:wp14="http://schemas.microsoft.com/office/word/2010/wordprocessingDrawing" xmlns:wp="http://schemas.openxmlformats.org/drawingml/2006/wordprocessingDrawing" xmlns:w10="urn:schemas-microsoft-com:office:word" xmlns:w="http://schemas.openxmlformats.org/wordprocessingml/2006/main" xmlns:w14="http://schemas.microsoft.com/office/word/2010/wordml" xmlns:w15="http://schemas.microsoft.com/office/word/2012/wordml" xmlns:w16cid="http://schemas.microsoft.com/office/word/2016/wordml/cid" xmlns:w16se="http://schemas.microsoft.com/office/word/2015/wordml/symex" xmlns:wpg="http://schemas.microsoft.com/office/word/2010/wordprocessingGroup" xmlns:wpi="http://schemas.microsoft.com/office/word/2010/wordprocessingInk" xmlns:wne="http://schemas.microsoft.com/office/word/2006/wordml" xmlns:wps="http://schemas.microsoft.com/office/word/2010/wordprocessingShape" mc:Ignorable="w14 w15 w16se w16cid wp14">
   <w:endnote w:type="separator" w:id="-1">
     <w:p>
       <w:r>
@@ -1011,7 +1088,17 @@
 </file>
 
 <file path=word/footer1.xml><?xml version="1.0" encoding="utf-8"?>
-<w:ftr xmlns:wpc="http://schemas.microsoft.com/office/word/2010/wordprocessingCanvas" xmlns:cx="http://schemas.microsoft.com/office/drawing/2014/chartex" xmlns:cx1="http://schemas.microsoft.com/office/drawing/2015/9/8/chartex" xmlns:cx2="http://schemas.microsoft.com/office/drawing/2015/10/21/chartex" xmlns:cx3="http://schemas.microsoft.com/office/drawing/2016/5/9/chartex" xmlns:cx4="http://schemas.microsoft.com/office/drawing/2016/5/10/chartex" xmlns:cx5="http://schemas.microsoft.com/office/drawing/2016/5/11/chartex" xmlns:cx6="http://schemas.microsoft.com/office/drawing/2016/5/12/chartex" xmlns:cx7="http://schemas.microsoft.com/office/drawing/2016/5/13/chartex" xmlns:cx8="http://schemas.microsoft.com/office/drawing/2016/5/14/chartex" xmlns:mc="http://schemas.openxmlformats.org/markup-compatibility/2006" xmlns:aink="http://schemas.microsoft.com/office/drawing/2016/ink" xmlns:am3d="http://schemas.microsoft.com/office/drawing/2017/model3d" xmlns:o="urn:schemas-microsoft-com:office:office" xmlns:r="http://schemas.openxmlformats.org/officeDocument/2006/relationships" xmlns:m="http://schemas.openxmlformats.org/officeDocument/2006/math" xmlns:v="urn:schemas-microsoft-com:vml" xmlns:wp14="http://schemas.microsoft.com/office/word/2010/wordprocessingDrawing" xmlns:wp="http://schemas.openxmlformats.org/drawingml/2006/wordprocessingDrawing" xmlns:w10="urn:schemas-microsoft-com:office:word" xmlns:w="http://schemas.openxmlformats.org/wordprocessingml/2006/main" xmlns:w14="http://schemas.microsoft.com/office/word/2010/wordml" xmlns:w15="http://schemas.microsoft.com/office/word/2012/wordml" xmlns:w16se="http://schemas.microsoft.com/office/word/2015/wordml/symex" xmlns:wpg="http://schemas.microsoft.com/office/word/2010/wordprocessingGroup" xmlns:wpi="http://schemas.microsoft.com/office/word/2010/wordprocessingInk" xmlns:wne="http://schemas.microsoft.com/office/word/2006/wordml" xmlns:wps="http://schemas.microsoft.com/office/word/2010/wordprocessingShape" mc:Ignorable="w14 w15 w16se wp14">
+<w:ftr xmlns:wpc="http://schemas.microsoft.com/office/word/2010/wordprocessingCanvas" xmlns:cx="http://schemas.microsoft.com/office/drawing/2014/chartex" xmlns:cx1="http://schemas.microsoft.com/office/drawing/2015/9/8/chartex" xmlns:cx2="http://schemas.microsoft.com/office/drawing/2015/10/21/chartex" xmlns:cx3="http://schemas.microsoft.com/office/drawing/2016/5/9/chartex" xmlns:cx4="http://schemas.microsoft.com/office/drawing/2016/5/10/chartex" xmlns:cx5="http://schemas.microsoft.com/office/drawing/2016/5/11/chartex" xmlns:cx6="http://schemas.microsoft.com/office/drawing/2016/5/12/chartex" xmlns:cx7="http://schemas.microsoft.com/office/drawing/2016/5/13/chartex" xmlns:cx8="http://schemas.microsoft.com/office/drawing/2016/5/14/chartex" xmlns:mc="http://schemas.openxmlformats.org/markup-compatibility/2006" xmlns:aink="http://schemas.microsoft.com/office/drawing/2016/ink" xmlns:am3d="http://schemas.microsoft.com/office/drawing/2017/model3d" xmlns:o="urn:schemas-microsoft-com:office:office" xmlns:r="http://schemas.openxmlformats.org/officeDocument/2006/relationships" xmlns:m="http://schemas.openxmlformats.org/officeDocument/2006/math" xmlns:v="urn:schemas-microsoft-com:vml" xmlns:wp14="http://schemas.microsoft.com/office/word/2010/wordprocessingDrawing" xmlns:wp="http://schemas.openxmlformats.org/drawingml/2006/wordprocessingDrawing" xmlns:w10="urn:schemas-microsoft-com:office:word" xmlns:w="http://schemas.openxmlformats.org/wordprocessingml/2006/main" xmlns:w14="http://schemas.microsoft.com/office/word/2010/wordml" xmlns:w15="http://schemas.microsoft.com/office/word/2012/wordml" xmlns:w16cid="http://schemas.microsoft.com/office/word/2016/wordml/cid" xmlns:w16se="http://schemas.microsoft.com/office/word/2015/wordml/symex" xmlns:wpg="http://schemas.microsoft.com/office/word/2010/wordprocessingGroup" xmlns:wpi="http://schemas.microsoft.com/office/word/2010/wordprocessingInk" xmlns:wne="http://schemas.microsoft.com/office/word/2006/wordml" xmlns:wps="http://schemas.microsoft.com/office/word/2010/wordprocessingShape" mc:Ignorable="w14 w15 w16se w16cid wp14">
+  <w:p>
+    <w:pPr>
+      <w:pStyle w:val="Footer"/>
+    </w:pPr>
+  </w:p>
+</w:ftr>
+</file>
+
+<file path=word/footer2.xml><?xml version="1.0" encoding="utf-8"?>
+<w:ftr xmlns:wpc="http://schemas.microsoft.com/office/word/2010/wordprocessingCanvas" xmlns:cx="http://schemas.microsoft.com/office/drawing/2014/chartex" xmlns:cx1="http://schemas.microsoft.com/office/drawing/2015/9/8/chartex" xmlns:cx2="http://schemas.microsoft.com/office/drawing/2015/10/21/chartex" xmlns:cx3="http://schemas.microsoft.com/office/drawing/2016/5/9/chartex" xmlns:cx4="http://schemas.microsoft.com/office/drawing/2016/5/10/chartex" xmlns:cx5="http://schemas.microsoft.com/office/drawing/2016/5/11/chartex" xmlns:cx6="http://schemas.microsoft.com/office/drawing/2016/5/12/chartex" xmlns:cx7="http://schemas.microsoft.com/office/drawing/2016/5/13/chartex" xmlns:cx8="http://schemas.microsoft.com/office/drawing/2016/5/14/chartex" xmlns:mc="http://schemas.openxmlformats.org/markup-compatibility/2006" xmlns:aink="http://schemas.microsoft.com/office/drawing/2016/ink" xmlns:am3d="http://schemas.microsoft.com/office/drawing/2017/model3d" xmlns:o="urn:schemas-microsoft-com:office:office" xmlns:r="http://schemas.openxmlformats.org/officeDocument/2006/relationships" xmlns:m="http://schemas.openxmlformats.org/officeDocument/2006/math" xmlns:v="urn:schemas-microsoft-com:vml" xmlns:wp14="http://schemas.microsoft.com/office/word/2010/wordprocessingDrawing" xmlns:wp="http://schemas.openxmlformats.org/drawingml/2006/wordprocessingDrawing" xmlns:w10="urn:schemas-microsoft-com:office:word" xmlns:w="http://schemas.openxmlformats.org/wordprocessingml/2006/main" xmlns:w14="http://schemas.microsoft.com/office/word/2010/wordml" xmlns:w15="http://schemas.microsoft.com/office/word/2012/wordml" xmlns:w16cid="http://schemas.microsoft.com/office/word/2016/wordml/cid" xmlns:w16se="http://schemas.microsoft.com/office/word/2015/wordml/symex" xmlns:wpg="http://schemas.microsoft.com/office/word/2010/wordprocessingGroup" xmlns:wpi="http://schemas.microsoft.com/office/word/2010/wordprocessingInk" xmlns:wne="http://schemas.microsoft.com/office/word/2006/wordml" xmlns:wps="http://schemas.microsoft.com/office/word/2010/wordprocessingShape" mc:Ignorable="w14 w15 w16se w16cid wp14">
   <w:p>
     <w:pPr>
       <w:pStyle w:val="Footer"/>
@@ -1089,8 +1176,8 @@
 </w:ftr>
 </file>
 
-<file path=word/footer2.xml><?xml version="1.0" encoding="utf-8"?>
-<w:ftr xmlns:wpc="http://schemas.microsoft.com/office/word/2010/wordprocessingCanvas" xmlns:cx="http://schemas.microsoft.com/office/drawing/2014/chartex" xmlns:cx1="http://schemas.microsoft.com/office/drawing/2015/9/8/chartex" xmlns:cx2="http://schemas.microsoft.com/office/drawing/2015/10/21/chartex" xmlns:cx3="http://schemas.microsoft.com/office/drawing/2016/5/9/chartex" xmlns:cx4="http://schemas.microsoft.com/office/drawing/2016/5/10/chartex" xmlns:cx5="http://schemas.microsoft.com/office/drawing/2016/5/11/chartex" xmlns:cx6="http://schemas.microsoft.com/office/drawing/2016/5/12/chartex" xmlns:cx7="http://schemas.microsoft.com/office/drawing/2016/5/13/chartex" xmlns:cx8="http://schemas.microsoft.com/office/drawing/2016/5/14/chartex" xmlns:mc="http://schemas.openxmlformats.org/markup-compatibility/2006" xmlns:aink="http://schemas.microsoft.com/office/drawing/2016/ink" xmlns:am3d="http://schemas.microsoft.com/office/drawing/2017/model3d" xmlns:o="urn:schemas-microsoft-com:office:office" xmlns:r="http://schemas.openxmlformats.org/officeDocument/2006/relationships" xmlns:m="http://schemas.openxmlformats.org/officeDocument/2006/math" xmlns:v="urn:schemas-microsoft-com:vml" xmlns:wp14="http://schemas.microsoft.com/office/word/2010/wordprocessingDrawing" xmlns:wp="http://schemas.openxmlformats.org/drawingml/2006/wordprocessingDrawing" xmlns:w10="urn:schemas-microsoft-com:office:word" xmlns:w="http://schemas.openxmlformats.org/wordprocessingml/2006/main" xmlns:w14="http://schemas.microsoft.com/office/word/2010/wordml" xmlns:w15="http://schemas.microsoft.com/office/word/2012/wordml" xmlns:w16se="http://schemas.microsoft.com/office/word/2015/wordml/symex" xmlns:wpg="http://schemas.microsoft.com/office/word/2010/wordprocessingGroup" xmlns:wpi="http://schemas.microsoft.com/office/word/2010/wordprocessingInk" xmlns:wne="http://schemas.microsoft.com/office/word/2006/wordml" xmlns:wps="http://schemas.microsoft.com/office/word/2010/wordprocessingShape" mc:Ignorable="w14 w15 w16se wp14">
+<file path=word/footer3.xml><?xml version="1.0" encoding="utf-8"?>
+<w:ftr xmlns:wpc="http://schemas.microsoft.com/office/word/2010/wordprocessingCanvas" xmlns:cx="http://schemas.microsoft.com/office/drawing/2014/chartex" xmlns:cx1="http://schemas.microsoft.com/office/drawing/2015/9/8/chartex" xmlns:cx2="http://schemas.microsoft.com/office/drawing/2015/10/21/chartex" xmlns:cx3="http://schemas.microsoft.com/office/drawing/2016/5/9/chartex" xmlns:cx4="http://schemas.microsoft.com/office/drawing/2016/5/10/chartex" xmlns:cx5="http://schemas.microsoft.com/office/drawing/2016/5/11/chartex" xmlns:cx6="http://schemas.microsoft.com/office/drawing/2016/5/12/chartex" xmlns:cx7="http://schemas.microsoft.com/office/drawing/2016/5/13/chartex" xmlns:cx8="http://schemas.microsoft.com/office/drawing/2016/5/14/chartex" xmlns:mc="http://schemas.openxmlformats.org/markup-compatibility/2006" xmlns:aink="http://schemas.microsoft.com/office/drawing/2016/ink" xmlns:am3d="http://schemas.microsoft.com/office/drawing/2017/model3d" xmlns:o="urn:schemas-microsoft-com:office:office" xmlns:r="http://schemas.openxmlformats.org/officeDocument/2006/relationships" xmlns:m="http://schemas.openxmlformats.org/officeDocument/2006/math" xmlns:v="urn:schemas-microsoft-com:vml" xmlns:wp14="http://schemas.microsoft.com/office/word/2010/wordprocessingDrawing" xmlns:wp="http://schemas.openxmlformats.org/drawingml/2006/wordprocessingDrawing" xmlns:w10="urn:schemas-microsoft-com:office:word" xmlns:w="http://schemas.openxmlformats.org/wordprocessingml/2006/main" xmlns:w14="http://schemas.microsoft.com/office/word/2010/wordml" xmlns:w15="http://schemas.microsoft.com/office/word/2012/wordml" xmlns:w16cid="http://schemas.microsoft.com/office/word/2016/wordml/cid" xmlns:w16se="http://schemas.microsoft.com/office/word/2015/wordml/symex" xmlns:wpg="http://schemas.microsoft.com/office/word/2010/wordprocessingGroup" xmlns:wpi="http://schemas.microsoft.com/office/word/2010/wordprocessingInk" xmlns:wne="http://schemas.microsoft.com/office/word/2006/wordml" xmlns:wps="http://schemas.microsoft.com/office/word/2010/wordprocessingShape" mc:Ignorable="w14 w15 w16se w16cid wp14">
   <w:p>
     <w:pPr>
       <w:pStyle w:val="Footer"/>
@@ -1156,7 +1243,7 @@
         <w:b/>
         <w:noProof/>
       </w:rPr>
-      <w:t>1</w:t>
+      <w:t>2</w:t>
     </w:r>
     <w:r>
       <w:rPr>
@@ -1169,7 +1256,7 @@
 </file>
 
 <file path=word/footnotes.xml><?xml version="1.0" encoding="utf-8"?>
-<w:footnotes xmlns:wpc="http://schemas.microsoft.com/office/word/2010/wordprocessingCanvas" xmlns:cx="http://schemas.microsoft.com/office/drawing/2014/chartex" xmlns:cx1="http://schemas.microsoft.com/office/drawing/2015/9/8/chartex" xmlns:cx2="http://schemas.microsoft.com/office/drawing/2015/10/21/chartex" xmlns:cx3="http://schemas.microsoft.com/office/drawing/2016/5/9/chartex" xmlns:cx4="http://schemas.microsoft.com/office/drawing/2016/5/10/chartex" xmlns:cx5="http://schemas.microsoft.com/office/drawing/2016/5/11/chartex" xmlns:cx6="http://schemas.microsoft.com/office/drawing/2016/5/12/chartex" xmlns:cx7="http://schemas.microsoft.com/office/drawing/2016/5/13/chartex" xmlns:cx8="http://schemas.microsoft.com/office/drawing/2016/5/14/chartex" xmlns:mc="http://schemas.openxmlformats.org/markup-compatibility/2006" xmlns:aink="http://schemas.microsoft.com/office/drawing/2016/ink" xmlns:am3d="http://schemas.microsoft.com/office/drawing/2017/model3d" xmlns:o="urn:schemas-microsoft-com:office:office" xmlns:r="http://schemas.openxmlformats.org/officeDocument/2006/relationships" xmlns:m="http://schemas.openxmlformats.org/officeDocument/2006/math" xmlns:v="urn:schemas-microsoft-com:vml" xmlns:wp14="http://schemas.microsoft.com/office/word/2010/wordprocessingDrawing" xmlns:wp="http://schemas.openxmlformats.org/drawingml/2006/wordprocessingDrawing" xmlns:w10="urn:schemas-microsoft-com:office:word" xmlns:w="http://schemas.openxmlformats.org/wordprocessingml/2006/main" xmlns:w14="http://schemas.microsoft.com/office/word/2010/wordml" xmlns:w15="http://schemas.microsoft.com/office/word/2012/wordml" xmlns:w16se="http://schemas.microsoft.com/office/word/2015/wordml/symex" xmlns:wpg="http://schemas.microsoft.com/office/word/2010/wordprocessingGroup" xmlns:wpi="http://schemas.microsoft.com/office/word/2010/wordprocessingInk" xmlns:wne="http://schemas.microsoft.com/office/word/2006/wordml" xmlns:wps="http://schemas.microsoft.com/office/word/2010/wordprocessingShape" mc:Ignorable="w14 w15 w16se wp14">
+<w:footnotes xmlns:wpc="http://schemas.microsoft.com/office/word/2010/wordprocessingCanvas" xmlns:cx="http://schemas.microsoft.com/office/drawing/2014/chartex" xmlns:cx1="http://schemas.microsoft.com/office/drawing/2015/9/8/chartex" xmlns:cx2="http://schemas.microsoft.com/office/drawing/2015/10/21/chartex" xmlns:cx3="http://schemas.microsoft.com/office/drawing/2016/5/9/chartex" xmlns:cx4="http://schemas.microsoft.com/office/drawing/2016/5/10/chartex" xmlns:cx5="http://schemas.microsoft.com/office/drawing/2016/5/11/chartex" xmlns:cx6="http://schemas.microsoft.com/office/drawing/2016/5/12/chartex" xmlns:cx7="http://schemas.microsoft.com/office/drawing/2016/5/13/chartex" xmlns:cx8="http://schemas.microsoft.com/office/drawing/2016/5/14/chartex" xmlns:mc="http://schemas.openxmlformats.org/markup-compatibility/2006" xmlns:aink="http://schemas.microsoft.com/office/drawing/2016/ink" xmlns:am3d="http://schemas.microsoft.com/office/drawing/2017/model3d" xmlns:o="urn:schemas-microsoft-com:office:office" xmlns:r="http://schemas.openxmlformats.org/officeDocument/2006/relationships" xmlns:m="http://schemas.openxmlformats.org/officeDocument/2006/math" xmlns:v="urn:schemas-microsoft-com:vml" xmlns:wp14="http://schemas.microsoft.com/office/word/2010/wordprocessingDrawing" xmlns:wp="http://schemas.openxmlformats.org/drawingml/2006/wordprocessingDrawing" xmlns:w10="urn:schemas-microsoft-com:office:word" xmlns:w="http://schemas.openxmlformats.org/wordprocessingml/2006/main" xmlns:w14="http://schemas.microsoft.com/office/word/2010/wordml" xmlns:w15="http://schemas.microsoft.com/office/word/2012/wordml" xmlns:w16cid="http://schemas.microsoft.com/office/word/2016/wordml/cid" xmlns:w16se="http://schemas.microsoft.com/office/word/2015/wordml/symex" xmlns:wpg="http://schemas.microsoft.com/office/word/2010/wordprocessingGroup" xmlns:wpi="http://schemas.microsoft.com/office/word/2010/wordprocessingInk" xmlns:wne="http://schemas.microsoft.com/office/word/2006/wordml" xmlns:wps="http://schemas.microsoft.com/office/word/2010/wordprocessingShape" mc:Ignorable="w14 w15 w16se w16cid wp14">
   <w:footnote w:type="separator" w:id="-1">
     <w:p>
       <w:r>
@@ -1188,42 +1275,140 @@
 </file>
 
 <file path=word/header1.xml><?xml version="1.0" encoding="utf-8"?>
-<w:hdr xmlns:wpc="http://schemas.microsoft.com/office/word/2010/wordprocessingCanvas" xmlns:cx="http://schemas.microsoft.com/office/drawing/2014/chartex" xmlns:cx1="http://schemas.microsoft.com/office/drawing/2015/9/8/chartex" xmlns:cx2="http://schemas.microsoft.com/office/drawing/2015/10/21/chartex" xmlns:cx3="http://schemas.microsoft.com/office/drawing/2016/5/9/chartex" xmlns:cx4="http://schemas.microsoft.com/office/drawing/2016/5/10/chartex" xmlns:cx5="http://schemas.microsoft.com/office/drawing/2016/5/11/chartex" xmlns:cx6="http://schemas.microsoft.com/office/drawing/2016/5/12/chartex" xmlns:cx7="http://schemas.microsoft.com/office/drawing/2016/5/13/chartex" xmlns:cx8="http://schemas.microsoft.com/office/drawing/2016/5/14/chartex" xmlns:mc="http://schemas.openxmlformats.org/markup-compatibility/2006" xmlns:aink="http://schemas.microsoft.com/office/drawing/2016/ink" xmlns:am3d="http://schemas.microsoft.com/office/drawing/2017/model3d" xmlns:o="urn:schemas-microsoft-com:office:office" xmlns:r="http://schemas.openxmlformats.org/officeDocument/2006/relationships" xmlns:m="http://schemas.openxmlformats.org/officeDocument/2006/math" xmlns:v="urn:schemas-microsoft-com:vml" xmlns:wp14="http://schemas.microsoft.com/office/word/2010/wordprocessingDrawing" xmlns:wp="http://schemas.openxmlformats.org/drawingml/2006/wordprocessingDrawing" xmlns:w10="urn:schemas-microsoft-com:office:word" xmlns:w="http://schemas.openxmlformats.org/wordprocessingml/2006/main" xmlns:w14="http://schemas.microsoft.com/office/word/2010/wordml" xmlns:w15="http://schemas.microsoft.com/office/word/2012/wordml" xmlns:w16se="http://schemas.microsoft.com/office/word/2015/wordml/symex" xmlns:wpg="http://schemas.microsoft.com/office/word/2010/wordprocessingGroup" xmlns:wpi="http://schemas.microsoft.com/office/word/2010/wordprocessingInk" xmlns:wne="http://schemas.microsoft.com/office/word/2006/wordml" xmlns:wps="http://schemas.microsoft.com/office/word/2010/wordprocessingShape" mc:Ignorable="w14 w15 w16se wp14">
+<w:hdr xmlns:wpc="http://schemas.microsoft.com/office/word/2010/wordprocessingCanvas" xmlns:cx="http://schemas.microsoft.com/office/drawing/2014/chartex" xmlns:cx1="http://schemas.microsoft.com/office/drawing/2015/9/8/chartex" xmlns:cx2="http://schemas.microsoft.com/office/drawing/2015/10/21/chartex" xmlns:cx3="http://schemas.microsoft.com/office/drawing/2016/5/9/chartex" xmlns:cx4="http://schemas.microsoft.com/office/drawing/2016/5/10/chartex" xmlns:cx5="http://schemas.microsoft.com/office/drawing/2016/5/11/chartex" xmlns:cx6="http://schemas.microsoft.com/office/drawing/2016/5/12/chartex" xmlns:cx7="http://schemas.microsoft.com/office/drawing/2016/5/13/chartex" xmlns:cx8="http://schemas.microsoft.com/office/drawing/2016/5/14/chartex" xmlns:mc="http://schemas.openxmlformats.org/markup-compatibility/2006" xmlns:aink="http://schemas.microsoft.com/office/drawing/2016/ink" xmlns:am3d="http://schemas.microsoft.com/office/drawing/2017/model3d" xmlns:o="urn:schemas-microsoft-com:office:office" xmlns:r="http://schemas.openxmlformats.org/officeDocument/2006/relationships" xmlns:m="http://schemas.openxmlformats.org/officeDocument/2006/math" xmlns:v="urn:schemas-microsoft-com:vml" xmlns:wp14="http://schemas.microsoft.com/office/word/2010/wordprocessingDrawing" xmlns:wp="http://schemas.openxmlformats.org/drawingml/2006/wordprocessingDrawing" xmlns:w10="urn:schemas-microsoft-com:office:word" xmlns:w="http://schemas.openxmlformats.org/wordprocessingml/2006/main" xmlns:w14="http://schemas.microsoft.com/office/word/2010/wordml" xmlns:w15="http://schemas.microsoft.com/office/word/2012/wordml" xmlns:w16cid="http://schemas.microsoft.com/office/word/2016/wordml/cid" xmlns:w16se="http://schemas.microsoft.com/office/word/2015/wordml/symex" xmlns:wpg="http://schemas.microsoft.com/office/word/2010/wordprocessingGroup" xmlns:wpi="http://schemas.microsoft.com/office/word/2010/wordprocessingInk" xmlns:wne="http://schemas.microsoft.com/office/word/2006/wordml" xmlns:wps="http://schemas.microsoft.com/office/word/2010/wordprocessingShape" mc:Ignorable="w14 w15 w16se w16cid wp14">
   <w:p>
     <w:pPr>
       <w:pStyle w:val="Header"/>
-      <w:rPr>
-        <w:sz w:val="22"/>
-        <w:szCs w:val="22"/>
-      </w:rPr>
     </w:pPr>
-    <w:r>
-      <w:rPr>
-        <w:sz w:val="22"/>
-        <w:szCs w:val="22"/>
-      </w:rPr>
-      <w:t>Vorname Nachname, Lerngruppe, 1. Schulhalbjahr 20XX/20XX</w:t>
-    </w:r>
-    <w:r>
-      <w:rPr>
-        <w:sz w:val="22"/>
-        <w:szCs w:val="22"/>
+  </w:p>
+</w:hdr>
+</file>
+
+<file path=word/header2.xml><?xml version="1.0" encoding="utf-8"?>
+<w:hdr xmlns:wpc="http://schemas.microsoft.com/office/word/2010/wordprocessingCanvas" xmlns:cx="http://schemas.microsoft.com/office/drawing/2014/chartex" xmlns:cx1="http://schemas.microsoft.com/office/drawing/2015/9/8/chartex" xmlns:cx2="http://schemas.microsoft.com/office/drawing/2015/10/21/chartex" xmlns:cx3="http://schemas.microsoft.com/office/drawing/2016/5/9/chartex" xmlns:cx4="http://schemas.microsoft.com/office/drawing/2016/5/10/chartex" xmlns:cx5="http://schemas.microsoft.com/office/drawing/2016/5/11/chartex" xmlns:cx6="http://schemas.microsoft.com/office/drawing/2016/5/12/chartex" xmlns:cx7="http://schemas.microsoft.com/office/drawing/2016/5/13/chartex" xmlns:cx8="http://schemas.microsoft.com/office/drawing/2016/5/14/chartex" xmlns:mc="http://schemas.openxmlformats.org/markup-compatibility/2006" xmlns:aink="http://schemas.microsoft.com/office/drawing/2016/ink" xmlns:am3d="http://schemas.microsoft.com/office/drawing/2017/model3d" xmlns:o="urn:schemas-microsoft-com:office:office" xmlns:r="http://schemas.openxmlformats.org/officeDocument/2006/relationships" xmlns:m="http://schemas.openxmlformats.org/officeDocument/2006/math" xmlns:v="urn:schemas-microsoft-com:vml" xmlns:wp14="http://schemas.microsoft.com/office/word/2010/wordprocessingDrawing" xmlns:wp="http://schemas.openxmlformats.org/drawingml/2006/wordprocessingDrawing" xmlns:w10="urn:schemas-microsoft-com:office:word" xmlns:w="http://schemas.openxmlformats.org/wordprocessingml/2006/main" xmlns:w14="http://schemas.microsoft.com/office/word/2010/wordml" xmlns:w15="http://schemas.microsoft.com/office/word/2012/wordml" xmlns:w16cid="http://schemas.microsoft.com/office/word/2016/wordml/cid" xmlns:w16se="http://schemas.microsoft.com/office/word/2015/wordml/symex" xmlns:wpg="http://schemas.microsoft.com/office/word/2010/wordprocessingGroup" xmlns:wpi="http://schemas.microsoft.com/office/word/2010/wordprocessingInk" xmlns:wne="http://schemas.microsoft.com/office/word/2006/wordml" xmlns:wps="http://schemas.microsoft.com/office/word/2010/wordprocessingShape" mc:Ignorable="w14 w15 w16se w16cid wp14">
+  <w:p>
+    <w:pPr>
+      <w:pStyle w:val="Header"/>
+      <w:rPr>
+        <w:lang w:val="de-AT"/>
+      </w:rPr>
+    </w:pPr>
+    <w:r>
+      <w:rPr>
+        <w:lang w:val="de-AT"/>
+      </w:rPr>
+      <w:t>${</w:t>
+    </w:r>
+    <w:r>
+      <w:rPr>
+        <w:lang w:val="de-AT"/>
+      </w:rPr>
+      <w:t>s</w:t>
+    </w:r>
+    <w:r>
+      <w:rPr>
+        <w:lang w:val="de-AT"/>
+      </w:rPr>
+      <w:t>chule} /</w:t>
+    </w:r>
+    <w:r>
+      <w:rPr>
+        <w:lang w:val="de-AT"/>
+      </w:rPr>
+      <w:t xml:space="preserve"> ${</w:t>
+    </w:r>
+    <w:proofErr w:type="spellStart"/>
+    <w:r>
+      <w:rPr>
+        <w:lang w:val="de-AT"/>
+      </w:rPr>
+      <w:t>periode</w:t>
+    </w:r>
+    <w:proofErr w:type="spellEnd"/>
+    <w:r>
+      <w:rPr>
+        <w:lang w:val="de-AT"/>
+      </w:rPr>
+      <w:t xml:space="preserve">} / </w:t>
+    </w:r>
+    <w:r>
+      <w:rPr>
+        <w:lang w:val="de-AT"/>
+      </w:rPr>
+      <w:t>${klasse}</w:t>
+    </w:r>
+  </w:p>
+  <w:p>
+    <w:pPr>
+      <w:pStyle w:val="Header"/>
+      <w:rPr>
+        <w:lang w:val="de-AT"/>
+      </w:rPr>
+    </w:pPr>
+    <w:r>
+      <w:rPr>
+        <w:lang w:val="de-AT"/>
+      </w:rPr>
+      <w:t>${</w:t>
+    </w:r>
+    <w:proofErr w:type="spellStart"/>
+    <w:r>
+      <w:rPr>
+        <w:lang w:val="de-AT"/>
+      </w:rPr>
+      <w:t>name</w:t>
+    </w:r>
+    <w:proofErr w:type="spellEnd"/>
+    <w:r>
+      <w:rPr>
+        <w:lang w:val="de-AT"/>
+      </w:rPr>
+      <w:t>} /</w:t>
+    </w:r>
+    <w:bookmarkStart w:id="0" w:name="_GoBack"/>
+    <w:bookmarkEnd w:id="0"/>
+    <w:r>
+      <w:rPr>
+        <w:lang w:val="de-AT"/>
       </w:rPr>
       <w:t xml:space="preserve"> </w:t>
     </w:r>
     <w:r>
       <w:rPr>
-        <w:sz w:val="22"/>
-        <w:szCs w:val="22"/>
-      </w:rPr>
-      <w:t>(bzw. Schuljahr)</w:t>
-    </w:r>
+        <w:lang w:val="de-AT"/>
+      </w:rPr>
+      <w:t>${</w:t>
+    </w:r>
+    <w:proofErr w:type="spellStart"/>
+    <w:r>
+      <w:rPr>
+        <w:lang w:val="de-AT"/>
+      </w:rPr>
+      <w:t>datum</w:t>
+    </w:r>
+    <w:proofErr w:type="spellEnd"/>
+    <w:r>
+      <w:rPr>
+        <w:lang w:val="de-AT"/>
+      </w:rPr>
+      <w:t>}</w:t>
+    </w:r>
+  </w:p>
+</w:hdr>
+</file>
+
+<file path=word/header3.xml><?xml version="1.0" encoding="utf-8"?>
+<w:hdr xmlns:wpc="http://schemas.microsoft.com/office/word/2010/wordprocessingCanvas" xmlns:cx="http://schemas.microsoft.com/office/drawing/2014/chartex" xmlns:cx1="http://schemas.microsoft.com/office/drawing/2015/9/8/chartex" xmlns:cx2="http://schemas.microsoft.com/office/drawing/2015/10/21/chartex" xmlns:cx3="http://schemas.microsoft.com/office/drawing/2016/5/9/chartex" xmlns:cx4="http://schemas.microsoft.com/office/drawing/2016/5/10/chartex" xmlns:cx5="http://schemas.microsoft.com/office/drawing/2016/5/11/chartex" xmlns:cx6="http://schemas.microsoft.com/office/drawing/2016/5/12/chartex" xmlns:cx7="http://schemas.microsoft.com/office/drawing/2016/5/13/chartex" xmlns:cx8="http://schemas.microsoft.com/office/drawing/2016/5/14/chartex" xmlns:mc="http://schemas.openxmlformats.org/markup-compatibility/2006" xmlns:aink="http://schemas.microsoft.com/office/drawing/2016/ink" xmlns:am3d="http://schemas.microsoft.com/office/drawing/2017/model3d" xmlns:o="urn:schemas-microsoft-com:office:office" xmlns:r="http://schemas.openxmlformats.org/officeDocument/2006/relationships" xmlns:m="http://schemas.openxmlformats.org/officeDocument/2006/math" xmlns:v="urn:schemas-microsoft-com:vml" xmlns:wp14="http://schemas.microsoft.com/office/word/2010/wordprocessingDrawing" xmlns:wp="http://schemas.openxmlformats.org/drawingml/2006/wordprocessingDrawing" xmlns:w10="urn:schemas-microsoft-com:office:word" xmlns:w="http://schemas.openxmlformats.org/wordprocessingml/2006/main" xmlns:w14="http://schemas.microsoft.com/office/word/2010/wordml" xmlns:w15="http://schemas.microsoft.com/office/word/2012/wordml" xmlns:w16cid="http://schemas.microsoft.com/office/word/2016/wordml/cid" xmlns:w16se="http://schemas.microsoft.com/office/word/2015/wordml/symex" xmlns:wpg="http://schemas.microsoft.com/office/word/2010/wordprocessingGroup" xmlns:wpi="http://schemas.microsoft.com/office/word/2010/wordprocessingInk" xmlns:wne="http://schemas.microsoft.com/office/word/2006/wordml" xmlns:wps="http://schemas.microsoft.com/office/word/2010/wordprocessingShape" mc:Ignorable="w14 w15 w16se w16cid wp14">
+  <w:p>
+    <w:pPr>
+      <w:pStyle w:val="Header"/>
+    </w:pPr>
   </w:p>
 </w:hdr>
 </file>
 
 <file path=word/numbering.xml><?xml version="1.0" encoding="utf-8"?>
-<w:numbering xmlns:wpc="http://schemas.microsoft.com/office/word/2010/wordprocessingCanvas" xmlns:cx="http://schemas.microsoft.com/office/drawing/2014/chartex" xmlns:cx1="http://schemas.microsoft.com/office/drawing/2015/9/8/chartex" xmlns:cx2="http://schemas.microsoft.com/office/drawing/2015/10/21/chartex" xmlns:cx3="http://schemas.microsoft.com/office/drawing/2016/5/9/chartex" xmlns:cx4="http://schemas.microsoft.com/office/drawing/2016/5/10/chartex" xmlns:cx5="http://schemas.microsoft.com/office/drawing/2016/5/11/chartex" xmlns:cx6="http://schemas.microsoft.com/office/drawing/2016/5/12/chartex" xmlns:cx7="http://schemas.microsoft.com/office/drawing/2016/5/13/chartex" xmlns:cx8="http://schemas.microsoft.com/office/drawing/2016/5/14/chartex" xmlns:mc="http://schemas.openxmlformats.org/markup-compatibility/2006" xmlns:aink="http://schemas.microsoft.com/office/drawing/2016/ink" xmlns:am3d="http://schemas.microsoft.com/office/drawing/2017/model3d" xmlns:o="urn:schemas-microsoft-com:office:office" xmlns:r="http://schemas.openxmlformats.org/officeDocument/2006/relationships" xmlns:m="http://schemas.openxmlformats.org/officeDocument/2006/math" xmlns:v="urn:schemas-microsoft-com:vml" xmlns:wp14="http://schemas.microsoft.com/office/word/2010/wordprocessingDrawing" xmlns:wp="http://schemas.openxmlformats.org/drawingml/2006/wordprocessingDrawing" xmlns:w10="urn:schemas-microsoft-com:office:word" xmlns:w="http://schemas.openxmlformats.org/wordprocessingml/2006/main" xmlns:w14="http://schemas.microsoft.com/office/word/2010/wordml" xmlns:w15="http://schemas.microsoft.com/office/word/2012/wordml" xmlns:w16se="http://schemas.microsoft.com/office/word/2015/wordml/symex" xmlns:wpg="http://schemas.microsoft.com/office/word/2010/wordprocessingGroup" xmlns:wpi="http://schemas.microsoft.com/office/word/2010/wordprocessingInk" xmlns:wne="http://schemas.microsoft.com/office/word/2006/wordml" xmlns:wps="http://schemas.microsoft.com/office/word/2010/wordprocessingShape" mc:Ignorable="w14 w15 w16se wp14">
+<w:numbering xmlns:wpc="http://schemas.microsoft.com/office/word/2010/wordprocessingCanvas" xmlns:cx="http://schemas.microsoft.com/office/drawing/2014/chartex" xmlns:cx1="http://schemas.microsoft.com/office/drawing/2015/9/8/chartex" xmlns:cx2="http://schemas.microsoft.com/office/drawing/2015/10/21/chartex" xmlns:cx3="http://schemas.microsoft.com/office/drawing/2016/5/9/chartex" xmlns:cx4="http://schemas.microsoft.com/office/drawing/2016/5/10/chartex" xmlns:cx5="http://schemas.microsoft.com/office/drawing/2016/5/11/chartex" xmlns:cx6="http://schemas.microsoft.com/office/drawing/2016/5/12/chartex" xmlns:cx7="http://schemas.microsoft.com/office/drawing/2016/5/13/chartex" xmlns:cx8="http://schemas.microsoft.com/office/drawing/2016/5/14/chartex" xmlns:mc="http://schemas.openxmlformats.org/markup-compatibility/2006" xmlns:aink="http://schemas.microsoft.com/office/drawing/2016/ink" xmlns:am3d="http://schemas.microsoft.com/office/drawing/2017/model3d" xmlns:o="urn:schemas-microsoft-com:office:office" xmlns:r="http://schemas.openxmlformats.org/officeDocument/2006/relationships" xmlns:m="http://schemas.openxmlformats.org/officeDocument/2006/math" xmlns:v="urn:schemas-microsoft-com:vml" xmlns:wp14="http://schemas.microsoft.com/office/word/2010/wordprocessingDrawing" xmlns:wp="http://schemas.openxmlformats.org/drawingml/2006/wordprocessingDrawing" xmlns:w10="urn:schemas-microsoft-com:office:word" xmlns:w="http://schemas.openxmlformats.org/wordprocessingml/2006/main" xmlns:w14="http://schemas.microsoft.com/office/word/2010/wordml" xmlns:w15="http://schemas.microsoft.com/office/word/2012/wordml" xmlns:w16cid="http://schemas.microsoft.com/office/word/2016/wordml/cid" xmlns:w16se="http://schemas.microsoft.com/office/word/2015/wordml/symex" xmlns:wpg="http://schemas.microsoft.com/office/word/2010/wordprocessingGroup" xmlns:wpi="http://schemas.microsoft.com/office/word/2010/wordprocessingInk" xmlns:wne="http://schemas.microsoft.com/office/word/2006/wordml" xmlns:wps="http://schemas.microsoft.com/office/word/2010/wordprocessingShape" mc:Ignorable="w14 w15 w16se w16cid wp14">
   <w:abstractNum w:abstractNumId="0" w15:restartNumberingAfterBreak="0">
     <w:nsid w:val="3844545E"/>
     <w:multiLevelType w:val="hybridMultilevel"/>
@@ -1320,12 +1505,12 @@
 </file>
 
 <file path=word/styles.xml><?xml version="1.0" encoding="utf-8"?>
-<w:styles xmlns:mc="http://schemas.openxmlformats.org/markup-compatibility/2006" xmlns:r="http://schemas.openxmlformats.org/officeDocument/2006/relationships" xmlns:w="http://schemas.openxmlformats.org/wordprocessingml/2006/main" xmlns:w14="http://schemas.microsoft.com/office/word/2010/wordml" xmlns:w15="http://schemas.microsoft.com/office/word/2012/wordml" xmlns:w16se="http://schemas.microsoft.com/office/word/2015/wordml/symex" mc:Ignorable="w14 w15 w16se">
+<w:styles xmlns:mc="http://schemas.openxmlformats.org/markup-compatibility/2006" xmlns:r="http://schemas.openxmlformats.org/officeDocument/2006/relationships" xmlns:w="http://schemas.openxmlformats.org/wordprocessingml/2006/main" xmlns:w14="http://schemas.microsoft.com/office/word/2010/wordml" xmlns:w15="http://schemas.microsoft.com/office/word/2012/wordml" xmlns:w16cid="http://schemas.microsoft.com/office/word/2016/wordml/cid" xmlns:w16se="http://schemas.microsoft.com/office/word/2015/wordml/symex" mc:Ignorable="w14 w15 w16se w16cid">
   <w:docDefaults>
     <w:rPrDefault>
       <w:rPr>
         <w:rFonts w:ascii="Arial" w:eastAsia="Calibri" w:hAnsi="Arial" w:cs="Arial"/>
-        <w:lang w:val="en-US" w:eastAsia="zh-CN" w:bidi="ar-SA"/>
+        <w:lang w:val="de-AT" w:eastAsia="zh-CN" w:bidi="ar-SA"/>
       </w:rPr>
     </w:rPrDefault>
     <w:pPrDefault/>
@@ -1362,7 +1547,7 @@
     <w:lsdException w:name="Normal Indent" w:semiHidden="1" w:unhideWhenUsed="1"/>
     <w:lsdException w:name="footnote text" w:semiHidden="1" w:unhideWhenUsed="1"/>
     <w:lsdException w:name="annotation text" w:semiHidden="1" w:unhideWhenUsed="1"/>
-    <w:lsdException w:name="header" w:semiHidden="1" w:uiPriority="0" w:unhideWhenUsed="1"/>
+    <w:lsdException w:name="header" w:semiHidden="1" w:unhideWhenUsed="1"/>
     <w:lsdException w:name="footer" w:semiHidden="1" w:unhideWhenUsed="1"/>
     <w:lsdException w:name="index heading" w:semiHidden="1" w:unhideWhenUsed="1"/>
     <w:lsdException w:name="caption" w:semiHidden="1" w:uiPriority="35" w:unhideWhenUsed="1" w:qFormat="1"/>
@@ -1903,6 +2088,7 @@
     <w:name w:val="header"/>
     <w:basedOn w:val="Normal"/>
     <w:link w:val="HeaderChar"/>
+    <w:uiPriority w:val="99"/>
     <w:rsid w:val="00F44A67"/>
     <w:pPr>
       <w:tabs>
@@ -1924,6 +2110,7 @@
   <w:style w:type="character" w:customStyle="1" w:styleId="HeaderChar">
     <w:name w:val="Header Char"/>
     <w:link w:val="Header"/>
+    <w:uiPriority w:val="99"/>
     <w:rsid w:val="00F44A67"/>
     <w:rPr>
       <w:rFonts w:eastAsia="Times New Roman" w:cs="Times New Roman"/>

</xml_diff>

<commit_message>
changes in printer for "Anlage" Form
</commit_message>
<xml_diff>
--- a/template/Anlage zum Lernentwicklungsbericht.docx
+++ b/template/Anlage zum Lernentwicklungsbericht.docx
@@ -416,11 +416,7 @@
       </w:tblPr>
       <w:tblGrid>
         <w:gridCol w:w="4361"/>
-        <w:gridCol w:w="804"/>
-        <w:gridCol w:w="1008"/>
-        <w:gridCol w:w="1023"/>
-        <w:gridCol w:w="1276"/>
-        <w:gridCol w:w="1134"/>
+        <w:gridCol w:w="5245"/>
       </w:tblGrid>
       <w:tr>
         <w:trPr>
@@ -455,7 +451,7 @@
         </w:tc>
         <w:tc>
           <w:tcPr>
-            <w:tcW w:w="804" w:type="dxa"/>
+            <w:tcW w:w="5245" w:type="dxa"/>
             <w:shd w:val="clear" w:color="auto" w:fill="D9D9D9"/>
           </w:tcPr>
           <w:p>
@@ -466,8 +462,7 @@
               <w:jc w:val="center"/>
               <w:rPr>
                 <w:noProof/>
-                <w:sz w:val="16"/>
-                <w:szCs w:val="16"/>
+                <w:sz w:val="22"/>
                 <w:lang w:eastAsia="de-DE"/>
               </w:rPr>
             </w:pPr>
@@ -478,164 +473,7 @@
                 <w:szCs w:val="16"/>
                 <w:lang w:eastAsia="de-DE"/>
               </w:rPr>
-              <w:t>Niveau</w:t>
-            </w:r>
-            <w:r>
-              <w:rPr>
-                <w:noProof/>
-                <w:sz w:val="16"/>
-                <w:szCs w:val="16"/>
-                <w:lang w:eastAsia="de-DE"/>
-              </w:rPr>
-              <w:t>-</w:t>
-            </w:r>
-            <w:r>
-              <w:rPr>
-                <w:noProof/>
-                <w:sz w:val="16"/>
-                <w:szCs w:val="16"/>
-                <w:lang w:eastAsia="de-DE"/>
-              </w:rPr>
-              <w:t>stufe</w:t>
-            </w:r>
-          </w:p>
-        </w:tc>
-        <w:tc>
-          <w:tcPr>
-            <w:tcW w:w="1008" w:type="dxa"/>
-            <w:shd w:val="clear" w:color="auto" w:fill="D9D9D9"/>
-          </w:tcPr>
-          <w:p>
-            <w:pPr>
-              <w:keepNext/>
-              <w:keepLines/>
-              <w:spacing w:line="288" w:lineRule="auto"/>
-              <w:jc w:val="center"/>
-              <w:rPr>
-                <w:noProof/>
-                <w:sz w:val="22"/>
-                <w:lang w:eastAsia="de-DE"/>
-              </w:rPr>
-            </w:pPr>
-            <w:r>
-              <w:rPr>
-                <w:noProof/>
-                <w:sz w:val="16"/>
-                <w:szCs w:val="16"/>
-                <w:lang w:eastAsia="de-DE"/>
-              </w:rPr>
-              <w:t>nicht erreicht</w:t>
-            </w:r>
-          </w:p>
-        </w:tc>
-        <w:tc>
-          <w:tcPr>
-            <w:tcW w:w="1023" w:type="dxa"/>
-            <w:shd w:val="clear" w:color="auto" w:fill="D9D9D9"/>
-          </w:tcPr>
-          <w:p>
-            <w:pPr>
-              <w:keepNext/>
-              <w:keepLines/>
-              <w:spacing w:line="288" w:lineRule="auto"/>
-              <w:jc w:val="center"/>
-              <w:rPr>
-                <w:noProof/>
-                <w:sz w:val="22"/>
-                <w:lang w:eastAsia="de-DE"/>
-              </w:rPr>
-            </w:pPr>
-            <w:r>
-              <w:rPr>
-                <w:noProof/>
-                <w:sz w:val="16"/>
-                <w:szCs w:val="16"/>
-                <w:lang w:eastAsia="de-DE"/>
-              </w:rPr>
-              <w:t>t</w:t>
-            </w:r>
-            <w:r>
-              <w:rPr>
-                <w:noProof/>
-                <w:sz w:val="16"/>
-                <w:szCs w:val="16"/>
-                <w:lang w:eastAsia="de-DE"/>
-              </w:rPr>
-              <w:t>eilweise  erreicht</w:t>
-            </w:r>
-          </w:p>
-        </w:tc>
-        <w:tc>
-          <w:tcPr>
-            <w:tcW w:w="1276" w:type="dxa"/>
-            <w:shd w:val="clear" w:color="auto" w:fill="D9D9D9"/>
-          </w:tcPr>
-          <w:p>
-            <w:pPr>
-              <w:keepNext/>
-              <w:keepLines/>
-              <w:spacing w:line="288" w:lineRule="auto"/>
-              <w:jc w:val="center"/>
-              <w:rPr>
-                <w:noProof/>
-                <w:sz w:val="22"/>
-                <w:lang w:eastAsia="de-DE"/>
-              </w:rPr>
-            </w:pPr>
-            <w:r>
-              <w:rPr>
-                <w:noProof/>
-                <w:sz w:val="16"/>
-                <w:szCs w:val="16"/>
-                <w:lang w:eastAsia="de-DE"/>
-              </w:rPr>
-              <w:t>ü</w:t>
-            </w:r>
-            <w:r>
-              <w:rPr>
-                <w:noProof/>
-                <w:sz w:val="16"/>
-                <w:szCs w:val="16"/>
-                <w:lang w:eastAsia="de-DE"/>
-              </w:rPr>
-              <w:t>berwiegend  erreicht</w:t>
-            </w:r>
-          </w:p>
-        </w:tc>
-        <w:tc>
-          <w:tcPr>
-            <w:tcW w:w="1134" w:type="dxa"/>
-            <w:shd w:val="clear" w:color="auto" w:fill="D9D9D9"/>
-          </w:tcPr>
-          <w:p>
-            <w:pPr>
-              <w:keepNext/>
-              <w:keepLines/>
-              <w:spacing w:line="288" w:lineRule="auto"/>
-              <w:jc w:val="center"/>
-              <w:rPr>
-                <w:noProof/>
-                <w:sz w:val="22"/>
-                <w:lang w:eastAsia="de-DE"/>
-              </w:rPr>
-            </w:pPr>
-            <w:r>
-              <w:rPr>
-                <w:noProof/>
-                <w:sz w:val="16"/>
-                <w:szCs w:val="16"/>
-                <w:lang w:eastAsia="de-DE"/>
-              </w:rPr>
-              <w:t>v</w:t>
-            </w:r>
-            <w:r>
-              <w:rPr>
-                <w:noProof/>
-                <w:sz w:val="16"/>
-                <w:szCs w:val="16"/>
-                <w:lang w:eastAsia="de-DE"/>
-              </w:rPr>
-              <w:t>ollständig erreicht</w:t>
+              <w:t>${compheader}</w:t>
             </w:r>
           </w:p>
         </w:tc>
@@ -668,31 +506,13 @@
                 <w:sz w:val="22"/>
                 <w:lang w:eastAsia="de-DE"/>
               </w:rPr>
-              <w:t>${</w:t>
-            </w:r>
-            <w:r>
-              <w:rPr>
-                <w:b/>
-                <w:noProof/>
-                <w:sz w:val="22"/>
-                <w:lang w:eastAsia="de-DE"/>
-              </w:rPr>
-              <w:t>topic</w:t>
-            </w:r>
-            <w:r>
-              <w:rPr>
-                <w:b/>
-                <w:noProof/>
-                <w:sz w:val="22"/>
-                <w:lang w:eastAsia="de-DE"/>
-              </w:rPr>
-              <w:t>}</w:t>
+              <w:t>${topic}</w:t>
             </w:r>
           </w:p>
         </w:tc>
         <w:tc>
           <w:tcPr>
-            <w:tcW w:w="804" w:type="dxa"/>
+            <w:tcW w:w="5245" w:type="dxa"/>
             <w:shd w:val="clear" w:color="auto" w:fill="auto"/>
           </w:tcPr>
           <w:p>
@@ -713,131 +533,7 @@
                 <w:sz w:val="22"/>
                 <w:lang w:eastAsia="de-DE"/>
               </w:rPr>
-              <w:t>${</w:t>
-            </w:r>
-            <w:r>
-              <w:rPr>
-                <w:noProof/>
-                <w:sz w:val="22"/>
-                <w:lang w:eastAsia="de-DE"/>
-              </w:rPr>
-              <w:t>n</w:t>
-            </w:r>
-            <w:r>
-              <w:rPr>
-                <w:noProof/>
-                <w:sz w:val="22"/>
-                <w:lang w:eastAsia="de-DE"/>
-              </w:rPr>
-              <w:t>}</w:t>
-            </w:r>
-          </w:p>
-        </w:tc>
-        <w:tc>
-          <w:tcPr>
-            <w:tcW w:w="1008" w:type="dxa"/>
-            <w:shd w:val="clear" w:color="auto" w:fill="auto"/>
-          </w:tcPr>
-          <w:p>
-            <w:pPr>
-              <w:keepNext/>
-              <w:keepLines/>
-              <w:spacing w:before="40" w:after="40" w:line="288" w:lineRule="auto"/>
-              <w:jc w:val="center"/>
-              <w:rPr>
-                <w:noProof/>
-                <w:sz w:val="22"/>
-                <w:lang w:eastAsia="de-DE"/>
-              </w:rPr>
-            </w:pPr>
-            <w:r>
-              <w:rPr>
-                <w:noProof/>
-                <w:sz w:val="22"/>
-                <w:lang w:eastAsia="de-DE"/>
-              </w:rPr>
-              <w:t>${ne}</w:t>
-            </w:r>
-          </w:p>
-        </w:tc>
-        <w:tc>
-          <w:tcPr>
-            <w:tcW w:w="1023" w:type="dxa"/>
-            <w:shd w:val="clear" w:color="auto" w:fill="auto"/>
-          </w:tcPr>
-          <w:p>
-            <w:pPr>
-              <w:keepNext/>
-              <w:keepLines/>
-              <w:spacing w:before="40" w:after="40" w:line="288" w:lineRule="auto"/>
-              <w:jc w:val="center"/>
-              <w:rPr>
-                <w:noProof/>
-                <w:sz w:val="22"/>
-                <w:lang w:eastAsia="de-DE"/>
-              </w:rPr>
-            </w:pPr>
-            <w:r>
-              <w:rPr>
-                <w:noProof/>
-                <w:sz w:val="22"/>
-                <w:lang w:eastAsia="de-DE"/>
-              </w:rPr>
-              <w:t>${tw}</w:t>
-            </w:r>
-          </w:p>
-        </w:tc>
-        <w:tc>
-          <w:tcPr>
-            <w:tcW w:w="1276" w:type="dxa"/>
-            <w:shd w:val="clear" w:color="auto" w:fill="auto"/>
-          </w:tcPr>
-          <w:p>
-            <w:pPr>
-              <w:keepNext/>
-              <w:keepLines/>
-              <w:spacing w:before="40" w:after="40" w:line="288" w:lineRule="auto"/>
-              <w:jc w:val="center"/>
-              <w:rPr>
-                <w:noProof/>
-                <w:sz w:val="22"/>
-                <w:lang w:eastAsia="de-DE"/>
-              </w:rPr>
-            </w:pPr>
-            <w:r>
-              <w:rPr>
-                <w:noProof/>
-                <w:sz w:val="22"/>
-                <w:lang w:eastAsia="de-DE"/>
-              </w:rPr>
-              <w:t>${ue}</w:t>
-            </w:r>
-          </w:p>
-        </w:tc>
-        <w:tc>
-          <w:tcPr>
-            <w:tcW w:w="1134" w:type="dxa"/>
-            <w:shd w:val="clear" w:color="auto" w:fill="auto"/>
-          </w:tcPr>
-          <w:p>
-            <w:pPr>
-              <w:keepNext/>
-              <w:keepLines/>
-              <w:spacing w:before="40" w:after="40" w:line="288" w:lineRule="auto"/>
-              <w:jc w:val="center"/>
-              <w:rPr>
-                <w:noProof/>
-                <w:sz w:val="22"/>
-                <w:lang w:eastAsia="de-DE"/>
-              </w:rPr>
-            </w:pPr>
-            <w:r>
-              <w:rPr>
-                <w:noProof/>
-                <w:sz w:val="22"/>
-                <w:lang w:eastAsia="de-DE"/>
-              </w:rPr>
-              <w:t>${ve}</w:t>
+              <w:t>${n}</w:t>
             </w:r>
           </w:p>
         </w:tc>
@@ -895,7 +591,7 @@
         </w:tc>
         <w:tc>
           <w:tcPr>
-            <w:tcW w:w="804" w:type="dxa"/>
+            <w:tcW w:w="5245" w:type="dxa"/>
             <w:shd w:val="clear" w:color="auto" w:fill="auto"/>
           </w:tcPr>
           <w:p>
@@ -919,110 +615,6 @@
             </w:r>
           </w:p>
         </w:tc>
-        <w:tc>
-          <w:tcPr>
-            <w:tcW w:w="1008" w:type="dxa"/>
-            <w:shd w:val="clear" w:color="auto" w:fill="auto"/>
-          </w:tcPr>
-          <w:p>
-            <w:pPr>
-              <w:keepLines/>
-              <w:spacing w:before="40" w:after="40" w:line="288" w:lineRule="auto"/>
-              <w:jc w:val="center"/>
-              <w:rPr>
-                <w:noProof/>
-                <w:sz w:val="22"/>
-                <w:lang w:eastAsia="de-DE"/>
-              </w:rPr>
-            </w:pPr>
-            <w:r>
-              <w:rPr>
-                <w:noProof/>
-                <w:sz w:val="22"/>
-                <w:lang w:eastAsia="de-DE"/>
-              </w:rPr>
-              <w:t>${ne}</w:t>
-            </w:r>
-          </w:p>
-        </w:tc>
-        <w:tc>
-          <w:tcPr>
-            <w:tcW w:w="1023" w:type="dxa"/>
-            <w:shd w:val="clear" w:color="auto" w:fill="auto"/>
-          </w:tcPr>
-          <w:p>
-            <w:pPr>
-              <w:keepLines/>
-              <w:spacing w:before="40" w:after="40" w:line="288" w:lineRule="auto"/>
-              <w:jc w:val="center"/>
-              <w:rPr>
-                <w:noProof/>
-                <w:sz w:val="22"/>
-                <w:lang w:eastAsia="de-DE"/>
-              </w:rPr>
-            </w:pPr>
-            <w:r>
-              <w:rPr>
-                <w:noProof/>
-                <w:sz w:val="22"/>
-                <w:lang w:eastAsia="de-DE"/>
-              </w:rPr>
-              <w:t>${tw}</w:t>
-            </w:r>
-          </w:p>
-        </w:tc>
-        <w:tc>
-          <w:tcPr>
-            <w:tcW w:w="1276" w:type="dxa"/>
-            <w:shd w:val="clear" w:color="auto" w:fill="auto"/>
-          </w:tcPr>
-          <w:p>
-            <w:pPr>
-              <w:keepLines/>
-              <w:spacing w:before="40" w:after="40" w:line="288" w:lineRule="auto"/>
-              <w:jc w:val="center"/>
-              <w:rPr>
-                <w:noProof/>
-                <w:sz w:val="22"/>
-                <w:lang w:eastAsia="de-DE"/>
-              </w:rPr>
-            </w:pPr>
-            <w:r>
-              <w:rPr>
-                <w:noProof/>
-                <w:sz w:val="22"/>
-                <w:lang w:eastAsia="de-DE"/>
-              </w:rPr>
-              <w:t>${ue}</w:t>
-            </w:r>
-          </w:p>
-        </w:tc>
-        <w:tc>
-          <w:tcPr>
-            <w:tcW w:w="1134" w:type="dxa"/>
-            <w:shd w:val="clear" w:color="auto" w:fill="auto"/>
-          </w:tcPr>
-          <w:p>
-            <w:pPr>
-              <w:keepLines/>
-              <w:spacing w:before="40" w:after="40" w:line="288" w:lineRule="auto"/>
-              <w:jc w:val="center"/>
-              <w:rPr>
-                <w:noProof/>
-                <w:sz w:val="22"/>
-                <w:lang w:eastAsia="de-DE"/>
-              </w:rPr>
-            </w:pPr>
-            <w:r>
-              <w:rPr>
-                <w:noProof/>
-                <w:sz w:val="22"/>
-                <w:lang w:eastAsia="de-DE"/>
-              </w:rPr>
-              <w:t>${ve}</w:t>
-            </w:r>
-          </w:p>
-        </w:tc>
       </w:tr>
     </w:tbl>
     <w:p>
@@ -1049,9 +641,9 @@
       <w:bookmarkEnd w:id="0"/>
     </w:p>
     <w:sectPr>
-      <w:headerReference w:type="default" r:id="rId7"/>
-      <w:footerReference w:type="default" r:id="rId8"/>
-      <w:footerReference w:type="first" r:id="rId9"/>
+      <w:headerReference w:type="default" r:id="rId8"/>
+      <w:footerReference w:type="default" r:id="rId9"/>
+      <w:footerReference w:type="first" r:id="rId10"/>
       <w:pgSz w:w="11906" w:h="16838" w:code="9"/>
       <w:pgMar w:top="1418" w:right="1418" w:bottom="1134" w:left="1418" w:header="709" w:footer="709" w:gutter="0"/>
       <w:cols w:space="708"/>
@@ -1085,7 +677,7 @@
 <w:ftr xmlns:wpc="http://schemas.microsoft.com/office/word/2010/wordprocessingCanvas" xmlns:cx="http://schemas.microsoft.com/office/drawing/2014/chartex" xmlns:cx1="http://schemas.microsoft.com/office/drawing/2015/9/8/chartex" xmlns:cx2="http://schemas.microsoft.com/office/drawing/2015/10/21/chartex" xmlns:cx3="http://schemas.microsoft.com/office/drawing/2016/5/9/chartex" xmlns:cx4="http://schemas.microsoft.com/office/drawing/2016/5/10/chartex" xmlns:cx5="http://schemas.microsoft.com/office/drawing/2016/5/11/chartex" xmlns:cx6="http://schemas.microsoft.com/office/drawing/2016/5/12/chartex" xmlns:cx7="http://schemas.microsoft.com/office/drawing/2016/5/13/chartex" xmlns:cx8="http://schemas.microsoft.com/office/drawing/2016/5/14/chartex" xmlns:mc="http://schemas.openxmlformats.org/markup-compatibility/2006" xmlns:aink="http://schemas.microsoft.com/office/drawing/2016/ink" xmlns:am3d="http://schemas.microsoft.com/office/drawing/2017/model3d" xmlns:o="urn:schemas-microsoft-com:office:office" xmlns:r="http://schemas.openxmlformats.org/officeDocument/2006/relationships" xmlns:m="http://schemas.openxmlformats.org/officeDocument/2006/math" xmlns:v="urn:schemas-microsoft-com:vml" xmlns:wp14="http://schemas.microsoft.com/office/word/2010/wordprocessingDrawing" xmlns:wp="http://schemas.openxmlformats.org/drawingml/2006/wordprocessingDrawing" xmlns:w10="urn:schemas-microsoft-com:office:word" xmlns:w="http://schemas.openxmlformats.org/wordprocessingml/2006/main" xmlns:w14="http://schemas.microsoft.com/office/word/2010/wordml" xmlns:w15="http://schemas.microsoft.com/office/word/2012/wordml" xmlns:w16cid="http://schemas.microsoft.com/office/word/2016/wordml/cid" xmlns:w16se="http://schemas.microsoft.com/office/word/2015/wordml/symex" xmlns:wpg="http://schemas.microsoft.com/office/word/2010/wordprocessingGroup" xmlns:wpi="http://schemas.microsoft.com/office/word/2010/wordprocessingInk" xmlns:wne="http://schemas.microsoft.com/office/word/2006/wordml" xmlns:wps="http://schemas.microsoft.com/office/word/2010/wordprocessingShape" mc:Ignorable="w14 w15 w16se w16cid wp14">
   <w:p>
     <w:pPr>
-      <w:pStyle w:val="Footer"/>
+      <w:pStyle w:val="Fuzeile"/>
       <w:jc w:val="center"/>
     </w:pPr>
     <w:r>
@@ -1164,7 +756,7 @@
 <w:ftr xmlns:wpc="http://schemas.microsoft.com/office/word/2010/wordprocessingCanvas" xmlns:cx="http://schemas.microsoft.com/office/drawing/2014/chartex" xmlns:cx1="http://schemas.microsoft.com/office/drawing/2015/9/8/chartex" xmlns:cx2="http://schemas.microsoft.com/office/drawing/2015/10/21/chartex" xmlns:cx3="http://schemas.microsoft.com/office/drawing/2016/5/9/chartex" xmlns:cx4="http://schemas.microsoft.com/office/drawing/2016/5/10/chartex" xmlns:cx5="http://schemas.microsoft.com/office/drawing/2016/5/11/chartex" xmlns:cx6="http://schemas.microsoft.com/office/drawing/2016/5/12/chartex" xmlns:cx7="http://schemas.microsoft.com/office/drawing/2016/5/13/chartex" xmlns:cx8="http://schemas.microsoft.com/office/drawing/2016/5/14/chartex" xmlns:mc="http://schemas.openxmlformats.org/markup-compatibility/2006" xmlns:aink="http://schemas.microsoft.com/office/drawing/2016/ink" xmlns:am3d="http://schemas.microsoft.com/office/drawing/2017/model3d" xmlns:o="urn:schemas-microsoft-com:office:office" xmlns:r="http://schemas.openxmlformats.org/officeDocument/2006/relationships" xmlns:m="http://schemas.openxmlformats.org/officeDocument/2006/math" xmlns:v="urn:schemas-microsoft-com:vml" xmlns:wp14="http://schemas.microsoft.com/office/word/2010/wordprocessingDrawing" xmlns:wp="http://schemas.openxmlformats.org/drawingml/2006/wordprocessingDrawing" xmlns:w10="urn:schemas-microsoft-com:office:word" xmlns:w="http://schemas.openxmlformats.org/wordprocessingml/2006/main" xmlns:w14="http://schemas.microsoft.com/office/word/2010/wordml" xmlns:w15="http://schemas.microsoft.com/office/word/2012/wordml" xmlns:w16cid="http://schemas.microsoft.com/office/word/2016/wordml/cid" xmlns:w16se="http://schemas.microsoft.com/office/word/2015/wordml/symex" xmlns:wpg="http://schemas.microsoft.com/office/word/2010/wordprocessingGroup" xmlns:wpi="http://schemas.microsoft.com/office/word/2010/wordprocessingInk" xmlns:wne="http://schemas.microsoft.com/office/word/2006/wordml" xmlns:wps="http://schemas.microsoft.com/office/word/2010/wordprocessingShape" mc:Ignorable="w14 w15 w16se w16cid wp14">
   <w:p>
     <w:pPr>
-      <w:pStyle w:val="Footer"/>
+      <w:pStyle w:val="Fuzeile"/>
       <w:jc w:val="center"/>
     </w:pPr>
     <w:r>
@@ -1262,7 +854,7 @@
 <w:hdr xmlns:wpc="http://schemas.microsoft.com/office/word/2010/wordprocessingCanvas" xmlns:cx="http://schemas.microsoft.com/office/drawing/2014/chartex" xmlns:cx1="http://schemas.microsoft.com/office/drawing/2015/9/8/chartex" xmlns:cx2="http://schemas.microsoft.com/office/drawing/2015/10/21/chartex" xmlns:cx3="http://schemas.microsoft.com/office/drawing/2016/5/9/chartex" xmlns:cx4="http://schemas.microsoft.com/office/drawing/2016/5/10/chartex" xmlns:cx5="http://schemas.microsoft.com/office/drawing/2016/5/11/chartex" xmlns:cx6="http://schemas.microsoft.com/office/drawing/2016/5/12/chartex" xmlns:cx7="http://schemas.microsoft.com/office/drawing/2016/5/13/chartex" xmlns:cx8="http://schemas.microsoft.com/office/drawing/2016/5/14/chartex" xmlns:mc="http://schemas.openxmlformats.org/markup-compatibility/2006" xmlns:aink="http://schemas.microsoft.com/office/drawing/2016/ink" xmlns:am3d="http://schemas.microsoft.com/office/drawing/2017/model3d" xmlns:o="urn:schemas-microsoft-com:office:office" xmlns:r="http://schemas.openxmlformats.org/officeDocument/2006/relationships" xmlns:m="http://schemas.openxmlformats.org/officeDocument/2006/math" xmlns:v="urn:schemas-microsoft-com:vml" xmlns:wp14="http://schemas.microsoft.com/office/word/2010/wordprocessingDrawing" xmlns:wp="http://schemas.openxmlformats.org/drawingml/2006/wordprocessingDrawing" xmlns:w10="urn:schemas-microsoft-com:office:word" xmlns:w="http://schemas.openxmlformats.org/wordprocessingml/2006/main" xmlns:w14="http://schemas.microsoft.com/office/word/2010/wordml" xmlns:w15="http://schemas.microsoft.com/office/word/2012/wordml" xmlns:w16cid="http://schemas.microsoft.com/office/word/2016/wordml/cid" xmlns:w16se="http://schemas.microsoft.com/office/word/2015/wordml/symex" xmlns:wpg="http://schemas.microsoft.com/office/word/2010/wordprocessingGroup" xmlns:wpi="http://schemas.microsoft.com/office/word/2010/wordprocessingInk" xmlns:wne="http://schemas.microsoft.com/office/word/2006/wordml" xmlns:wps="http://schemas.microsoft.com/office/word/2010/wordprocessingShape" mc:Ignorable="w14 w15 w16se w16cid wp14">
   <w:p>
     <w:pPr>
-      <w:pStyle w:val="Header"/>
+      <w:pStyle w:val="Kopfzeile"/>
       <w:rPr>
         <w:lang w:val="de-AT"/>
       </w:rPr>
@@ -1297,13 +889,7 @@
       <w:rPr>
         <w:lang w:val="de-AT"/>
       </w:rPr>
-      <w:t xml:space="preserve"> / </w:t>
-    </w:r>
-    <w:r>
-      <w:rPr>
-        <w:lang w:val="de-AT"/>
-      </w:rPr>
-      <w:t>${</w:t>
+      <w:t xml:space="preserve"> / ${</w:t>
     </w:r>
     <w:proofErr w:type="spellStart"/>
     <w:r>
@@ -1426,7 +1012,7 @@
     <w:rPrDefault>
       <w:rPr>
         <w:rFonts w:ascii="Arial" w:eastAsia="Calibri" w:hAnsi="Arial" w:cs="Arial"/>
-        <w:lang w:val="de-AT" w:eastAsia="zh-CN" w:bidi="ar-SA"/>
+        <w:lang w:val="de-DE" w:eastAsia="de-DE" w:bidi="ar-SA"/>
       </w:rPr>
     </w:rPrDefault>
     <w:pPrDefault/>
@@ -1808,22 +1394,22 @@
     <w:lsdException w:name="Hashtag" w:semiHidden="1" w:unhideWhenUsed="1"/>
     <w:lsdException w:name="Unresolved Mention" w:semiHidden="1" w:unhideWhenUsed="1"/>
   </w:latentStyles>
-  <w:style w:type="paragraph" w:default="1" w:styleId="Normal">
+  <w:style w:type="paragraph" w:default="1" w:styleId="Standard">
     <w:name w:val="Normal"/>
     <w:qFormat/>
     <w:rPr>
       <w:sz w:val="24"/>
       <w:szCs w:val="22"/>
-      <w:lang w:val="de-DE" w:eastAsia="en-US"/>
+      <w:lang w:eastAsia="en-US"/>
     </w:rPr>
   </w:style>
-  <w:style w:type="character" w:default="1" w:styleId="DefaultParagraphFont">
+  <w:style w:type="character" w:default="1" w:styleId="Absatz-Standardschriftart">
     <w:name w:val="Default Paragraph Font"/>
     <w:uiPriority w:val="1"/>
     <w:semiHidden/>
     <w:unhideWhenUsed/>
   </w:style>
-  <w:style w:type="table" w:default="1" w:styleId="TableNormal">
+  <w:style w:type="table" w:default="1" w:styleId="NormaleTabelle">
     <w:name w:val="Normal Table"/>
     <w:uiPriority w:val="99"/>
     <w:semiHidden/>
@@ -1838,7 +1424,7 @@
       </w:tblCellMar>
     </w:tblPr>
   </w:style>
-  <w:style w:type="numbering" w:default="1" w:styleId="NoList">
+  <w:style w:type="numbering" w:default="1" w:styleId="KeineListe">
     <w:name w:val="No List"/>
     <w:uiPriority w:val="99"/>
     <w:semiHidden/>
@@ -1846,7 +1432,7 @@
   </w:style>
   <w:style w:type="paragraph" w:customStyle="1" w:styleId="KMTimesNewRoman8">
     <w:name w:val="KM_TimesNewRoman_8"/>
-    <w:basedOn w:val="Normal"/>
+    <w:basedOn w:val="Standard"/>
     <w:link w:val="KMTimesNewRoman8Zchn"/>
     <w:qFormat/>
     <w:rsid w:val="00296589"/>
@@ -1872,7 +1458,7 @@
   </w:style>
   <w:style w:type="paragraph" w:customStyle="1" w:styleId="Einrckung0">
     <w:name w:val="Einrückung0"/>
-    <w:basedOn w:val="Normal"/>
+    <w:basedOn w:val="Standard"/>
     <w:rsid w:val="00F44A67"/>
     <w:pPr>
       <w:overflowPunct w:val="0"/>
@@ -1890,7 +1476,7 @@
   </w:style>
   <w:style w:type="paragraph" w:customStyle="1" w:styleId="Einrckung1">
     <w:name w:val="Einrückung1"/>
-    <w:basedOn w:val="Normal"/>
+    <w:basedOn w:val="Standard"/>
     <w:rsid w:val="00F44A67"/>
     <w:pPr>
       <w:overflowPunct w:val="0"/>
@@ -1909,7 +1495,7 @@
   </w:style>
   <w:style w:type="paragraph" w:customStyle="1" w:styleId="Einrckung2">
     <w:name w:val="Einrückung2"/>
-    <w:basedOn w:val="Normal"/>
+    <w:basedOn w:val="Standard"/>
     <w:rsid w:val="00F44A67"/>
     <w:pPr>
       <w:overflowPunct w:val="0"/>
@@ -1928,7 +1514,7 @@
   </w:style>
   <w:style w:type="paragraph" w:customStyle="1" w:styleId="Einrckung3">
     <w:name w:val="Einrückung3"/>
-    <w:basedOn w:val="Normal"/>
+    <w:basedOn w:val="Standard"/>
     <w:rsid w:val="00F44A67"/>
     <w:pPr>
       <w:overflowPunct w:val="0"/>
@@ -1947,7 +1533,7 @@
   </w:style>
   <w:style w:type="paragraph" w:customStyle="1" w:styleId="Einrckung4">
     <w:name w:val="Einrückung4"/>
-    <w:basedOn w:val="Normal"/>
+    <w:basedOn w:val="Standard"/>
     <w:rsid w:val="00F44A67"/>
     <w:pPr>
       <w:overflowPunct w:val="0"/>
@@ -1964,10 +1550,10 @@
       <w:lang w:eastAsia="de-DE"/>
     </w:rPr>
   </w:style>
-  <w:style w:type="paragraph" w:styleId="Footer">
+  <w:style w:type="paragraph" w:styleId="Fuzeile">
     <w:name w:val="footer"/>
-    <w:basedOn w:val="Normal"/>
-    <w:link w:val="FooterChar"/>
+    <w:basedOn w:val="Standard"/>
+    <w:link w:val="FuzeileZchn"/>
     <w:uiPriority w:val="99"/>
     <w:rsid w:val="00F44A67"/>
     <w:pPr>
@@ -1988,9 +1574,9 @@
       <w:lang w:eastAsia="de-DE"/>
     </w:rPr>
   </w:style>
-  <w:style w:type="character" w:customStyle="1" w:styleId="FooterChar">
-    <w:name w:val="Footer Char"/>
-    <w:link w:val="Footer"/>
+  <w:style w:type="character" w:customStyle="1" w:styleId="FuzeileZchn">
+    <w:name w:val="Fußzeile Zchn"/>
+    <w:link w:val="Fuzeile"/>
     <w:uiPriority w:val="99"/>
     <w:rsid w:val="00F44A67"/>
     <w:rPr>
@@ -2000,10 +1586,10 @@
       <w:lang w:eastAsia="de-DE"/>
     </w:rPr>
   </w:style>
-  <w:style w:type="paragraph" w:styleId="Header">
+  <w:style w:type="paragraph" w:styleId="Kopfzeile">
     <w:name w:val="header"/>
-    <w:basedOn w:val="Normal"/>
-    <w:link w:val="HeaderChar"/>
+    <w:basedOn w:val="Standard"/>
+    <w:link w:val="KopfzeileZchn"/>
     <w:uiPriority w:val="99"/>
     <w:rsid w:val="00F44A67"/>
     <w:pPr>
@@ -2023,9 +1609,9 @@
       <w:lang w:eastAsia="de-DE"/>
     </w:rPr>
   </w:style>
-  <w:style w:type="character" w:customStyle="1" w:styleId="HeaderChar">
-    <w:name w:val="Header Char"/>
-    <w:link w:val="Header"/>
+  <w:style w:type="character" w:customStyle="1" w:styleId="KopfzeileZchn">
+    <w:name w:val="Kopfzeile Zchn"/>
+    <w:link w:val="Kopfzeile"/>
     <w:uiPriority w:val="99"/>
     <w:rsid w:val="00F44A67"/>
     <w:rPr>
@@ -2034,9 +1620,9 @@
       <w:lang w:eastAsia="de-DE"/>
     </w:rPr>
   </w:style>
-  <w:style w:type="character" w:styleId="PageNumber">
+  <w:style w:type="character" w:styleId="Seitenzahl">
     <w:name w:val="page number"/>
-    <w:basedOn w:val="DefaultParagraphFont"/>
+    <w:basedOn w:val="Absatz-Standardschriftart"/>
     <w:rsid w:val="00F44A67"/>
   </w:style>
 </w:styles>
@@ -2335,4 +1921,16 @@
     </a:ext>
   </a:extLst>
 </a:theme>
+</file>
+
+<file path=customXml/item1.xml><?xml version="1.0" encoding="utf-8"?>
+<b:Sources xmlns:b="http://schemas.openxmlformats.org/officeDocument/2006/bibliography" xmlns="http://schemas.openxmlformats.org/officeDocument/2006/bibliography" SelectedStyle="\APASixthEditionOfficeOnline.xsl" StyleName="APA" Version="6"/>
+</file>
+
+<file path=customXml/itemProps1.xml><?xml version="1.0" encoding="utf-8"?>
+<ds:datastoreItem xmlns:ds="http://schemas.openxmlformats.org/officeDocument/2006/customXml" ds:itemID="{D153A89F-EF86-48C4-A90B-570B596BF606}">
+  <ds:schemaRefs>
+    <ds:schemaRef ds:uri="http://schemas.openxmlformats.org/officeDocument/2006/bibliography"/>
+  </ds:schemaRefs>
+</ds:datastoreItem>
 </file>
</xml_diff>

<commit_message>
Revert "changes in printer for "Anlage" Form"
This reverts commit 44e4ef26788db06034cebc8bdb32dba49ece47d3.
</commit_message>
<xml_diff>
--- a/template/Anlage zum Lernentwicklungsbericht.docx
+++ b/template/Anlage zum Lernentwicklungsbericht.docx
@@ -416,7 +416,11 @@
       </w:tblPr>
       <w:tblGrid>
         <w:gridCol w:w="4361"/>
-        <w:gridCol w:w="5245"/>
+        <w:gridCol w:w="804"/>
+        <w:gridCol w:w="1008"/>
+        <w:gridCol w:w="1023"/>
+        <w:gridCol w:w="1276"/>
+        <w:gridCol w:w="1134"/>
       </w:tblGrid>
       <w:tr>
         <w:trPr>
@@ -451,7 +455,7 @@
         </w:tc>
         <w:tc>
           <w:tcPr>
-            <w:tcW w:w="5245" w:type="dxa"/>
+            <w:tcW w:w="804" w:type="dxa"/>
             <w:shd w:val="clear" w:color="auto" w:fill="D9D9D9"/>
           </w:tcPr>
           <w:p>
@@ -462,18 +466,176 @@
               <w:jc w:val="center"/>
               <w:rPr>
                 <w:noProof/>
-                <w:sz w:val="22"/>
-                <w:lang w:eastAsia="de-DE"/>
-              </w:rPr>
-            </w:pPr>
-            <w:r>
-              <w:rPr>
-                <w:noProof/>
                 <w:sz w:val="16"/>
                 <w:szCs w:val="16"/>
                 <w:lang w:eastAsia="de-DE"/>
               </w:rPr>
-              <w:t>${compheader}</w:t>
+            </w:pPr>
+            <w:r>
+              <w:rPr>
+                <w:noProof/>
+                <w:sz w:val="16"/>
+                <w:szCs w:val="16"/>
+                <w:lang w:eastAsia="de-DE"/>
+              </w:rPr>
+              <w:t>Niveau</w:t>
+            </w:r>
+            <w:r>
+              <w:rPr>
+                <w:noProof/>
+                <w:sz w:val="16"/>
+                <w:szCs w:val="16"/>
+                <w:lang w:eastAsia="de-DE"/>
+              </w:rPr>
+              <w:t>-</w:t>
+            </w:r>
+            <w:r>
+              <w:rPr>
+                <w:noProof/>
+                <w:sz w:val="16"/>
+                <w:szCs w:val="16"/>
+                <w:lang w:eastAsia="de-DE"/>
+              </w:rPr>
+              <w:t>stufe</w:t>
+            </w:r>
+          </w:p>
+        </w:tc>
+        <w:tc>
+          <w:tcPr>
+            <w:tcW w:w="1008" w:type="dxa"/>
+            <w:shd w:val="clear" w:color="auto" w:fill="D9D9D9"/>
+          </w:tcPr>
+          <w:p>
+            <w:pPr>
+              <w:keepNext/>
+              <w:keepLines/>
+              <w:spacing w:line="288" w:lineRule="auto"/>
+              <w:jc w:val="center"/>
+              <w:rPr>
+                <w:noProof/>
+                <w:sz w:val="22"/>
+                <w:lang w:eastAsia="de-DE"/>
+              </w:rPr>
+            </w:pPr>
+            <w:r>
+              <w:rPr>
+                <w:noProof/>
+                <w:sz w:val="16"/>
+                <w:szCs w:val="16"/>
+                <w:lang w:eastAsia="de-DE"/>
+              </w:rPr>
+              <w:t>nicht erreicht</w:t>
+            </w:r>
+          </w:p>
+        </w:tc>
+        <w:tc>
+          <w:tcPr>
+            <w:tcW w:w="1023" w:type="dxa"/>
+            <w:shd w:val="clear" w:color="auto" w:fill="D9D9D9"/>
+          </w:tcPr>
+          <w:p>
+            <w:pPr>
+              <w:keepNext/>
+              <w:keepLines/>
+              <w:spacing w:line="288" w:lineRule="auto"/>
+              <w:jc w:val="center"/>
+              <w:rPr>
+                <w:noProof/>
+                <w:sz w:val="22"/>
+                <w:lang w:eastAsia="de-DE"/>
+              </w:rPr>
+            </w:pPr>
+            <w:r>
+              <w:rPr>
+                <w:noProof/>
+                <w:sz w:val="16"/>
+                <w:szCs w:val="16"/>
+                <w:lang w:eastAsia="de-DE"/>
+              </w:rPr>
+              <w:t>t</w:t>
+            </w:r>
+            <w:r>
+              <w:rPr>
+                <w:noProof/>
+                <w:sz w:val="16"/>
+                <w:szCs w:val="16"/>
+                <w:lang w:eastAsia="de-DE"/>
+              </w:rPr>
+              <w:t>eilweise  erreicht</w:t>
+            </w:r>
+          </w:p>
+        </w:tc>
+        <w:tc>
+          <w:tcPr>
+            <w:tcW w:w="1276" w:type="dxa"/>
+            <w:shd w:val="clear" w:color="auto" w:fill="D9D9D9"/>
+          </w:tcPr>
+          <w:p>
+            <w:pPr>
+              <w:keepNext/>
+              <w:keepLines/>
+              <w:spacing w:line="288" w:lineRule="auto"/>
+              <w:jc w:val="center"/>
+              <w:rPr>
+                <w:noProof/>
+                <w:sz w:val="22"/>
+                <w:lang w:eastAsia="de-DE"/>
+              </w:rPr>
+            </w:pPr>
+            <w:r>
+              <w:rPr>
+                <w:noProof/>
+                <w:sz w:val="16"/>
+                <w:szCs w:val="16"/>
+                <w:lang w:eastAsia="de-DE"/>
+              </w:rPr>
+              <w:t>ü</w:t>
+            </w:r>
+            <w:r>
+              <w:rPr>
+                <w:noProof/>
+                <w:sz w:val="16"/>
+                <w:szCs w:val="16"/>
+                <w:lang w:eastAsia="de-DE"/>
+              </w:rPr>
+              <w:t>berwiegend  erreicht</w:t>
+            </w:r>
+          </w:p>
+        </w:tc>
+        <w:tc>
+          <w:tcPr>
+            <w:tcW w:w="1134" w:type="dxa"/>
+            <w:shd w:val="clear" w:color="auto" w:fill="D9D9D9"/>
+          </w:tcPr>
+          <w:p>
+            <w:pPr>
+              <w:keepNext/>
+              <w:keepLines/>
+              <w:spacing w:line="288" w:lineRule="auto"/>
+              <w:jc w:val="center"/>
+              <w:rPr>
+                <w:noProof/>
+                <w:sz w:val="22"/>
+                <w:lang w:eastAsia="de-DE"/>
+              </w:rPr>
+            </w:pPr>
+            <w:r>
+              <w:rPr>
+                <w:noProof/>
+                <w:sz w:val="16"/>
+                <w:szCs w:val="16"/>
+                <w:lang w:eastAsia="de-DE"/>
+              </w:rPr>
+              <w:t>v</w:t>
+            </w:r>
+            <w:r>
+              <w:rPr>
+                <w:noProof/>
+                <w:sz w:val="16"/>
+                <w:szCs w:val="16"/>
+                <w:lang w:eastAsia="de-DE"/>
+              </w:rPr>
+              <w:t>ollständig erreicht</w:t>
             </w:r>
           </w:p>
         </w:tc>
@@ -506,13 +668,31 @@
                 <w:sz w:val="22"/>
                 <w:lang w:eastAsia="de-DE"/>
               </w:rPr>
-              <w:t>${topic}</w:t>
+              <w:t>${</w:t>
+            </w:r>
+            <w:r>
+              <w:rPr>
+                <w:b/>
+                <w:noProof/>
+                <w:sz w:val="22"/>
+                <w:lang w:eastAsia="de-DE"/>
+              </w:rPr>
+              <w:t>topic</w:t>
+            </w:r>
+            <w:r>
+              <w:rPr>
+                <w:b/>
+                <w:noProof/>
+                <w:sz w:val="22"/>
+                <w:lang w:eastAsia="de-DE"/>
+              </w:rPr>
+              <w:t>}</w:t>
             </w:r>
           </w:p>
         </w:tc>
         <w:tc>
           <w:tcPr>
-            <w:tcW w:w="5245" w:type="dxa"/>
+            <w:tcW w:w="804" w:type="dxa"/>
             <w:shd w:val="clear" w:color="auto" w:fill="auto"/>
           </w:tcPr>
           <w:p>
@@ -533,7 +713,131 @@
                 <w:sz w:val="22"/>
                 <w:lang w:eastAsia="de-DE"/>
               </w:rPr>
-              <w:t>${n}</w:t>
+              <w:t>${</w:t>
+            </w:r>
+            <w:r>
+              <w:rPr>
+                <w:noProof/>
+                <w:sz w:val="22"/>
+                <w:lang w:eastAsia="de-DE"/>
+              </w:rPr>
+              <w:t>n</w:t>
+            </w:r>
+            <w:r>
+              <w:rPr>
+                <w:noProof/>
+                <w:sz w:val="22"/>
+                <w:lang w:eastAsia="de-DE"/>
+              </w:rPr>
+              <w:t>}</w:t>
+            </w:r>
+          </w:p>
+        </w:tc>
+        <w:tc>
+          <w:tcPr>
+            <w:tcW w:w="1008" w:type="dxa"/>
+            <w:shd w:val="clear" w:color="auto" w:fill="auto"/>
+          </w:tcPr>
+          <w:p>
+            <w:pPr>
+              <w:keepNext/>
+              <w:keepLines/>
+              <w:spacing w:before="40" w:after="40" w:line="288" w:lineRule="auto"/>
+              <w:jc w:val="center"/>
+              <w:rPr>
+                <w:noProof/>
+                <w:sz w:val="22"/>
+                <w:lang w:eastAsia="de-DE"/>
+              </w:rPr>
+            </w:pPr>
+            <w:r>
+              <w:rPr>
+                <w:noProof/>
+                <w:sz w:val="22"/>
+                <w:lang w:eastAsia="de-DE"/>
+              </w:rPr>
+              <w:t>${ne}</w:t>
+            </w:r>
+          </w:p>
+        </w:tc>
+        <w:tc>
+          <w:tcPr>
+            <w:tcW w:w="1023" w:type="dxa"/>
+            <w:shd w:val="clear" w:color="auto" w:fill="auto"/>
+          </w:tcPr>
+          <w:p>
+            <w:pPr>
+              <w:keepNext/>
+              <w:keepLines/>
+              <w:spacing w:before="40" w:after="40" w:line="288" w:lineRule="auto"/>
+              <w:jc w:val="center"/>
+              <w:rPr>
+                <w:noProof/>
+                <w:sz w:val="22"/>
+                <w:lang w:eastAsia="de-DE"/>
+              </w:rPr>
+            </w:pPr>
+            <w:r>
+              <w:rPr>
+                <w:noProof/>
+                <w:sz w:val="22"/>
+                <w:lang w:eastAsia="de-DE"/>
+              </w:rPr>
+              <w:t>${tw}</w:t>
+            </w:r>
+          </w:p>
+        </w:tc>
+        <w:tc>
+          <w:tcPr>
+            <w:tcW w:w="1276" w:type="dxa"/>
+            <w:shd w:val="clear" w:color="auto" w:fill="auto"/>
+          </w:tcPr>
+          <w:p>
+            <w:pPr>
+              <w:keepNext/>
+              <w:keepLines/>
+              <w:spacing w:before="40" w:after="40" w:line="288" w:lineRule="auto"/>
+              <w:jc w:val="center"/>
+              <w:rPr>
+                <w:noProof/>
+                <w:sz w:val="22"/>
+                <w:lang w:eastAsia="de-DE"/>
+              </w:rPr>
+            </w:pPr>
+            <w:r>
+              <w:rPr>
+                <w:noProof/>
+                <w:sz w:val="22"/>
+                <w:lang w:eastAsia="de-DE"/>
+              </w:rPr>
+              <w:t>${ue}</w:t>
+            </w:r>
+          </w:p>
+        </w:tc>
+        <w:tc>
+          <w:tcPr>
+            <w:tcW w:w="1134" w:type="dxa"/>
+            <w:shd w:val="clear" w:color="auto" w:fill="auto"/>
+          </w:tcPr>
+          <w:p>
+            <w:pPr>
+              <w:keepNext/>
+              <w:keepLines/>
+              <w:spacing w:before="40" w:after="40" w:line="288" w:lineRule="auto"/>
+              <w:jc w:val="center"/>
+              <w:rPr>
+                <w:noProof/>
+                <w:sz w:val="22"/>
+                <w:lang w:eastAsia="de-DE"/>
+              </w:rPr>
+            </w:pPr>
+            <w:r>
+              <w:rPr>
+                <w:noProof/>
+                <w:sz w:val="22"/>
+                <w:lang w:eastAsia="de-DE"/>
+              </w:rPr>
+              <w:t>${ve}</w:t>
             </w:r>
           </w:p>
         </w:tc>
@@ -591,7 +895,7 @@
         </w:tc>
         <w:tc>
           <w:tcPr>
-            <w:tcW w:w="5245" w:type="dxa"/>
+            <w:tcW w:w="804" w:type="dxa"/>
             <w:shd w:val="clear" w:color="auto" w:fill="auto"/>
           </w:tcPr>
           <w:p>
@@ -612,6 +916,110 @@
                 <w:lang w:eastAsia="de-DE"/>
               </w:rPr>
               <w:t>${n}</w:t>
+            </w:r>
+          </w:p>
+        </w:tc>
+        <w:tc>
+          <w:tcPr>
+            <w:tcW w:w="1008" w:type="dxa"/>
+            <w:shd w:val="clear" w:color="auto" w:fill="auto"/>
+          </w:tcPr>
+          <w:p>
+            <w:pPr>
+              <w:keepLines/>
+              <w:spacing w:before="40" w:after="40" w:line="288" w:lineRule="auto"/>
+              <w:jc w:val="center"/>
+              <w:rPr>
+                <w:noProof/>
+                <w:sz w:val="22"/>
+                <w:lang w:eastAsia="de-DE"/>
+              </w:rPr>
+            </w:pPr>
+            <w:r>
+              <w:rPr>
+                <w:noProof/>
+                <w:sz w:val="22"/>
+                <w:lang w:eastAsia="de-DE"/>
+              </w:rPr>
+              <w:t>${ne}</w:t>
+            </w:r>
+          </w:p>
+        </w:tc>
+        <w:tc>
+          <w:tcPr>
+            <w:tcW w:w="1023" w:type="dxa"/>
+            <w:shd w:val="clear" w:color="auto" w:fill="auto"/>
+          </w:tcPr>
+          <w:p>
+            <w:pPr>
+              <w:keepLines/>
+              <w:spacing w:before="40" w:after="40" w:line="288" w:lineRule="auto"/>
+              <w:jc w:val="center"/>
+              <w:rPr>
+                <w:noProof/>
+                <w:sz w:val="22"/>
+                <w:lang w:eastAsia="de-DE"/>
+              </w:rPr>
+            </w:pPr>
+            <w:r>
+              <w:rPr>
+                <w:noProof/>
+                <w:sz w:val="22"/>
+                <w:lang w:eastAsia="de-DE"/>
+              </w:rPr>
+              <w:t>${tw}</w:t>
+            </w:r>
+          </w:p>
+        </w:tc>
+        <w:tc>
+          <w:tcPr>
+            <w:tcW w:w="1276" w:type="dxa"/>
+            <w:shd w:val="clear" w:color="auto" w:fill="auto"/>
+          </w:tcPr>
+          <w:p>
+            <w:pPr>
+              <w:keepLines/>
+              <w:spacing w:before="40" w:after="40" w:line="288" w:lineRule="auto"/>
+              <w:jc w:val="center"/>
+              <w:rPr>
+                <w:noProof/>
+                <w:sz w:val="22"/>
+                <w:lang w:eastAsia="de-DE"/>
+              </w:rPr>
+            </w:pPr>
+            <w:r>
+              <w:rPr>
+                <w:noProof/>
+                <w:sz w:val="22"/>
+                <w:lang w:eastAsia="de-DE"/>
+              </w:rPr>
+              <w:t>${ue}</w:t>
+            </w:r>
+          </w:p>
+        </w:tc>
+        <w:tc>
+          <w:tcPr>
+            <w:tcW w:w="1134" w:type="dxa"/>
+            <w:shd w:val="clear" w:color="auto" w:fill="auto"/>
+          </w:tcPr>
+          <w:p>
+            <w:pPr>
+              <w:keepLines/>
+              <w:spacing w:before="40" w:after="40" w:line="288" w:lineRule="auto"/>
+              <w:jc w:val="center"/>
+              <w:rPr>
+                <w:noProof/>
+                <w:sz w:val="22"/>
+                <w:lang w:eastAsia="de-DE"/>
+              </w:rPr>
+            </w:pPr>
+            <w:r>
+              <w:rPr>
+                <w:noProof/>
+                <w:sz w:val="22"/>
+                <w:lang w:eastAsia="de-DE"/>
+              </w:rPr>
+              <w:t>${ve}</w:t>
             </w:r>
           </w:p>
         </w:tc>
@@ -641,9 +1049,9 @@
       <w:bookmarkEnd w:id="0"/>
     </w:p>
     <w:sectPr>
-      <w:headerReference w:type="default" r:id="rId8"/>
-      <w:footerReference w:type="default" r:id="rId9"/>
-      <w:footerReference w:type="first" r:id="rId10"/>
+      <w:headerReference w:type="default" r:id="rId7"/>
+      <w:footerReference w:type="default" r:id="rId8"/>
+      <w:footerReference w:type="first" r:id="rId9"/>
       <w:pgSz w:w="11906" w:h="16838" w:code="9"/>
       <w:pgMar w:top="1418" w:right="1418" w:bottom="1134" w:left="1418" w:header="709" w:footer="709" w:gutter="0"/>
       <w:cols w:space="708"/>
@@ -677,7 +1085,7 @@
 <w:ftr xmlns:wpc="http://schemas.microsoft.com/office/word/2010/wordprocessingCanvas" xmlns:cx="http://schemas.microsoft.com/office/drawing/2014/chartex" xmlns:cx1="http://schemas.microsoft.com/office/drawing/2015/9/8/chartex" xmlns:cx2="http://schemas.microsoft.com/office/drawing/2015/10/21/chartex" xmlns:cx3="http://schemas.microsoft.com/office/drawing/2016/5/9/chartex" xmlns:cx4="http://schemas.microsoft.com/office/drawing/2016/5/10/chartex" xmlns:cx5="http://schemas.microsoft.com/office/drawing/2016/5/11/chartex" xmlns:cx6="http://schemas.microsoft.com/office/drawing/2016/5/12/chartex" xmlns:cx7="http://schemas.microsoft.com/office/drawing/2016/5/13/chartex" xmlns:cx8="http://schemas.microsoft.com/office/drawing/2016/5/14/chartex" xmlns:mc="http://schemas.openxmlformats.org/markup-compatibility/2006" xmlns:aink="http://schemas.microsoft.com/office/drawing/2016/ink" xmlns:am3d="http://schemas.microsoft.com/office/drawing/2017/model3d" xmlns:o="urn:schemas-microsoft-com:office:office" xmlns:r="http://schemas.openxmlformats.org/officeDocument/2006/relationships" xmlns:m="http://schemas.openxmlformats.org/officeDocument/2006/math" xmlns:v="urn:schemas-microsoft-com:vml" xmlns:wp14="http://schemas.microsoft.com/office/word/2010/wordprocessingDrawing" xmlns:wp="http://schemas.openxmlformats.org/drawingml/2006/wordprocessingDrawing" xmlns:w10="urn:schemas-microsoft-com:office:word" xmlns:w="http://schemas.openxmlformats.org/wordprocessingml/2006/main" xmlns:w14="http://schemas.microsoft.com/office/word/2010/wordml" xmlns:w15="http://schemas.microsoft.com/office/word/2012/wordml" xmlns:w16cid="http://schemas.microsoft.com/office/word/2016/wordml/cid" xmlns:w16se="http://schemas.microsoft.com/office/word/2015/wordml/symex" xmlns:wpg="http://schemas.microsoft.com/office/word/2010/wordprocessingGroup" xmlns:wpi="http://schemas.microsoft.com/office/word/2010/wordprocessingInk" xmlns:wne="http://schemas.microsoft.com/office/word/2006/wordml" xmlns:wps="http://schemas.microsoft.com/office/word/2010/wordprocessingShape" mc:Ignorable="w14 w15 w16se w16cid wp14">
   <w:p>
     <w:pPr>
-      <w:pStyle w:val="Fuzeile"/>
+      <w:pStyle w:val="Footer"/>
       <w:jc w:val="center"/>
     </w:pPr>
     <w:r>
@@ -756,7 +1164,7 @@
 <w:ftr xmlns:wpc="http://schemas.microsoft.com/office/word/2010/wordprocessingCanvas" xmlns:cx="http://schemas.microsoft.com/office/drawing/2014/chartex" xmlns:cx1="http://schemas.microsoft.com/office/drawing/2015/9/8/chartex" xmlns:cx2="http://schemas.microsoft.com/office/drawing/2015/10/21/chartex" xmlns:cx3="http://schemas.microsoft.com/office/drawing/2016/5/9/chartex" xmlns:cx4="http://schemas.microsoft.com/office/drawing/2016/5/10/chartex" xmlns:cx5="http://schemas.microsoft.com/office/drawing/2016/5/11/chartex" xmlns:cx6="http://schemas.microsoft.com/office/drawing/2016/5/12/chartex" xmlns:cx7="http://schemas.microsoft.com/office/drawing/2016/5/13/chartex" xmlns:cx8="http://schemas.microsoft.com/office/drawing/2016/5/14/chartex" xmlns:mc="http://schemas.openxmlformats.org/markup-compatibility/2006" xmlns:aink="http://schemas.microsoft.com/office/drawing/2016/ink" xmlns:am3d="http://schemas.microsoft.com/office/drawing/2017/model3d" xmlns:o="urn:schemas-microsoft-com:office:office" xmlns:r="http://schemas.openxmlformats.org/officeDocument/2006/relationships" xmlns:m="http://schemas.openxmlformats.org/officeDocument/2006/math" xmlns:v="urn:schemas-microsoft-com:vml" xmlns:wp14="http://schemas.microsoft.com/office/word/2010/wordprocessingDrawing" xmlns:wp="http://schemas.openxmlformats.org/drawingml/2006/wordprocessingDrawing" xmlns:w10="urn:schemas-microsoft-com:office:word" xmlns:w="http://schemas.openxmlformats.org/wordprocessingml/2006/main" xmlns:w14="http://schemas.microsoft.com/office/word/2010/wordml" xmlns:w15="http://schemas.microsoft.com/office/word/2012/wordml" xmlns:w16cid="http://schemas.microsoft.com/office/word/2016/wordml/cid" xmlns:w16se="http://schemas.microsoft.com/office/word/2015/wordml/symex" xmlns:wpg="http://schemas.microsoft.com/office/word/2010/wordprocessingGroup" xmlns:wpi="http://schemas.microsoft.com/office/word/2010/wordprocessingInk" xmlns:wne="http://schemas.microsoft.com/office/word/2006/wordml" xmlns:wps="http://schemas.microsoft.com/office/word/2010/wordprocessingShape" mc:Ignorable="w14 w15 w16se w16cid wp14">
   <w:p>
     <w:pPr>
-      <w:pStyle w:val="Fuzeile"/>
+      <w:pStyle w:val="Footer"/>
       <w:jc w:val="center"/>
     </w:pPr>
     <w:r>
@@ -854,7 +1262,7 @@
 <w:hdr xmlns:wpc="http://schemas.microsoft.com/office/word/2010/wordprocessingCanvas" xmlns:cx="http://schemas.microsoft.com/office/drawing/2014/chartex" xmlns:cx1="http://schemas.microsoft.com/office/drawing/2015/9/8/chartex" xmlns:cx2="http://schemas.microsoft.com/office/drawing/2015/10/21/chartex" xmlns:cx3="http://schemas.microsoft.com/office/drawing/2016/5/9/chartex" xmlns:cx4="http://schemas.microsoft.com/office/drawing/2016/5/10/chartex" xmlns:cx5="http://schemas.microsoft.com/office/drawing/2016/5/11/chartex" xmlns:cx6="http://schemas.microsoft.com/office/drawing/2016/5/12/chartex" xmlns:cx7="http://schemas.microsoft.com/office/drawing/2016/5/13/chartex" xmlns:cx8="http://schemas.microsoft.com/office/drawing/2016/5/14/chartex" xmlns:mc="http://schemas.openxmlformats.org/markup-compatibility/2006" xmlns:aink="http://schemas.microsoft.com/office/drawing/2016/ink" xmlns:am3d="http://schemas.microsoft.com/office/drawing/2017/model3d" xmlns:o="urn:schemas-microsoft-com:office:office" xmlns:r="http://schemas.openxmlformats.org/officeDocument/2006/relationships" xmlns:m="http://schemas.openxmlformats.org/officeDocument/2006/math" xmlns:v="urn:schemas-microsoft-com:vml" xmlns:wp14="http://schemas.microsoft.com/office/word/2010/wordprocessingDrawing" xmlns:wp="http://schemas.openxmlformats.org/drawingml/2006/wordprocessingDrawing" xmlns:w10="urn:schemas-microsoft-com:office:word" xmlns:w="http://schemas.openxmlformats.org/wordprocessingml/2006/main" xmlns:w14="http://schemas.microsoft.com/office/word/2010/wordml" xmlns:w15="http://schemas.microsoft.com/office/word/2012/wordml" xmlns:w16cid="http://schemas.microsoft.com/office/word/2016/wordml/cid" xmlns:w16se="http://schemas.microsoft.com/office/word/2015/wordml/symex" xmlns:wpg="http://schemas.microsoft.com/office/word/2010/wordprocessingGroup" xmlns:wpi="http://schemas.microsoft.com/office/word/2010/wordprocessingInk" xmlns:wne="http://schemas.microsoft.com/office/word/2006/wordml" xmlns:wps="http://schemas.microsoft.com/office/word/2010/wordprocessingShape" mc:Ignorable="w14 w15 w16se w16cid wp14">
   <w:p>
     <w:pPr>
-      <w:pStyle w:val="Kopfzeile"/>
+      <w:pStyle w:val="Header"/>
       <w:rPr>
         <w:lang w:val="de-AT"/>
       </w:rPr>
@@ -889,7 +1297,13 @@
       <w:rPr>
         <w:lang w:val="de-AT"/>
       </w:rPr>
-      <w:t xml:space="preserve"> / ${</w:t>
+      <w:t xml:space="preserve"> / </w:t>
+    </w:r>
+    <w:r>
+      <w:rPr>
+        <w:lang w:val="de-AT"/>
+      </w:rPr>
+      <w:t>${</w:t>
     </w:r>
     <w:proofErr w:type="spellStart"/>
     <w:r>
@@ -1012,7 +1426,7 @@
     <w:rPrDefault>
       <w:rPr>
         <w:rFonts w:ascii="Arial" w:eastAsia="Calibri" w:hAnsi="Arial" w:cs="Arial"/>
-        <w:lang w:val="de-DE" w:eastAsia="de-DE" w:bidi="ar-SA"/>
+        <w:lang w:val="de-AT" w:eastAsia="zh-CN" w:bidi="ar-SA"/>
       </w:rPr>
     </w:rPrDefault>
     <w:pPrDefault/>
@@ -1394,22 +1808,22 @@
     <w:lsdException w:name="Hashtag" w:semiHidden="1" w:unhideWhenUsed="1"/>
     <w:lsdException w:name="Unresolved Mention" w:semiHidden="1" w:unhideWhenUsed="1"/>
   </w:latentStyles>
-  <w:style w:type="paragraph" w:default="1" w:styleId="Standard">
+  <w:style w:type="paragraph" w:default="1" w:styleId="Normal">
     <w:name w:val="Normal"/>
     <w:qFormat/>
     <w:rPr>
       <w:sz w:val="24"/>
       <w:szCs w:val="22"/>
-      <w:lang w:eastAsia="en-US"/>
+      <w:lang w:val="de-DE" w:eastAsia="en-US"/>
     </w:rPr>
   </w:style>
-  <w:style w:type="character" w:default="1" w:styleId="Absatz-Standardschriftart">
+  <w:style w:type="character" w:default="1" w:styleId="DefaultParagraphFont">
     <w:name w:val="Default Paragraph Font"/>
     <w:uiPriority w:val="1"/>
     <w:semiHidden/>
     <w:unhideWhenUsed/>
   </w:style>
-  <w:style w:type="table" w:default="1" w:styleId="NormaleTabelle">
+  <w:style w:type="table" w:default="1" w:styleId="TableNormal">
     <w:name w:val="Normal Table"/>
     <w:uiPriority w:val="99"/>
     <w:semiHidden/>
@@ -1424,7 +1838,7 @@
       </w:tblCellMar>
     </w:tblPr>
   </w:style>
-  <w:style w:type="numbering" w:default="1" w:styleId="KeineListe">
+  <w:style w:type="numbering" w:default="1" w:styleId="NoList">
     <w:name w:val="No List"/>
     <w:uiPriority w:val="99"/>
     <w:semiHidden/>
@@ -1432,7 +1846,7 @@
   </w:style>
   <w:style w:type="paragraph" w:customStyle="1" w:styleId="KMTimesNewRoman8">
     <w:name w:val="KM_TimesNewRoman_8"/>
-    <w:basedOn w:val="Standard"/>
+    <w:basedOn w:val="Normal"/>
     <w:link w:val="KMTimesNewRoman8Zchn"/>
     <w:qFormat/>
     <w:rsid w:val="00296589"/>
@@ -1458,7 +1872,7 @@
   </w:style>
   <w:style w:type="paragraph" w:customStyle="1" w:styleId="Einrckung0">
     <w:name w:val="Einrückung0"/>
-    <w:basedOn w:val="Standard"/>
+    <w:basedOn w:val="Normal"/>
     <w:rsid w:val="00F44A67"/>
     <w:pPr>
       <w:overflowPunct w:val="0"/>
@@ -1476,7 +1890,7 @@
   </w:style>
   <w:style w:type="paragraph" w:customStyle="1" w:styleId="Einrckung1">
     <w:name w:val="Einrückung1"/>
-    <w:basedOn w:val="Standard"/>
+    <w:basedOn w:val="Normal"/>
     <w:rsid w:val="00F44A67"/>
     <w:pPr>
       <w:overflowPunct w:val="0"/>
@@ -1495,7 +1909,7 @@
   </w:style>
   <w:style w:type="paragraph" w:customStyle="1" w:styleId="Einrckung2">
     <w:name w:val="Einrückung2"/>
-    <w:basedOn w:val="Standard"/>
+    <w:basedOn w:val="Normal"/>
     <w:rsid w:val="00F44A67"/>
     <w:pPr>
       <w:overflowPunct w:val="0"/>
@@ -1514,7 +1928,7 @@
   </w:style>
   <w:style w:type="paragraph" w:customStyle="1" w:styleId="Einrckung3">
     <w:name w:val="Einrückung3"/>
-    <w:basedOn w:val="Standard"/>
+    <w:basedOn w:val="Normal"/>
     <w:rsid w:val="00F44A67"/>
     <w:pPr>
       <w:overflowPunct w:val="0"/>
@@ -1533,7 +1947,7 @@
   </w:style>
   <w:style w:type="paragraph" w:customStyle="1" w:styleId="Einrckung4">
     <w:name w:val="Einrückung4"/>
-    <w:basedOn w:val="Standard"/>
+    <w:basedOn w:val="Normal"/>
     <w:rsid w:val="00F44A67"/>
     <w:pPr>
       <w:overflowPunct w:val="0"/>
@@ -1550,10 +1964,10 @@
       <w:lang w:eastAsia="de-DE"/>
     </w:rPr>
   </w:style>
-  <w:style w:type="paragraph" w:styleId="Fuzeile">
+  <w:style w:type="paragraph" w:styleId="Footer">
     <w:name w:val="footer"/>
-    <w:basedOn w:val="Standard"/>
-    <w:link w:val="FuzeileZchn"/>
+    <w:basedOn w:val="Normal"/>
+    <w:link w:val="FooterChar"/>
     <w:uiPriority w:val="99"/>
     <w:rsid w:val="00F44A67"/>
     <w:pPr>
@@ -1574,9 +1988,9 @@
       <w:lang w:eastAsia="de-DE"/>
     </w:rPr>
   </w:style>
-  <w:style w:type="character" w:customStyle="1" w:styleId="FuzeileZchn">
-    <w:name w:val="Fußzeile Zchn"/>
-    <w:link w:val="Fuzeile"/>
+  <w:style w:type="character" w:customStyle="1" w:styleId="FooterChar">
+    <w:name w:val="Footer Char"/>
+    <w:link w:val="Footer"/>
     <w:uiPriority w:val="99"/>
     <w:rsid w:val="00F44A67"/>
     <w:rPr>
@@ -1586,10 +2000,10 @@
       <w:lang w:eastAsia="de-DE"/>
     </w:rPr>
   </w:style>
-  <w:style w:type="paragraph" w:styleId="Kopfzeile">
+  <w:style w:type="paragraph" w:styleId="Header">
     <w:name w:val="header"/>
-    <w:basedOn w:val="Standard"/>
-    <w:link w:val="KopfzeileZchn"/>
+    <w:basedOn w:val="Normal"/>
+    <w:link w:val="HeaderChar"/>
     <w:uiPriority w:val="99"/>
     <w:rsid w:val="00F44A67"/>
     <w:pPr>
@@ -1609,9 +2023,9 @@
       <w:lang w:eastAsia="de-DE"/>
     </w:rPr>
   </w:style>
-  <w:style w:type="character" w:customStyle="1" w:styleId="KopfzeileZchn">
-    <w:name w:val="Kopfzeile Zchn"/>
-    <w:link w:val="Kopfzeile"/>
+  <w:style w:type="character" w:customStyle="1" w:styleId="HeaderChar">
+    <w:name w:val="Header Char"/>
+    <w:link w:val="Header"/>
     <w:uiPriority w:val="99"/>
     <w:rsid w:val="00F44A67"/>
     <w:rPr>
@@ -1620,9 +2034,9 @@
       <w:lang w:eastAsia="de-DE"/>
     </w:rPr>
   </w:style>
-  <w:style w:type="character" w:styleId="Seitenzahl">
+  <w:style w:type="character" w:styleId="PageNumber">
     <w:name w:val="page number"/>
-    <w:basedOn w:val="Absatz-Standardschriftart"/>
+    <w:basedOn w:val="DefaultParagraphFont"/>
     <w:rsid w:val="00F44A67"/>
   </w:style>
 </w:styles>
@@ -1921,16 +2335,4 @@
     </a:ext>
   </a:extLst>
 </a:theme>
-</file>
-
-<file path=customXml/item1.xml><?xml version="1.0" encoding="utf-8"?>
-<b:Sources xmlns:b="http://schemas.openxmlformats.org/officeDocument/2006/bibliography" xmlns="http://schemas.openxmlformats.org/officeDocument/2006/bibliography" SelectedStyle="\APASixthEditionOfficeOnline.xsl" StyleName="APA" Version="6"/>
-</file>
-
-<file path=customXml/itemProps1.xml><?xml version="1.0" encoding="utf-8"?>
-<ds:datastoreItem xmlns:ds="http://schemas.openxmlformats.org/officeDocument/2006/customXml" ds:itemID="{D153A89F-EF86-48C4-A90B-570B596BF606}">
-  <ds:schemaRefs>
-    <ds:schemaRef ds:uri="http://schemas.openxmlformats.org/officeDocument/2006/bibliography"/>
-  </ds:schemaRefs>
-</ds:datastoreItem>
 </file>
</xml_diff>

<commit_message>
Unfinished state of "Anlage zum Lernentwicklungsbericht
</commit_message>
<xml_diff>
--- a/template/Anlage zum Lernentwicklungsbericht.docx
+++ b/template/Anlage zum Lernentwicklungsbericht.docx
@@ -369,6 +369,8 @@
       <w:r>
         <w:t>}</w:t>
       </w:r>
+      <w:bookmarkStart w:id="0" w:name="_GoBack"/>
+      <w:bookmarkEnd w:id="0"/>
     </w:p>
     <w:p>
       <w:pPr>
@@ -415,12 +417,8 @@
         <w:tblLook w:val="04A0" w:firstRow="1" w:lastRow="0" w:firstColumn="1" w:lastColumn="0" w:noHBand="0" w:noVBand="1"/>
       </w:tblPr>
       <w:tblGrid>
-        <w:gridCol w:w="4361"/>
-        <w:gridCol w:w="804"/>
-        <w:gridCol w:w="1008"/>
-        <w:gridCol w:w="1023"/>
-        <w:gridCol w:w="1276"/>
-        <w:gridCol w:w="1134"/>
+        <w:gridCol w:w="8046"/>
+        <w:gridCol w:w="1560"/>
       </w:tblGrid>
       <w:tr>
         <w:trPr>
@@ -429,7 +427,7 @@
         </w:trPr>
         <w:tc>
           <w:tcPr>
-            <w:tcW w:w="4361" w:type="dxa"/>
+            <w:tcW w:w="8046" w:type="dxa"/>
             <w:shd w:val="clear" w:color="auto" w:fill="D9D9D9"/>
           </w:tcPr>
           <w:p>
@@ -455,187 +453,49 @@
         </w:tc>
         <w:tc>
           <w:tcPr>
-            <w:tcW w:w="804" w:type="dxa"/>
+            <w:tcW w:w="1560" w:type="dxa"/>
             <w:shd w:val="clear" w:color="auto" w:fill="D9D9D9"/>
           </w:tcPr>
           <w:p>
             <w:pPr>
               <w:keepNext/>
               <w:keepLines/>
-              <w:spacing w:line="288" w:lineRule="auto"/>
+              <w:spacing w:before="40" w:after="40"/>
               <w:jc w:val="center"/>
               <w:rPr>
-                <w:noProof/>
                 <w:sz w:val="16"/>
                 <w:szCs w:val="16"/>
-                <w:lang w:eastAsia="de-DE"/>
               </w:rPr>
             </w:pPr>
             <w:r>
               <w:rPr>
-                <w:noProof/>
                 <w:sz w:val="16"/>
                 <w:szCs w:val="16"/>
-                <w:lang w:eastAsia="de-DE"/>
-              </w:rPr>
-              <w:t>Niveau</w:t>
-            </w:r>
-            <w:r>
-              <w:rPr>
-                <w:noProof/>
+              </w:rPr>
+              <w:t>${</w:t>
+            </w:r>
+            <w:proofErr w:type="spellStart"/>
+            <w:r>
+              <w:rPr>
                 <w:sz w:val="16"/>
                 <w:szCs w:val="16"/>
-                <w:lang w:eastAsia="de-DE"/>
-              </w:rPr>
-              <w:t>-</w:t>
-            </w:r>
-            <w:r>
-              <w:rPr>
-                <w:noProof/>
+              </w:rPr>
+              <w:t>comp</w:t>
+            </w:r>
+            <w:r>
+              <w:rPr>
                 <w:sz w:val="16"/>
                 <w:szCs w:val="16"/>
-                <w:lang w:eastAsia="de-DE"/>
-              </w:rPr>
-              <w:t>stufe</w:t>
-            </w:r>
-          </w:p>
-        </w:tc>
-        <w:tc>
-          <w:tcPr>
-            <w:tcW w:w="1008" w:type="dxa"/>
-            <w:shd w:val="clear" w:color="auto" w:fill="D9D9D9"/>
-          </w:tcPr>
-          <w:p>
-            <w:pPr>
-              <w:keepNext/>
-              <w:keepLines/>
-              <w:spacing w:line="288" w:lineRule="auto"/>
-              <w:jc w:val="center"/>
-              <w:rPr>
-                <w:noProof/>
-                <w:sz w:val="22"/>
-                <w:lang w:eastAsia="de-DE"/>
-              </w:rPr>
-            </w:pPr>
-            <w:r>
-              <w:rPr>
-                <w:noProof/>
+              </w:rPr>
+              <w:t>header</w:t>
+            </w:r>
+            <w:proofErr w:type="spellEnd"/>
+            <w:r>
+              <w:rPr>
                 <w:sz w:val="16"/>
                 <w:szCs w:val="16"/>
-                <w:lang w:eastAsia="de-DE"/>
-              </w:rPr>
-              <w:t>nicht erreicht</w:t>
-            </w:r>
-          </w:p>
-        </w:tc>
-        <w:tc>
-          <w:tcPr>
-            <w:tcW w:w="1023" w:type="dxa"/>
-            <w:shd w:val="clear" w:color="auto" w:fill="D9D9D9"/>
-          </w:tcPr>
-          <w:p>
-            <w:pPr>
-              <w:keepNext/>
-              <w:keepLines/>
-              <w:spacing w:line="288" w:lineRule="auto"/>
-              <w:jc w:val="center"/>
-              <w:rPr>
-                <w:noProof/>
-                <w:sz w:val="22"/>
-                <w:lang w:eastAsia="de-DE"/>
-              </w:rPr>
-            </w:pPr>
-            <w:r>
-              <w:rPr>
-                <w:noProof/>
-                <w:sz w:val="16"/>
-                <w:szCs w:val="16"/>
-                <w:lang w:eastAsia="de-DE"/>
-              </w:rPr>
-              <w:t>t</w:t>
-            </w:r>
-            <w:r>
-              <w:rPr>
-                <w:noProof/>
-                <w:sz w:val="16"/>
-                <w:szCs w:val="16"/>
-                <w:lang w:eastAsia="de-DE"/>
-              </w:rPr>
-              <w:t>eilweise  erreicht</w:t>
-            </w:r>
-          </w:p>
-        </w:tc>
-        <w:tc>
-          <w:tcPr>
-            <w:tcW w:w="1276" w:type="dxa"/>
-            <w:shd w:val="clear" w:color="auto" w:fill="D9D9D9"/>
-          </w:tcPr>
-          <w:p>
-            <w:pPr>
-              <w:keepNext/>
-              <w:keepLines/>
-              <w:spacing w:line="288" w:lineRule="auto"/>
-              <w:jc w:val="center"/>
-              <w:rPr>
-                <w:noProof/>
-                <w:sz w:val="22"/>
-                <w:lang w:eastAsia="de-DE"/>
-              </w:rPr>
-            </w:pPr>
-            <w:r>
-              <w:rPr>
-                <w:noProof/>
-                <w:sz w:val="16"/>
-                <w:szCs w:val="16"/>
-                <w:lang w:eastAsia="de-DE"/>
-              </w:rPr>
-              <w:t>ü</w:t>
-            </w:r>
-            <w:r>
-              <w:rPr>
-                <w:noProof/>
-                <w:sz w:val="16"/>
-                <w:szCs w:val="16"/>
-                <w:lang w:eastAsia="de-DE"/>
-              </w:rPr>
-              <w:t>berwiegend  erreicht</w:t>
-            </w:r>
-          </w:p>
-        </w:tc>
-        <w:tc>
-          <w:tcPr>
-            <w:tcW w:w="1134" w:type="dxa"/>
-            <w:shd w:val="clear" w:color="auto" w:fill="D9D9D9"/>
-          </w:tcPr>
-          <w:p>
-            <w:pPr>
-              <w:keepNext/>
-              <w:keepLines/>
-              <w:spacing w:line="288" w:lineRule="auto"/>
-              <w:jc w:val="center"/>
-              <w:rPr>
-                <w:noProof/>
-                <w:sz w:val="22"/>
-                <w:lang w:eastAsia="de-DE"/>
-              </w:rPr>
-            </w:pPr>
-            <w:r>
-              <w:rPr>
-                <w:noProof/>
-                <w:sz w:val="16"/>
-                <w:szCs w:val="16"/>
-                <w:lang w:eastAsia="de-DE"/>
-              </w:rPr>
-              <w:t>v</w:t>
-            </w:r>
-            <w:r>
-              <w:rPr>
-                <w:noProof/>
-                <w:sz w:val="16"/>
-                <w:szCs w:val="16"/>
-                <w:lang w:eastAsia="de-DE"/>
-              </w:rPr>
-              <w:t>ollständig erreicht</w:t>
+              </w:rPr>
+              <w:t>}</w:t>
             </w:r>
           </w:p>
         </w:tc>
@@ -646,7 +506,7 @@
         </w:trPr>
         <w:tc>
           <w:tcPr>
-            <w:tcW w:w="4361" w:type="dxa"/>
+            <w:tcW w:w="8046" w:type="dxa"/>
             <w:shd w:val="clear" w:color="auto" w:fill="auto"/>
           </w:tcPr>
           <w:p>
@@ -668,31 +528,13 @@
                 <w:sz w:val="22"/>
                 <w:lang w:eastAsia="de-DE"/>
               </w:rPr>
-              <w:t>${</w:t>
-            </w:r>
-            <w:r>
-              <w:rPr>
-                <w:b/>
-                <w:noProof/>
-                <w:sz w:val="22"/>
-                <w:lang w:eastAsia="de-DE"/>
-              </w:rPr>
-              <w:t>topic</w:t>
-            </w:r>
-            <w:r>
-              <w:rPr>
-                <w:b/>
-                <w:noProof/>
-                <w:sz w:val="22"/>
-                <w:lang w:eastAsia="de-DE"/>
-              </w:rPr>
-              <w:t>}</w:t>
+              <w:t>${topic}</w:t>
             </w:r>
           </w:p>
         </w:tc>
         <w:tc>
           <w:tcPr>
-            <w:tcW w:w="804" w:type="dxa"/>
+            <w:tcW w:w="1560" w:type="dxa"/>
             <w:shd w:val="clear" w:color="auto" w:fill="auto"/>
           </w:tcPr>
           <w:p>
@@ -709,135 +551,29 @@
             </w:pPr>
             <w:r>
               <w:rPr>
-                <w:noProof/>
-                <w:sz w:val="22"/>
-                <w:lang w:eastAsia="de-DE"/>
+                <w:sz w:val="22"/>
               </w:rPr>
               <w:t>${</w:t>
             </w:r>
-            <w:r>
-              <w:rPr>
-                <w:noProof/>
-                <w:sz w:val="22"/>
-                <w:lang w:eastAsia="de-DE"/>
-              </w:rPr>
-              <w:t>n</w:t>
-            </w:r>
-            <w:r>
-              <w:rPr>
-                <w:noProof/>
-                <w:sz w:val="22"/>
-                <w:lang w:eastAsia="de-DE"/>
+            <w:proofErr w:type="spellStart"/>
+            <w:r>
+              <w:rPr>
+                <w:sz w:val="22"/>
+              </w:rPr>
+              <w:t>t</w:t>
+            </w:r>
+            <w:r>
+              <w:rPr>
+                <w:sz w:val="22"/>
+              </w:rPr>
+              <w:t>value</w:t>
+            </w:r>
+            <w:proofErr w:type="spellEnd"/>
+            <w:r>
+              <w:rPr>
+                <w:sz w:val="22"/>
               </w:rPr>
               <w:t>}</w:t>
-            </w:r>
-          </w:p>
-        </w:tc>
-        <w:tc>
-          <w:tcPr>
-            <w:tcW w:w="1008" w:type="dxa"/>
-            <w:shd w:val="clear" w:color="auto" w:fill="auto"/>
-          </w:tcPr>
-          <w:p>
-            <w:pPr>
-              <w:keepNext/>
-              <w:keepLines/>
-              <w:spacing w:before="40" w:after="40" w:line="288" w:lineRule="auto"/>
-              <w:jc w:val="center"/>
-              <w:rPr>
-                <w:noProof/>
-                <w:sz w:val="22"/>
-                <w:lang w:eastAsia="de-DE"/>
-              </w:rPr>
-            </w:pPr>
-            <w:r>
-              <w:rPr>
-                <w:noProof/>
-                <w:sz w:val="22"/>
-                <w:lang w:eastAsia="de-DE"/>
-              </w:rPr>
-              <w:t>${ne}</w:t>
-            </w:r>
-          </w:p>
-        </w:tc>
-        <w:tc>
-          <w:tcPr>
-            <w:tcW w:w="1023" w:type="dxa"/>
-            <w:shd w:val="clear" w:color="auto" w:fill="auto"/>
-          </w:tcPr>
-          <w:p>
-            <w:pPr>
-              <w:keepNext/>
-              <w:keepLines/>
-              <w:spacing w:before="40" w:after="40" w:line="288" w:lineRule="auto"/>
-              <w:jc w:val="center"/>
-              <w:rPr>
-                <w:noProof/>
-                <w:sz w:val="22"/>
-                <w:lang w:eastAsia="de-DE"/>
-              </w:rPr>
-            </w:pPr>
-            <w:r>
-              <w:rPr>
-                <w:noProof/>
-                <w:sz w:val="22"/>
-                <w:lang w:eastAsia="de-DE"/>
-              </w:rPr>
-              <w:t>${tw}</w:t>
-            </w:r>
-          </w:p>
-        </w:tc>
-        <w:tc>
-          <w:tcPr>
-            <w:tcW w:w="1276" w:type="dxa"/>
-            <w:shd w:val="clear" w:color="auto" w:fill="auto"/>
-          </w:tcPr>
-          <w:p>
-            <w:pPr>
-              <w:keepNext/>
-              <w:keepLines/>
-              <w:spacing w:before="40" w:after="40" w:line="288" w:lineRule="auto"/>
-              <w:jc w:val="center"/>
-              <w:rPr>
-                <w:noProof/>
-                <w:sz w:val="22"/>
-                <w:lang w:eastAsia="de-DE"/>
-              </w:rPr>
-            </w:pPr>
-            <w:r>
-              <w:rPr>
-                <w:noProof/>
-                <w:sz w:val="22"/>
-                <w:lang w:eastAsia="de-DE"/>
-              </w:rPr>
-              <w:t>${ue}</w:t>
-            </w:r>
-          </w:p>
-        </w:tc>
-        <w:tc>
-          <w:tcPr>
-            <w:tcW w:w="1134" w:type="dxa"/>
-            <w:shd w:val="clear" w:color="auto" w:fill="auto"/>
-          </w:tcPr>
-          <w:p>
-            <w:pPr>
-              <w:keepNext/>
-              <w:keepLines/>
-              <w:spacing w:before="40" w:after="40" w:line="288" w:lineRule="auto"/>
-              <w:jc w:val="center"/>
-              <w:rPr>
-                <w:noProof/>
-                <w:sz w:val="22"/>
-                <w:lang w:eastAsia="de-DE"/>
-              </w:rPr>
-            </w:pPr>
-            <w:r>
-              <w:rPr>
-                <w:noProof/>
-                <w:sz w:val="22"/>
-                <w:lang w:eastAsia="de-DE"/>
-              </w:rPr>
-              <w:t>${ve}</w:t>
             </w:r>
           </w:p>
         </w:tc>
@@ -848,7 +584,7 @@
         </w:trPr>
         <w:tc>
           <w:tcPr>
-            <w:tcW w:w="4361" w:type="dxa"/>
+            <w:tcW w:w="8046" w:type="dxa"/>
             <w:shd w:val="clear" w:color="auto" w:fill="auto"/>
           </w:tcPr>
           <w:p>
@@ -895,7 +631,7 @@
         </w:tc>
         <w:tc>
           <w:tcPr>
-            <w:tcW w:w="804" w:type="dxa"/>
+            <w:tcW w:w="1560" w:type="dxa"/>
             <w:shd w:val="clear" w:color="auto" w:fill="auto"/>
           </w:tcPr>
           <w:p>
@@ -911,115 +647,29 @@
             </w:pPr>
             <w:r>
               <w:rPr>
-                <w:noProof/>
-                <w:sz w:val="22"/>
-                <w:lang w:eastAsia="de-DE"/>
-              </w:rPr>
-              <w:t>${n}</w:t>
-            </w:r>
-          </w:p>
-        </w:tc>
-        <w:tc>
-          <w:tcPr>
-            <w:tcW w:w="1008" w:type="dxa"/>
-            <w:shd w:val="clear" w:color="auto" w:fill="auto"/>
-          </w:tcPr>
-          <w:p>
-            <w:pPr>
-              <w:keepLines/>
-              <w:spacing w:before="40" w:after="40" w:line="288" w:lineRule="auto"/>
-              <w:jc w:val="center"/>
-              <w:rPr>
-                <w:noProof/>
-                <w:sz w:val="22"/>
-                <w:lang w:eastAsia="de-DE"/>
-              </w:rPr>
-            </w:pPr>
-            <w:r>
-              <w:rPr>
-                <w:noProof/>
-                <w:sz w:val="22"/>
-                <w:lang w:eastAsia="de-DE"/>
-              </w:rPr>
-              <w:t>${ne}</w:t>
-            </w:r>
-          </w:p>
-        </w:tc>
-        <w:tc>
-          <w:tcPr>
-            <w:tcW w:w="1023" w:type="dxa"/>
-            <w:shd w:val="clear" w:color="auto" w:fill="auto"/>
-          </w:tcPr>
-          <w:p>
-            <w:pPr>
-              <w:keepLines/>
-              <w:spacing w:before="40" w:after="40" w:line="288" w:lineRule="auto"/>
-              <w:jc w:val="center"/>
-              <w:rPr>
-                <w:noProof/>
-                <w:sz w:val="22"/>
-                <w:lang w:eastAsia="de-DE"/>
-              </w:rPr>
-            </w:pPr>
-            <w:r>
-              <w:rPr>
-                <w:noProof/>
-                <w:sz w:val="22"/>
-                <w:lang w:eastAsia="de-DE"/>
-              </w:rPr>
-              <w:t>${tw}</w:t>
-            </w:r>
-          </w:p>
-        </w:tc>
-        <w:tc>
-          <w:tcPr>
-            <w:tcW w:w="1276" w:type="dxa"/>
-            <w:shd w:val="clear" w:color="auto" w:fill="auto"/>
-          </w:tcPr>
-          <w:p>
-            <w:pPr>
-              <w:keepLines/>
-              <w:spacing w:before="40" w:after="40" w:line="288" w:lineRule="auto"/>
-              <w:jc w:val="center"/>
-              <w:rPr>
-                <w:noProof/>
-                <w:sz w:val="22"/>
-                <w:lang w:eastAsia="de-DE"/>
-              </w:rPr>
-            </w:pPr>
-            <w:r>
-              <w:rPr>
-                <w:noProof/>
-                <w:sz w:val="22"/>
-                <w:lang w:eastAsia="de-DE"/>
-              </w:rPr>
-              <w:t>${ue}</w:t>
-            </w:r>
-          </w:p>
-        </w:tc>
-        <w:tc>
-          <w:tcPr>
-            <w:tcW w:w="1134" w:type="dxa"/>
-            <w:shd w:val="clear" w:color="auto" w:fill="auto"/>
-          </w:tcPr>
-          <w:p>
-            <w:pPr>
-              <w:keepLines/>
-              <w:spacing w:before="40" w:after="40" w:line="288" w:lineRule="auto"/>
-              <w:jc w:val="center"/>
-              <w:rPr>
-                <w:noProof/>
-                <w:sz w:val="22"/>
-                <w:lang w:eastAsia="de-DE"/>
-              </w:rPr>
-            </w:pPr>
-            <w:r>
-              <w:rPr>
-                <w:noProof/>
-                <w:sz w:val="22"/>
-                <w:lang w:eastAsia="de-DE"/>
-              </w:rPr>
-              <w:t>${ve}</w:t>
+                <w:sz w:val="22"/>
+              </w:rPr>
+              <w:t>${</w:t>
+            </w:r>
+            <w:proofErr w:type="spellStart"/>
+            <w:r>
+              <w:rPr>
+                <w:sz w:val="22"/>
+              </w:rPr>
+              <w:t>d</w:t>
+            </w:r>
+            <w:r>
+              <w:rPr>
+                <w:sz w:val="22"/>
+              </w:rPr>
+              <w:t>value</w:t>
+            </w:r>
+            <w:proofErr w:type="spellEnd"/>
+            <w:r>
+              <w:rPr>
+                <w:sz w:val="22"/>
+              </w:rPr>
+              <w:t>}</w:t>
             </w:r>
           </w:p>
         </w:tc>
@@ -1045,8 +695,6 @@
       <w:r>
         <w:t>}</w:t>
       </w:r>
-      <w:bookmarkStart w:id="0" w:name="_GoBack"/>
-      <w:bookmarkEnd w:id="0"/>
     </w:p>
     <w:sectPr>
       <w:headerReference w:type="default" r:id="rId7"/>
@@ -1085,7 +733,7 @@
 <w:ftr xmlns:wpc="http://schemas.microsoft.com/office/word/2010/wordprocessingCanvas" xmlns:cx="http://schemas.microsoft.com/office/drawing/2014/chartex" xmlns:cx1="http://schemas.microsoft.com/office/drawing/2015/9/8/chartex" xmlns:cx2="http://schemas.microsoft.com/office/drawing/2015/10/21/chartex" xmlns:cx3="http://schemas.microsoft.com/office/drawing/2016/5/9/chartex" xmlns:cx4="http://schemas.microsoft.com/office/drawing/2016/5/10/chartex" xmlns:cx5="http://schemas.microsoft.com/office/drawing/2016/5/11/chartex" xmlns:cx6="http://schemas.microsoft.com/office/drawing/2016/5/12/chartex" xmlns:cx7="http://schemas.microsoft.com/office/drawing/2016/5/13/chartex" xmlns:cx8="http://schemas.microsoft.com/office/drawing/2016/5/14/chartex" xmlns:mc="http://schemas.openxmlformats.org/markup-compatibility/2006" xmlns:aink="http://schemas.microsoft.com/office/drawing/2016/ink" xmlns:am3d="http://schemas.microsoft.com/office/drawing/2017/model3d" xmlns:o="urn:schemas-microsoft-com:office:office" xmlns:r="http://schemas.openxmlformats.org/officeDocument/2006/relationships" xmlns:m="http://schemas.openxmlformats.org/officeDocument/2006/math" xmlns:v="urn:schemas-microsoft-com:vml" xmlns:wp14="http://schemas.microsoft.com/office/word/2010/wordprocessingDrawing" xmlns:wp="http://schemas.openxmlformats.org/drawingml/2006/wordprocessingDrawing" xmlns:w10="urn:schemas-microsoft-com:office:word" xmlns:w="http://schemas.openxmlformats.org/wordprocessingml/2006/main" xmlns:w14="http://schemas.microsoft.com/office/word/2010/wordml" xmlns:w15="http://schemas.microsoft.com/office/word/2012/wordml" xmlns:w16cid="http://schemas.microsoft.com/office/word/2016/wordml/cid" xmlns:w16se="http://schemas.microsoft.com/office/word/2015/wordml/symex" xmlns:wpg="http://schemas.microsoft.com/office/word/2010/wordprocessingGroup" xmlns:wpi="http://schemas.microsoft.com/office/word/2010/wordprocessingInk" xmlns:wne="http://schemas.microsoft.com/office/word/2006/wordml" xmlns:wps="http://schemas.microsoft.com/office/word/2010/wordprocessingShape" mc:Ignorable="w14 w15 w16se w16cid wp14">
   <w:p>
     <w:pPr>
-      <w:pStyle w:val="Footer"/>
+      <w:pStyle w:val="Fuzeile"/>
       <w:jc w:val="center"/>
     </w:pPr>
     <w:r>
@@ -1164,7 +812,7 @@
 <w:ftr xmlns:wpc="http://schemas.microsoft.com/office/word/2010/wordprocessingCanvas" xmlns:cx="http://schemas.microsoft.com/office/drawing/2014/chartex" xmlns:cx1="http://schemas.microsoft.com/office/drawing/2015/9/8/chartex" xmlns:cx2="http://schemas.microsoft.com/office/drawing/2015/10/21/chartex" xmlns:cx3="http://schemas.microsoft.com/office/drawing/2016/5/9/chartex" xmlns:cx4="http://schemas.microsoft.com/office/drawing/2016/5/10/chartex" xmlns:cx5="http://schemas.microsoft.com/office/drawing/2016/5/11/chartex" xmlns:cx6="http://schemas.microsoft.com/office/drawing/2016/5/12/chartex" xmlns:cx7="http://schemas.microsoft.com/office/drawing/2016/5/13/chartex" xmlns:cx8="http://schemas.microsoft.com/office/drawing/2016/5/14/chartex" xmlns:mc="http://schemas.openxmlformats.org/markup-compatibility/2006" xmlns:aink="http://schemas.microsoft.com/office/drawing/2016/ink" xmlns:am3d="http://schemas.microsoft.com/office/drawing/2017/model3d" xmlns:o="urn:schemas-microsoft-com:office:office" xmlns:r="http://schemas.openxmlformats.org/officeDocument/2006/relationships" xmlns:m="http://schemas.openxmlformats.org/officeDocument/2006/math" xmlns:v="urn:schemas-microsoft-com:vml" xmlns:wp14="http://schemas.microsoft.com/office/word/2010/wordprocessingDrawing" xmlns:wp="http://schemas.openxmlformats.org/drawingml/2006/wordprocessingDrawing" xmlns:w10="urn:schemas-microsoft-com:office:word" xmlns:w="http://schemas.openxmlformats.org/wordprocessingml/2006/main" xmlns:w14="http://schemas.microsoft.com/office/word/2010/wordml" xmlns:w15="http://schemas.microsoft.com/office/word/2012/wordml" xmlns:w16cid="http://schemas.microsoft.com/office/word/2016/wordml/cid" xmlns:w16se="http://schemas.microsoft.com/office/word/2015/wordml/symex" xmlns:wpg="http://schemas.microsoft.com/office/word/2010/wordprocessingGroup" xmlns:wpi="http://schemas.microsoft.com/office/word/2010/wordprocessingInk" xmlns:wne="http://schemas.microsoft.com/office/word/2006/wordml" xmlns:wps="http://schemas.microsoft.com/office/word/2010/wordprocessingShape" mc:Ignorable="w14 w15 w16se w16cid wp14">
   <w:p>
     <w:pPr>
-      <w:pStyle w:val="Footer"/>
+      <w:pStyle w:val="Fuzeile"/>
       <w:jc w:val="center"/>
     </w:pPr>
     <w:r>
@@ -1262,7 +910,7 @@
 <w:hdr xmlns:wpc="http://schemas.microsoft.com/office/word/2010/wordprocessingCanvas" xmlns:cx="http://schemas.microsoft.com/office/drawing/2014/chartex" xmlns:cx1="http://schemas.microsoft.com/office/drawing/2015/9/8/chartex" xmlns:cx2="http://schemas.microsoft.com/office/drawing/2015/10/21/chartex" xmlns:cx3="http://schemas.microsoft.com/office/drawing/2016/5/9/chartex" xmlns:cx4="http://schemas.microsoft.com/office/drawing/2016/5/10/chartex" xmlns:cx5="http://schemas.microsoft.com/office/drawing/2016/5/11/chartex" xmlns:cx6="http://schemas.microsoft.com/office/drawing/2016/5/12/chartex" xmlns:cx7="http://schemas.microsoft.com/office/drawing/2016/5/13/chartex" xmlns:cx8="http://schemas.microsoft.com/office/drawing/2016/5/14/chartex" xmlns:mc="http://schemas.openxmlformats.org/markup-compatibility/2006" xmlns:aink="http://schemas.microsoft.com/office/drawing/2016/ink" xmlns:am3d="http://schemas.microsoft.com/office/drawing/2017/model3d" xmlns:o="urn:schemas-microsoft-com:office:office" xmlns:r="http://schemas.openxmlformats.org/officeDocument/2006/relationships" xmlns:m="http://schemas.openxmlformats.org/officeDocument/2006/math" xmlns:v="urn:schemas-microsoft-com:vml" xmlns:wp14="http://schemas.microsoft.com/office/word/2010/wordprocessingDrawing" xmlns:wp="http://schemas.openxmlformats.org/drawingml/2006/wordprocessingDrawing" xmlns:w10="urn:schemas-microsoft-com:office:word" xmlns:w="http://schemas.openxmlformats.org/wordprocessingml/2006/main" xmlns:w14="http://schemas.microsoft.com/office/word/2010/wordml" xmlns:w15="http://schemas.microsoft.com/office/word/2012/wordml" xmlns:w16cid="http://schemas.microsoft.com/office/word/2016/wordml/cid" xmlns:w16se="http://schemas.microsoft.com/office/word/2015/wordml/symex" xmlns:wpg="http://schemas.microsoft.com/office/word/2010/wordprocessingGroup" xmlns:wpi="http://schemas.microsoft.com/office/word/2010/wordprocessingInk" xmlns:wne="http://schemas.microsoft.com/office/word/2006/wordml" xmlns:wps="http://schemas.microsoft.com/office/word/2010/wordprocessingShape" mc:Ignorable="w14 w15 w16se w16cid wp14">
   <w:p>
     <w:pPr>
-      <w:pStyle w:val="Header"/>
+      <w:pStyle w:val="Kopfzeile"/>
       <w:rPr>
         <w:lang w:val="de-AT"/>
       </w:rPr>
@@ -1297,13 +945,7 @@
       <w:rPr>
         <w:lang w:val="de-AT"/>
       </w:rPr>
-      <w:t xml:space="preserve"> / </w:t>
-    </w:r>
-    <w:r>
-      <w:rPr>
-        <w:lang w:val="de-AT"/>
-      </w:rPr>
-      <w:t>${</w:t>
+      <w:t xml:space="preserve"> / ${</w:t>
     </w:r>
     <w:proofErr w:type="spellStart"/>
     <w:r>
@@ -1808,7 +1450,7 @@
     <w:lsdException w:name="Hashtag" w:semiHidden="1" w:unhideWhenUsed="1"/>
     <w:lsdException w:name="Unresolved Mention" w:semiHidden="1" w:unhideWhenUsed="1"/>
   </w:latentStyles>
-  <w:style w:type="paragraph" w:default="1" w:styleId="Normal">
+  <w:style w:type="paragraph" w:default="1" w:styleId="Standard">
     <w:name w:val="Normal"/>
     <w:qFormat/>
     <w:rPr>
@@ -1817,13 +1459,13 @@
       <w:lang w:val="de-DE" w:eastAsia="en-US"/>
     </w:rPr>
   </w:style>
-  <w:style w:type="character" w:default="1" w:styleId="DefaultParagraphFont">
+  <w:style w:type="character" w:default="1" w:styleId="Absatz-Standardschriftart">
     <w:name w:val="Default Paragraph Font"/>
     <w:uiPriority w:val="1"/>
     <w:semiHidden/>
     <w:unhideWhenUsed/>
   </w:style>
-  <w:style w:type="table" w:default="1" w:styleId="TableNormal">
+  <w:style w:type="table" w:default="1" w:styleId="NormaleTabelle">
     <w:name w:val="Normal Table"/>
     <w:uiPriority w:val="99"/>
     <w:semiHidden/>
@@ -1838,7 +1480,7 @@
       </w:tblCellMar>
     </w:tblPr>
   </w:style>
-  <w:style w:type="numbering" w:default="1" w:styleId="NoList">
+  <w:style w:type="numbering" w:default="1" w:styleId="KeineListe">
     <w:name w:val="No List"/>
     <w:uiPriority w:val="99"/>
     <w:semiHidden/>
@@ -1846,7 +1488,7 @@
   </w:style>
   <w:style w:type="paragraph" w:customStyle="1" w:styleId="KMTimesNewRoman8">
     <w:name w:val="KM_TimesNewRoman_8"/>
-    <w:basedOn w:val="Normal"/>
+    <w:basedOn w:val="Standard"/>
     <w:link w:val="KMTimesNewRoman8Zchn"/>
     <w:qFormat/>
     <w:rsid w:val="00296589"/>
@@ -1872,7 +1514,7 @@
   </w:style>
   <w:style w:type="paragraph" w:customStyle="1" w:styleId="Einrckung0">
     <w:name w:val="Einrückung0"/>
-    <w:basedOn w:val="Normal"/>
+    <w:basedOn w:val="Standard"/>
     <w:rsid w:val="00F44A67"/>
     <w:pPr>
       <w:overflowPunct w:val="0"/>
@@ -1890,7 +1532,7 @@
   </w:style>
   <w:style w:type="paragraph" w:customStyle="1" w:styleId="Einrckung1">
     <w:name w:val="Einrückung1"/>
-    <w:basedOn w:val="Normal"/>
+    <w:basedOn w:val="Standard"/>
     <w:rsid w:val="00F44A67"/>
     <w:pPr>
       <w:overflowPunct w:val="0"/>
@@ -1909,7 +1551,7 @@
   </w:style>
   <w:style w:type="paragraph" w:customStyle="1" w:styleId="Einrckung2">
     <w:name w:val="Einrückung2"/>
-    <w:basedOn w:val="Normal"/>
+    <w:basedOn w:val="Standard"/>
     <w:rsid w:val="00F44A67"/>
     <w:pPr>
       <w:overflowPunct w:val="0"/>
@@ -1928,7 +1570,7 @@
   </w:style>
   <w:style w:type="paragraph" w:customStyle="1" w:styleId="Einrckung3">
     <w:name w:val="Einrückung3"/>
-    <w:basedOn w:val="Normal"/>
+    <w:basedOn w:val="Standard"/>
     <w:rsid w:val="00F44A67"/>
     <w:pPr>
       <w:overflowPunct w:val="0"/>
@@ -1947,7 +1589,7 @@
   </w:style>
   <w:style w:type="paragraph" w:customStyle="1" w:styleId="Einrckung4">
     <w:name w:val="Einrückung4"/>
-    <w:basedOn w:val="Normal"/>
+    <w:basedOn w:val="Standard"/>
     <w:rsid w:val="00F44A67"/>
     <w:pPr>
       <w:overflowPunct w:val="0"/>
@@ -1964,10 +1606,10 @@
       <w:lang w:eastAsia="de-DE"/>
     </w:rPr>
   </w:style>
-  <w:style w:type="paragraph" w:styleId="Footer">
+  <w:style w:type="paragraph" w:styleId="Fuzeile">
     <w:name w:val="footer"/>
-    <w:basedOn w:val="Normal"/>
-    <w:link w:val="FooterChar"/>
+    <w:basedOn w:val="Standard"/>
+    <w:link w:val="FuzeileZchn"/>
     <w:uiPriority w:val="99"/>
     <w:rsid w:val="00F44A67"/>
     <w:pPr>
@@ -1988,9 +1630,9 @@
       <w:lang w:eastAsia="de-DE"/>
     </w:rPr>
   </w:style>
-  <w:style w:type="character" w:customStyle="1" w:styleId="FooterChar">
-    <w:name w:val="Footer Char"/>
-    <w:link w:val="Footer"/>
+  <w:style w:type="character" w:customStyle="1" w:styleId="FuzeileZchn">
+    <w:name w:val="Fußzeile Zchn"/>
+    <w:link w:val="Fuzeile"/>
     <w:uiPriority w:val="99"/>
     <w:rsid w:val="00F44A67"/>
     <w:rPr>
@@ -2000,10 +1642,10 @@
       <w:lang w:eastAsia="de-DE"/>
     </w:rPr>
   </w:style>
-  <w:style w:type="paragraph" w:styleId="Header">
+  <w:style w:type="paragraph" w:styleId="Kopfzeile">
     <w:name w:val="header"/>
-    <w:basedOn w:val="Normal"/>
-    <w:link w:val="HeaderChar"/>
+    <w:basedOn w:val="Standard"/>
+    <w:link w:val="KopfzeileZchn"/>
     <w:uiPriority w:val="99"/>
     <w:rsid w:val="00F44A67"/>
     <w:pPr>
@@ -2023,9 +1665,9 @@
       <w:lang w:eastAsia="de-DE"/>
     </w:rPr>
   </w:style>
-  <w:style w:type="character" w:customStyle="1" w:styleId="HeaderChar">
-    <w:name w:val="Header Char"/>
-    <w:link w:val="Header"/>
+  <w:style w:type="character" w:customStyle="1" w:styleId="KopfzeileZchn">
+    <w:name w:val="Kopfzeile Zchn"/>
+    <w:link w:val="Kopfzeile"/>
     <w:uiPriority w:val="99"/>
     <w:rsid w:val="00F44A67"/>
     <w:rPr>
@@ -2034,9 +1676,9 @@
       <w:lang w:eastAsia="de-DE"/>
     </w:rPr>
   </w:style>
-  <w:style w:type="character" w:styleId="PageNumber">
+  <w:style w:type="character" w:styleId="Seitenzahl">
     <w:name w:val="page number"/>
-    <w:basedOn w:val="DefaultParagraphFont"/>
+    <w:basedOn w:val="Absatz-Standardschriftart"/>
     <w:rsid w:val="00F44A67"/>
   </w:style>
 </w:styles>

</xml_diff>

<commit_message>
changes from new excel
</commit_message>
<xml_diff>
--- a/template/Anlage zum Lernentwicklungsbericht.docx
+++ b/template/Anlage zum Lernentwicklungsbericht.docx
@@ -14,6 +14,64 @@
       <w:r>
         <w:rPr>
           <w:b/>
+          <w:sz w:val="36"/>
+          <w:szCs w:val="36"/>
+        </w:rPr>
+        <w:t>${</w:t>
+      </w:r>
+      <w:proofErr w:type="spellStart"/>
+      <w:r>
+        <w:rPr>
+          <w:b/>
+          <w:sz w:val="36"/>
+          <w:szCs w:val="36"/>
+        </w:rPr>
+        <w:t>sch</w:t>
+      </w:r>
+      <w:r>
+        <w:rPr>
+          <w:b/>
+          <w:sz w:val="36"/>
+          <w:szCs w:val="36"/>
+        </w:rPr>
+        <w:t>ule</w:t>
+      </w:r>
+      <w:r>
+        <w:rPr>
+          <w:b/>
+          <w:sz w:val="36"/>
+          <w:szCs w:val="36"/>
+        </w:rPr>
+        <w:t>_nametype</w:t>
+      </w:r>
+      <w:proofErr w:type="spellEnd"/>
+      <w:r>
+        <w:rPr>
+          <w:b/>
+          <w:sz w:val="36"/>
+          <w:szCs w:val="36"/>
+        </w:rPr>
+        <w:t>}</w:t>
+      </w:r>
+      <w:r>
+        <w:rPr>
+          <w:b/>
+          <w:sz w:val="28"/>
+          <w:szCs w:val="28"/>
+        </w:rPr>
+        <w:br/>
+      </w:r>
+      <w:r>
+        <w:rPr>
+          <w:b/>
+          <w:sz w:val="28"/>
+          <w:szCs w:val="28"/>
+        </w:rPr>
+        <w:br/>
+      </w:r>
+      <w:r>
+        <w:rPr>
+          <w:b/>
           <w:sz w:val="28"/>
           <w:szCs w:val="28"/>
         </w:rPr>
@@ -27,11 +85,6 @@
     </w:p>
     <w:p>
       <w:pPr>
-        <w:jc w:val="center"/>
-      </w:pPr>
-    </w:p>
-    <w:p>
-      <w:pPr>
         <w:spacing w:after="60"/>
         <w:ind w:left="360"/>
         <w:jc w:val="center"/>
@@ -84,6 +137,8 @@
       <w:r>
         <w:t>${geburtsdatum}</w:t>
       </w:r>
+      <w:bookmarkStart w:id="0" w:name="_GoBack"/>
+      <w:bookmarkEnd w:id="0"/>
     </w:p>
     <w:p>
       <w:pPr>
@@ -510,9 +565,10 @@
     <w:sectPr>
       <w:headerReference w:type="default" r:id="rId7"/>
       <w:footerReference w:type="default" r:id="rId8"/>
-      <w:footerReference w:type="first" r:id="rId9"/>
+      <w:headerReference w:type="first" r:id="rId9"/>
+      <w:footerReference w:type="first" r:id="rId10"/>
       <w:pgSz w:w="11906" w:h="16838" w:code="9"/>
-      <w:pgMar w:top="1418" w:right="1418" w:bottom="1134" w:left="1418" w:header="709" w:footer="709" w:gutter="0"/>
+      <w:pgMar w:top="709" w:right="1418" w:bottom="1134" w:left="1418" w:header="709" w:footer="709" w:gutter="0"/>
       <w:cols w:space="708"/>
       <w:titlePg/>
       <w:docGrid w:linePitch="360"/>
@@ -772,6 +828,187 @@
       </w:rPr>
       <w:t>}</w:t>
     </w:r>
+  </w:p>
+</w:hdr>
+</file>
+
+<file path=word/header2.xml><?xml version="1.0" encoding="utf-8"?>
+<w:hdr xmlns:wpc="http://schemas.microsoft.com/office/word/2010/wordprocessingCanvas" xmlns:cx="http://schemas.microsoft.com/office/drawing/2014/chartex" xmlns:cx1="http://schemas.microsoft.com/office/drawing/2015/9/8/chartex" xmlns:cx2="http://schemas.microsoft.com/office/drawing/2015/10/21/chartex" xmlns:cx3="http://schemas.microsoft.com/office/drawing/2016/5/9/chartex" xmlns:cx4="http://schemas.microsoft.com/office/drawing/2016/5/10/chartex" xmlns:cx5="http://schemas.microsoft.com/office/drawing/2016/5/11/chartex" xmlns:cx6="http://schemas.microsoft.com/office/drawing/2016/5/12/chartex" xmlns:cx7="http://schemas.microsoft.com/office/drawing/2016/5/13/chartex" xmlns:cx8="http://schemas.microsoft.com/office/drawing/2016/5/14/chartex" xmlns:mc="http://schemas.openxmlformats.org/markup-compatibility/2006" xmlns:aink="http://schemas.microsoft.com/office/drawing/2016/ink" xmlns:am3d="http://schemas.microsoft.com/office/drawing/2017/model3d" xmlns:o="urn:schemas-microsoft-com:office:office" xmlns:r="http://schemas.openxmlformats.org/officeDocument/2006/relationships" xmlns:m="http://schemas.openxmlformats.org/officeDocument/2006/math" xmlns:v="urn:schemas-microsoft-com:vml" xmlns:wp14="http://schemas.microsoft.com/office/word/2010/wordprocessingDrawing" xmlns:wp="http://schemas.openxmlformats.org/drawingml/2006/wordprocessingDrawing" xmlns:w10="urn:schemas-microsoft-com:office:word" xmlns:w="http://schemas.openxmlformats.org/wordprocessingml/2006/main" xmlns:w14="http://schemas.microsoft.com/office/word/2010/wordml" xmlns:w15="http://schemas.microsoft.com/office/word/2012/wordml" xmlns:w16cid="http://schemas.microsoft.com/office/word/2016/wordml/cid" xmlns:w16se="http://schemas.microsoft.com/office/word/2015/wordml/symex" xmlns:wpg="http://schemas.microsoft.com/office/word/2010/wordprocessingGroup" xmlns:wpi="http://schemas.microsoft.com/office/word/2010/wordprocessingInk" xmlns:wne="http://schemas.microsoft.com/office/word/2006/wordml" xmlns:wps="http://schemas.microsoft.com/office/word/2010/wordprocessingShape" mc:Ignorable="w14 w15 w16se w16cid wp14">
+  <w:tbl>
+    <w:tblPr>
+      <w:tblW w:w="10632" w:type="dxa"/>
+      <w:tblInd w:w="-885" w:type="dxa"/>
+      <w:tblLook w:val="04A0" w:firstRow="1" w:lastRow="0" w:firstColumn="1" w:lastColumn="0" w:noHBand="0" w:noVBand="1"/>
+    </w:tblPr>
+    <w:tblGrid>
+      <w:gridCol w:w="6238"/>
+      <w:gridCol w:w="4394"/>
+    </w:tblGrid>
+    <w:tr>
+      <w:tc>
+        <w:tcPr>
+          <w:tcW w:w="6238" w:type="dxa"/>
+          <w:hideMark/>
+        </w:tcPr>
+        <w:p>
+          <w:pPr>
+            <w:pStyle w:val="a5"/>
+            <w:rPr>
+              <w:rFonts w:ascii="Calibri" w:hAnsi="Calibri"/>
+              <w:sz w:val="22"/>
+              <w:szCs w:val="22"/>
+              <w:lang w:val="de-AT" w:eastAsia="zh-CN"/>
+            </w:rPr>
+          </w:pPr>
+          <w:r>
+            <w:rPr>
+              <w:rFonts w:ascii="Calibri" w:hAnsi="Calibri"/>
+              <w:lang w:val="de-AT"/>
+            </w:rPr>
+            <w:t>Anlage zum Lernentwicklungsbericht</w:t>
+          </w:r>
+          <w:r>
+            <w:rPr>
+              <w:rFonts w:ascii="Calibri" w:hAnsi="Calibri"/>
+              <w:lang w:val="de-AT"/>
+            </w:rPr>
+            <w:t xml:space="preserve"> </w:t>
+          </w:r>
+          <w:r>
+            <w:rPr>
+              <w:rFonts w:ascii="Calibri" w:hAnsi="Calibri"/>
+              <w:lang w:val="de-AT"/>
+            </w:rPr>
+            <w:softHyphen/>
+          </w:r>
+          <w:r>
+            <w:rPr>
+              <w:rFonts w:ascii="Calibri" w:hAnsi="Calibri"/>
+              <w:lang w:val="ru-UA"/>
+            </w:rPr>
+            <w:t>—</w:t>
+          </w:r>
+          <w:r>
+            <w:rPr>
+              <w:rFonts w:ascii="Calibri" w:hAnsi="Calibri"/>
+              <w:lang w:val="de-AT"/>
+            </w:rPr>
+            <w:t xml:space="preserve"> Stand</w:t>
+          </w:r>
+          <w:r>
+            <w:rPr>
+              <w:rFonts w:ascii="Calibri" w:hAnsi="Calibri"/>
+            </w:rPr>
+            <w:t>:</w:t>
+          </w:r>
+          <w:r>
+            <w:rPr>
+              <w:rFonts w:ascii="Calibri" w:hAnsi="Calibri"/>
+              <w:lang w:val="de-AT"/>
+            </w:rPr>
+            <w:t xml:space="preserve"> ${</w:t>
+          </w:r>
+          <w:proofErr w:type="spellStart"/>
+          <w:r>
+            <w:rPr>
+              <w:rFonts w:ascii="Calibri" w:hAnsi="Calibri"/>
+              <w:lang w:val="de-AT"/>
+            </w:rPr>
+            <w:t>datum</w:t>
+          </w:r>
+          <w:proofErr w:type="spellEnd"/>
+          <w:r>
+            <w:rPr>
+              <w:rFonts w:ascii="Calibri" w:hAnsi="Calibri"/>
+              <w:lang w:val="de-AT"/>
+            </w:rPr>
+            <w:t>}</w:t>
+          </w:r>
+          <w:r>
+            <w:rPr>
+              <w:rFonts w:ascii="Calibri" w:hAnsi="Calibri"/>
+              <w:lang w:val="de-AT"/>
+            </w:rPr>
+            <w:br/>
+          </w:r>
+          <w:r>
+            <w:rPr>
+              <w:rFonts w:ascii="Calibri" w:hAnsi="Calibri"/>
+              <w:szCs w:val="22"/>
+              <w:lang w:val="de-AT"/>
+            </w:rPr>
+            <w:t>${</w:t>
+          </w:r>
+          <w:proofErr w:type="spellStart"/>
+          <w:r>
+            <w:rPr>
+              <w:rFonts w:ascii="Calibri" w:hAnsi="Calibri"/>
+              <w:szCs w:val="22"/>
+              <w:lang w:val="de-AT"/>
+            </w:rPr>
+            <w:t>schule_nametype</w:t>
+          </w:r>
+          <w:proofErr w:type="spellEnd"/>
+          <w:r>
+            <w:rPr>
+              <w:rFonts w:ascii="Calibri" w:hAnsi="Calibri"/>
+              <w:szCs w:val="22"/>
+              <w:lang w:val="de-AT"/>
+            </w:rPr>
+            <w:t>}</w:t>
+          </w:r>
+        </w:p>
+      </w:tc>
+      <w:tc>
+        <w:tcPr>
+          <w:tcW w:w="4394" w:type="dxa"/>
+          <w:hideMark/>
+        </w:tcPr>
+        <w:p>
+          <w:pPr>
+            <w:pStyle w:val="a5"/>
+            <w:jc w:val="right"/>
+            <w:rPr>
+              <w:rFonts w:ascii="Calibri" w:hAnsi="Calibri"/>
+              <w:lang w:val="de-AT"/>
+            </w:rPr>
+          </w:pPr>
+          <w:r>
+            <w:rPr>
+              <w:rFonts w:ascii="Calibri" w:hAnsi="Calibri"/>
+              <w:lang w:val="de-AT"/>
+            </w:rPr>
+            <w:t>${</w:t>
+          </w:r>
+          <w:proofErr w:type="spellStart"/>
+          <w:r>
+            <w:rPr>
+              <w:rFonts w:ascii="Calibri" w:hAnsi="Calibri"/>
+              <w:lang w:val="de-AT"/>
+            </w:rPr>
+            <w:t>school_logo</w:t>
+          </w:r>
+          <w:proofErr w:type="spellEnd"/>
+          <w:r>
+            <w:rPr>
+              <w:rFonts w:ascii="Calibri" w:hAnsi="Calibri"/>
+              <w:lang w:val="de-AT"/>
+            </w:rPr>
+            <w:t>}</w:t>
+          </w:r>
+        </w:p>
+      </w:tc>
+    </w:tr>
+  </w:tbl>
+  <w:p>
+    <w:pPr>
+      <w:pStyle w:val="a5"/>
+    </w:pPr>
+  </w:p>
+  <w:p>
+    <w:pPr>
+      <w:pStyle w:val="a5"/>
+    </w:pPr>
   </w:p>
 </w:hdr>
 </file>
@@ -990,6 +1227,7 @@
     <w:lsdException w:name="HTML Sample" w:semiHidden="1" w:unhideWhenUsed="1"/>
     <w:lsdException w:name="HTML Typewriter" w:semiHidden="1" w:unhideWhenUsed="1"/>
     <w:lsdException w:name="HTML Variable" w:semiHidden="1" w:unhideWhenUsed="1"/>
+    <w:lsdException w:name="Normal Table" w:semiHidden="1" w:unhideWhenUsed="1"/>
     <w:lsdException w:name="annotation subject" w:semiHidden="1" w:unhideWhenUsed="1"/>
     <w:lsdException w:name="No List" w:semiHidden="1" w:unhideWhenUsed="1"/>
     <w:lsdException w:name="Outline List 1" w:semiHidden="1" w:unhideWhenUsed="1"/>
@@ -1036,8 +1274,10 @@
     <w:lsdException w:name="Table Subtle 2" w:semiHidden="1" w:unhideWhenUsed="1"/>
     <w:lsdException w:name="Table Web 1" w:semiHidden="1" w:unhideWhenUsed="1"/>
     <w:lsdException w:name="Table Web 2" w:semiHidden="1" w:unhideWhenUsed="1"/>
+    <w:lsdException w:name="Table Web 3" w:semiHidden="1" w:unhideWhenUsed="1"/>
     <w:lsdException w:name="Balloon Text" w:semiHidden="1" w:unhideWhenUsed="1"/>
     <w:lsdException w:name="Table Grid" w:uiPriority="59"/>
+    <w:lsdException w:name="Table Theme" w:semiHidden="1" w:unhideWhenUsed="1"/>
     <w:lsdException w:name="Placeholder Text" w:semiHidden="1"/>
     <w:lsdException w:name="No Spacing" w:uiPriority="1" w:qFormat="1"/>
     <w:lsdException w:name="Light Shading" w:uiPriority="60"/>

</xml_diff>